<commit_message>
dodanie dokumentów CRUd i BSON do dokumentacji koncowej
</commit_message>
<xml_diff>
--- a/DokumentacjeKoncowa/DokumentacjaKoncowa.docx
+++ b/DokumentacjeKoncowa/DokumentacjaKoncowa.docx
@@ -1,6 +1,6 @@
 
 <file path=word/document.xml><?xml version="1.0" encoding="utf-8"?>
-<w:document xmlns:wpc="http://schemas.microsoft.com/office/word/2010/wordprocessingCanvas" xmlns:mc="http://schemas.openxmlformats.org/markup-compatibility/2006" xmlns:o="urn:schemas-microsoft-com:office:office" xmlns:r="http://schemas.openxmlformats.org/officeDocument/2006/relationships" xmlns:m="http://schemas.openxmlformats.org/officeDocument/2006/math" xmlns:v="urn:schemas-microsoft-com:vml" xmlns:wp14="http://schemas.microsoft.com/office/word/2010/wordprocessingDrawing" xmlns:wp="http://schemas.openxmlformats.org/drawingml/2006/wordprocessingDrawing" xmlns:w10="urn:schemas-microsoft-com:office:word" xmlns:w="http://schemas.openxmlformats.org/wordprocessingml/2006/main" xmlns:w14="http://schemas.microsoft.com/office/word/2010/wordml" xmlns:wpg="http://schemas.microsoft.com/office/word/2010/wordprocessingGroup" xmlns:wpi="http://schemas.microsoft.com/office/word/2010/wordprocessingInk" xmlns:wne="http://schemas.microsoft.com/office/word/2006/wordml" xmlns:wps="http://schemas.microsoft.com/office/word/2010/wordprocessingShape" mc:Ignorable="w14 wp14">
+<w:document xmlns:ve="http://schemas.openxmlformats.org/markup-compatibility/2006" xmlns:o="urn:schemas-microsoft-com:office:office" xmlns:r="http://schemas.openxmlformats.org/officeDocument/2006/relationships" xmlns:m="http://schemas.openxmlformats.org/officeDocument/2006/math" xmlns:v="urn:schemas-microsoft-com:vml" xmlns:wp="http://schemas.openxmlformats.org/drawingml/2006/wordprocessingDrawing" xmlns:w10="urn:schemas-microsoft-com:office:word" xmlns:w="http://schemas.openxmlformats.org/wordprocessingml/2006/main" xmlns:wne="http://schemas.microsoft.com/office/word/2006/wordml">
   <w:body>
     <w:p>
       <w:pPr>
@@ -33,7 +33,7 @@
                     <pic:cNvPicPr/>
                   </pic:nvPicPr>
                   <pic:blipFill>
-                    <a:blip r:embed="rId9" cstate="print"/>
+                    <a:blip r:embed="rId8" cstate="print"/>
                     <a:stretch>
                       <a:fillRect/>
                     </a:stretch>
@@ -309,7 +309,7 @@
     <w:p>
       <w:pPr>
         <w:pStyle w:val="PODSTAWOWY"/>
-        <w:jc w:val="center"/>
+        <w:ind w:firstLine="0"/>
       </w:pPr>
     </w:p>
     <w:p>
@@ -317,49 +317,1899 @@
         <w:pStyle w:val="PODSTAWOWY"/>
         <w:jc w:val="center"/>
       </w:pPr>
+      <w:r>
+        <w:t>Warszawa, 2013</w:t>
+      </w:r>
+    </w:p>
+    <w:p>
+      <w:pPr>
+        <w:pStyle w:val="1ROZDZIA"/>
+      </w:pPr>
+      <w:bookmarkStart w:id="0" w:name="_Toc358638587"/>
+      <w:r>
+        <w:lastRenderedPageBreak/>
+        <w:t>CRUD</w:t>
+      </w:r>
+      <w:bookmarkEnd w:id="0"/>
+    </w:p>
+    <w:p>
+      <w:pPr>
+        <w:pStyle w:val="2PODROZDZIA"/>
+        <w:jc w:val="both"/>
+      </w:pPr>
+      <w:bookmarkStart w:id="1" w:name="_Toc358636047"/>
+      <w:bookmarkStart w:id="2" w:name="_Toc358638588"/>
+      <w:proofErr w:type="spellStart"/>
+      <w:r>
+        <w:t>FileOperations</w:t>
+      </w:r>
+      <w:proofErr w:type="spellEnd"/>
+      <w:r>
+        <w:t xml:space="preserve"> - </w:t>
+      </w:r>
+      <w:r>
+        <w:t>Operacja na plikach</w:t>
+      </w:r>
+      <w:bookmarkEnd w:id="1"/>
+      <w:bookmarkEnd w:id="2"/>
     </w:p>
     <w:p>
       <w:pPr>
         <w:pStyle w:val="PODSTAWOWY"/>
-        <w:jc w:val="center"/>
+        <w:ind w:firstLine="0"/>
+      </w:pPr>
+      <w:r>
+        <w:t xml:space="preserve">Klasa </w:t>
+      </w:r>
+      <w:proofErr w:type="spellStart"/>
+      <w:r>
+        <w:t>FileOperations</w:t>
+      </w:r>
+      <w:proofErr w:type="spellEnd"/>
+      <w:r>
+        <w:t xml:space="preserve"> odpowiada za czynności wykonywane na plikach. Jest to klasa zawierająca najczęściej powtarzane czynności, zapewniająca tworzenie i modyfikację struktury danych. Struktura bazy danych tworzona jest w folderze domowym użytkownika w folderze „</w:t>
+      </w:r>
+      <w:proofErr w:type="spellStart"/>
+      <w:r>
+        <w:t>exampleDB</w:t>
+      </w:r>
+      <w:proofErr w:type="spellEnd"/>
+      <w:r>
+        <w:t>”</w:t>
+      </w:r>
+    </w:p>
+    <w:p>
+      <w:pPr>
+        <w:pStyle w:val="PODSTAWOWY"/>
+      </w:pPr>
+      <w:r>
+        <w:t>Zaimplementowane funkcje:</w:t>
+      </w:r>
+    </w:p>
+    <w:p>
+      <w:pPr>
+        <w:pStyle w:val="PODSTAWOWY"/>
+        <w:numPr>
+          <w:ilvl w:val="0"/>
+          <w:numId w:val="22"/>
+        </w:numPr>
+        <w:jc w:val="both"/>
+      </w:pPr>
+      <w:r>
+        <w:t>Wczytywanie bajtów z pliku reprezentujących BSON dokument.</w:t>
+      </w:r>
+    </w:p>
+    <w:p>
+      <w:pPr>
+        <w:pStyle w:val="PODSTAWOWY"/>
+        <w:numPr>
+          <w:ilvl w:val="0"/>
+          <w:numId w:val="22"/>
+        </w:numPr>
+        <w:jc w:val="both"/>
+      </w:pPr>
+      <w:r>
+        <w:t xml:space="preserve">Wyszukiwanie pliku zawierającego daną wartość </w:t>
+      </w:r>
+      <w:proofErr w:type="spellStart"/>
+      <w:r>
+        <w:t>ObjectID</w:t>
+      </w:r>
+      <w:proofErr w:type="spellEnd"/>
+      <w:r>
+        <w:t>.</w:t>
+      </w:r>
+    </w:p>
+    <w:p>
+      <w:pPr>
+        <w:pStyle w:val="PODSTAWOWY"/>
+        <w:numPr>
+          <w:ilvl w:val="0"/>
+          <w:numId w:val="22"/>
+        </w:numPr>
+        <w:jc w:val="both"/>
+      </w:pPr>
+      <w:r>
+        <w:t>Wyszukiwanie pliku po nazwie pliku i nazwie kolekcji.</w:t>
+      </w:r>
+    </w:p>
+    <w:p>
+      <w:pPr>
+        <w:pStyle w:val="PODSTAWOWY"/>
+        <w:numPr>
+          <w:ilvl w:val="0"/>
+          <w:numId w:val="22"/>
+        </w:numPr>
+        <w:jc w:val="both"/>
+      </w:pPr>
+      <w:r>
+        <w:t>Tworzenie pliku na dysku.</w:t>
+      </w:r>
+    </w:p>
+    <w:p>
+      <w:pPr>
+        <w:pStyle w:val="PODSTAWOWY"/>
+        <w:numPr>
+          <w:ilvl w:val="0"/>
+          <w:numId w:val="22"/>
+        </w:numPr>
+        <w:jc w:val="both"/>
+      </w:pPr>
+      <w:r>
+        <w:t>Zwrócenie listy plików z danego folderu.</w:t>
+      </w:r>
+    </w:p>
+    <w:p>
+      <w:pPr>
+        <w:pStyle w:val="1ROZDZIA"/>
+        <w:jc w:val="left"/>
+      </w:pPr>
+    </w:p>
+    <w:p>
+      <w:pPr>
+        <w:pStyle w:val="2PODROZDZIA"/>
+      </w:pPr>
+      <w:bookmarkStart w:id="3" w:name="_Toc358636049"/>
+      <w:bookmarkStart w:id="4" w:name="_Toc358638589"/>
+      <w:proofErr w:type="spellStart"/>
+      <w:r>
+        <w:t>Selector</w:t>
+      </w:r>
+      <w:proofErr w:type="spellEnd"/>
+      <w:r>
+        <w:t xml:space="preserve"> -</w:t>
+      </w:r>
+      <w:r>
+        <w:t>Wybór plików z zapytania</w:t>
+      </w:r>
+      <w:bookmarkEnd w:id="3"/>
+      <w:bookmarkEnd w:id="4"/>
+    </w:p>
+    <w:p>
+      <w:pPr>
+        <w:pStyle w:val="PODSTAWOWY"/>
+        <w:ind w:firstLine="0"/>
+      </w:pPr>
+      <w:r>
+        <w:t xml:space="preserve">Klasa </w:t>
+      </w:r>
+      <w:proofErr w:type="spellStart"/>
+      <w:r>
+        <w:t>Selector</w:t>
+      </w:r>
+      <w:proofErr w:type="spellEnd"/>
+      <w:r>
+        <w:t xml:space="preserve"> posiada funkcje zwracające listę ID plików wymienionych w zapytaniu. Porównywane są dokumenty zapisane w plikach jak i dokument stanowiący pole selektora.</w:t>
+      </w:r>
+    </w:p>
+    <w:p>
+      <w:pPr>
+        <w:pStyle w:val="2PODROZDZIA"/>
+        <w:numPr>
+          <w:ilvl w:val="0"/>
+          <w:numId w:val="0"/>
+        </w:numPr>
+        <w:ind w:left="720"/>
+        <w:jc w:val="both"/>
+      </w:pPr>
+      <w:bookmarkStart w:id="5" w:name="_Toc358636051"/>
+    </w:p>
+    <w:p>
+      <w:pPr>
+        <w:pStyle w:val="2PODROZDZIA"/>
+        <w:jc w:val="both"/>
+      </w:pPr>
+      <w:bookmarkStart w:id="6" w:name="_Toc358638590"/>
+      <w:r>
+        <w:t xml:space="preserve">Insert - </w:t>
+      </w:r>
+      <w:r>
+        <w:t>Zapisywanie plików na dysku</w:t>
+      </w:r>
+      <w:bookmarkEnd w:id="5"/>
+      <w:bookmarkEnd w:id="6"/>
+    </w:p>
+    <w:p>
+      <w:pPr>
+        <w:pStyle w:val="PODSTAWOWY"/>
+        <w:ind w:firstLine="0"/>
+      </w:pPr>
+      <w:r>
+        <w:t xml:space="preserve">Funkcja odpowiedzialna za dodanie danych wprowadzonych przez użytkownika do bazy przyjmuje, jako argument listę dokumentów stanowiących pole obiektu </w:t>
+      </w:r>
+      <w:proofErr w:type="spellStart"/>
+      <w:r>
+        <w:t>InsertMessage</w:t>
+      </w:r>
+      <w:proofErr w:type="spellEnd"/>
+      <w:r>
+        <w:t xml:space="preserve">. Dla każdego elementu zostaje wywołana metoda zapisująca dokument na dysk w postaci bajtów. W zależności czy dana kolekcja wymieniona w </w:t>
+      </w:r>
+      <w:proofErr w:type="spellStart"/>
+      <w:r>
+        <w:t>InsertMessage</w:t>
+      </w:r>
+      <w:proofErr w:type="spellEnd"/>
+      <w:r>
+        <w:t xml:space="preserve"> istnieje, tworzona jest nowa, bądź aktualizowana istniejąca. Pozostałe operacje opierają się o wyżej opisaną klasę </w:t>
+      </w:r>
+      <w:proofErr w:type="spellStart"/>
+      <w:r>
+        <w:t>FileOperations</w:t>
+      </w:r>
+      <w:proofErr w:type="spellEnd"/>
+      <w:r>
+        <w:t>.</w:t>
+      </w:r>
+    </w:p>
+    <w:p>
+      <w:pPr>
+        <w:pStyle w:val="1ROZDZIA"/>
+        <w:jc w:val="left"/>
+      </w:pPr>
+    </w:p>
+    <w:p>
+      <w:pPr>
+        <w:pStyle w:val="2PODROZDZIA"/>
+        <w:jc w:val="both"/>
+      </w:pPr>
+      <w:bookmarkStart w:id="7" w:name="_Toc358636053"/>
+      <w:bookmarkStart w:id="8" w:name="_Toc358638591"/>
+      <w:proofErr w:type="spellStart"/>
+      <w:r>
+        <w:t>Delete</w:t>
+      </w:r>
+      <w:proofErr w:type="spellEnd"/>
+      <w:r>
+        <w:t xml:space="preserve"> - </w:t>
+      </w:r>
+      <w:r>
+        <w:t>Usuwanie plików z dysku</w:t>
+      </w:r>
+      <w:bookmarkEnd w:id="7"/>
+      <w:bookmarkEnd w:id="8"/>
+    </w:p>
+    <w:p>
+      <w:pPr>
+        <w:pStyle w:val="PODSTAWOWY"/>
+        <w:ind w:firstLine="0"/>
+      </w:pPr>
+      <w:proofErr w:type="spellStart"/>
+      <w:r>
+        <w:t>Delete</w:t>
+      </w:r>
+      <w:proofErr w:type="spellEnd"/>
+      <w:r>
+        <w:t xml:space="preserve"> dzieli się na dwa etapy. Pobranie przez </w:t>
+      </w:r>
+      <w:proofErr w:type="spellStart"/>
+      <w:r>
+        <w:t>Selector</w:t>
+      </w:r>
+      <w:proofErr w:type="spellEnd"/>
+      <w:r>
+        <w:t xml:space="preserve"> listy plików wybranych przez użytkownika do usunięcia oraz wyszukanie wybranych plików i ich usunięcie.</w:t>
+      </w:r>
+    </w:p>
+    <w:p>
+      <w:pPr>
+        <w:pStyle w:val="1ROZDZIA"/>
+        <w:jc w:val="left"/>
+      </w:pPr>
+    </w:p>
+    <w:p>
+      <w:pPr>
+        <w:pStyle w:val="ListParagraph"/>
+        <w:numPr>
+          <w:ilvl w:val="0"/>
+          <w:numId w:val="5"/>
+        </w:numPr>
+        <w:spacing w:after="0" w:line="240" w:lineRule="auto"/>
+        <w:contextualSpacing w:val="0"/>
         <w:rPr>
-          <w:sz w:val="24"/>
+          <w:rFonts w:eastAsia="Times New Roman" w:cs="Times New Roman"/>
+          <w:b/>
+          <w:vanish/>
+          <w:sz w:val="28"/>
+          <w:szCs w:val="24"/>
         </w:rPr>
       </w:pPr>
-      <w:r>
-        <w:lastRenderedPageBreak/>
-        <w:t>Warszawa, 2013</w:t>
-      </w:r>
-    </w:p>
-    <w:p>
-      <w:pPr>
+    </w:p>
+    <w:p>
+      <w:pPr>
+        <w:pStyle w:val="2PODROZDZIA"/>
+        <w:jc w:val="both"/>
         <w:rPr>
           <w:noProof/>
         </w:rPr>
       </w:pPr>
-      <w:r>
-        <w:br w:type="page"/>
-      </w:r>
-      <w:r>
-        <w:fldChar w:fldCharType="begin"/>
-      </w:r>
-      <w:r>
-        <w:instrText xml:space="preserve"> TOC \h \z \t "1_ROZDZIAŁ;1;2_PODROZDZIAŁ;2;3_PODROZDZIAŁ;3" </w:instrText>
-      </w:r>
-      <w:r>
-        <w:fldChar w:fldCharType="separate"/>
-      </w:r>
-    </w:p>
-    <w:p>
-      <w:r>
+      <w:bookmarkStart w:id="9" w:name="_Toc358636055"/>
+      <w:bookmarkStart w:id="10" w:name="_Toc358638592"/>
+      <w:proofErr w:type="spellStart"/>
+      <w:r>
+        <w:t>Update</w:t>
+      </w:r>
+      <w:proofErr w:type="spellEnd"/>
+      <w:r>
+        <w:t xml:space="preserve"> - </w:t>
+      </w:r>
+      <w:r>
+        <w:t>Modyfikacja plików na dysku</w:t>
+      </w:r>
+      <w:bookmarkEnd w:id="9"/>
+      <w:bookmarkEnd w:id="10"/>
+    </w:p>
+    <w:p>
+      <w:pPr>
+        <w:pStyle w:val="PODSTAWOWY"/>
+        <w:spacing w:before="0" w:beforeAutospacing="0" w:after="0" w:afterAutospacing="0"/>
+        <w:ind w:firstLine="0"/>
+      </w:pPr>
+      <w:r>
+        <w:t xml:space="preserve">Realizacja </w:t>
+      </w:r>
+      <w:proofErr w:type="spellStart"/>
+      <w:r>
+        <w:t>update</w:t>
+      </w:r>
+      <w:proofErr w:type="spellEnd"/>
+      <w:r>
+        <w:t xml:space="preserve"> polega na pobraniu nazwy pliku do zmodyfikowania z </w:t>
+      </w:r>
+      <w:proofErr w:type="spellStart"/>
+      <w:r>
+        <w:t>updateMessage</w:t>
+      </w:r>
+      <w:proofErr w:type="spellEnd"/>
+      <w:r>
+        <w:t xml:space="preserve"> i wyszukaniu go na dysku. Następnie dane są porównywane. Modyfikacja to stworzenie nowego dokumentu </w:t>
+      </w:r>
+      <w:r>
+        <w:lastRenderedPageBreak/>
+        <w:t xml:space="preserve">zawierającego niekonfliktowe pola oraz dodanie modyfikacji z </w:t>
+      </w:r>
+      <w:proofErr w:type="spellStart"/>
+      <w:r>
+        <w:t>updateMessage</w:t>
+      </w:r>
+      <w:proofErr w:type="spellEnd"/>
+      <w:r>
+        <w:t xml:space="preserve">. Na koniec kasowany jest stary plik i tworzony nowy zawierający zmodyfikowany dokument. </w:t>
+      </w:r>
+    </w:p>
+    <w:p/>
+    <w:p>
+      <w:pPr>
+        <w:pStyle w:val="1ROZDZIA"/>
+      </w:pPr>
+      <w:bookmarkStart w:id="11" w:name="_Toc358638593"/>
+      <w:proofErr w:type="gramStart"/>
+      <w:r>
+        <w:t>BSON</w:t>
+      </w:r>
+      <w:bookmarkEnd w:id="11"/>
+      <w:proofErr w:type="gramEnd"/>
+    </w:p>
+    <w:p>
+      <w:pPr>
+        <w:pStyle w:val="2PODROZDZIA"/>
+        <w:numPr>
+          <w:ilvl w:val="1"/>
+          <w:numId w:val="24"/>
+        </w:numPr>
+        <w:jc w:val="both"/>
+      </w:pPr>
+      <w:bookmarkStart w:id="12" w:name="_Toc358638594"/>
+      <w:r>
+        <w:t xml:space="preserve">Czym jest </w:t>
+      </w:r>
+      <w:proofErr w:type="gramStart"/>
+      <w:r>
+        <w:t>BSON</w:t>
+      </w:r>
+      <w:bookmarkEnd w:id="12"/>
+      <w:proofErr w:type="gramEnd"/>
+    </w:p>
+    <w:p>
+      <w:pPr>
+        <w:pStyle w:val="PODSTAWOWY"/>
+        <w:ind w:firstLine="0"/>
+      </w:pPr>
+      <w:r>
+        <w:t xml:space="preserve">BSON (skrót od </w:t>
+      </w:r>
+      <w:proofErr w:type="spellStart"/>
+      <w:r>
+        <w:t>Binary</w:t>
+      </w:r>
+      <w:proofErr w:type="spellEnd"/>
+      <w:r>
+        <w:t xml:space="preserve"> JSON) jest binarnym formatem stosowanym do przechowywania dokumentów. Każdy dokument składa się z zestawu elementów typu nazwa-wartość. Gdzie wartość może należeć do wielu różnych typów (takich jak </w:t>
+      </w:r>
+      <w:proofErr w:type="spellStart"/>
+      <w:r>
+        <w:t>int</w:t>
+      </w:r>
+      <w:proofErr w:type="spellEnd"/>
+      <w:r>
+        <w:t xml:space="preserve">, double, </w:t>
+      </w:r>
+      <w:proofErr w:type="spellStart"/>
+      <w:r>
+        <w:t>string</w:t>
+      </w:r>
+      <w:proofErr w:type="spellEnd"/>
+      <w:r>
+        <w:t xml:space="preserve">) w tym typów złożonych takich jak dokument w dokumencie czy tablica </w:t>
+      </w:r>
+      <w:proofErr w:type="gramStart"/>
+      <w:r>
+        <w:t>elementów.</w:t>
+      </w:r>
+      <w:proofErr w:type="gramEnd"/>
+    </w:p>
+    <w:p>
+      <w:pPr>
+        <w:pStyle w:val="2PODROZDZIA"/>
+        <w:jc w:val="both"/>
+      </w:pPr>
+      <w:bookmarkStart w:id="13" w:name="_Toc358638595"/>
+      <w:r>
+        <w:t>Zastosowanie BSON</w:t>
+      </w:r>
+      <w:bookmarkEnd w:id="13"/>
+    </w:p>
+    <w:p>
+      <w:pPr>
+        <w:pStyle w:val="PODSTAWOWY"/>
+        <w:ind w:firstLine="0"/>
+      </w:pPr>
+      <w:r>
+        <w:t xml:space="preserve">W naszym projekcie BSON stosowany jest do przesyłania, zapisywania i przeszukiwania zawartości bazy danych. Pole "_id", które każdy BSON zawiera, stosowane </w:t>
+      </w:r>
+      <w:r>
+        <w:t>jest, jako</w:t>
+      </w:r>
+      <w:r>
+        <w:t xml:space="preserve"> klucz główny ze względu na swoją unikalność.</w:t>
+      </w:r>
+    </w:p>
+    <w:p>
+      <w:pPr>
+        <w:pStyle w:val="1ROZDZIA"/>
+      </w:pPr>
+      <w:bookmarkStart w:id="14" w:name="_Toc358638596"/>
+      <w:r>
+        <w:t>Opis rozwiązania</w:t>
+      </w:r>
+      <w:bookmarkEnd w:id="14"/>
+    </w:p>
+    <w:p>
+      <w:pPr>
+        <w:pStyle w:val="ListParagraph"/>
+        <w:numPr>
+          <w:ilvl w:val="0"/>
+          <w:numId w:val="5"/>
+        </w:numPr>
+        <w:spacing w:before="360" w:after="100" w:afterAutospacing="1" w:line="240" w:lineRule="auto"/>
+        <w:contextualSpacing w:val="0"/>
+        <w:jc w:val="both"/>
         <w:rPr>
+          <w:rFonts w:eastAsia="Times New Roman" w:cs="Times New Roman"/>
           <w:b/>
-          <w:bCs/>
+          <w:vanish/>
+          <w:sz w:val="28"/>
+          <w:szCs w:val="24"/>
+        </w:rPr>
+      </w:pPr>
+    </w:p>
+    <w:p>
+      <w:pPr>
+        <w:pStyle w:val="2PODROZDZIA"/>
+      </w:pPr>
+      <w:bookmarkStart w:id="15" w:name="_Toc358638597"/>
+      <w:r>
+        <w:t>Ogólny zarys</w:t>
+      </w:r>
+      <w:bookmarkEnd w:id="15"/>
+    </w:p>
+    <w:p>
+      <w:pPr>
+        <w:pStyle w:val="PODSTAWOWY"/>
+        <w:ind w:firstLine="0"/>
+      </w:pPr>
+      <w:r>
+        <w:t>Rozwiązanie modułu BSON składa się z pięciu klas:</w:t>
+      </w:r>
+    </w:p>
+    <w:p>
+      <w:pPr>
+        <w:pStyle w:val="PODSTAWOWY"/>
+        <w:numPr>
+          <w:ilvl w:val="0"/>
+          <w:numId w:val="23"/>
+        </w:numPr>
+        <w:jc w:val="both"/>
+      </w:pPr>
+      <w:r>
+        <w:t xml:space="preserve">BSON - klasa abstrakcyjna zawierająca statyczne metody </w:t>
+      </w:r>
+      <w:proofErr w:type="gramStart"/>
+      <w:r>
+        <w:t xml:space="preserve">służące do </w:t>
+      </w:r>
+      <w:proofErr w:type="spellStart"/>
+      <w:r>
+        <w:t>parsowania</w:t>
+      </w:r>
+      <w:proofErr w:type="spellEnd"/>
+      <w:proofErr w:type="gramEnd"/>
+      <w:r>
+        <w:t xml:space="preserve"> tablicy bytów zawierającej BSON na </w:t>
+      </w:r>
+      <w:proofErr w:type="spellStart"/>
+      <w:r>
+        <w:t>BSONDocument</w:t>
+      </w:r>
+      <w:proofErr w:type="spellEnd"/>
+    </w:p>
+    <w:p>
+      <w:pPr>
+        <w:pStyle w:val="PODSTAWOWY"/>
+        <w:numPr>
+          <w:ilvl w:val="0"/>
+          <w:numId w:val="23"/>
+        </w:numPr>
+        <w:jc w:val="both"/>
+      </w:pPr>
+      <w:proofErr w:type="spellStart"/>
+      <w:r>
+        <w:t>BSONDocument</w:t>
+      </w:r>
+      <w:proofErr w:type="spellEnd"/>
+      <w:r>
+        <w:t xml:space="preserve"> - </w:t>
+      </w:r>
+      <w:proofErr w:type="spellStart"/>
+      <w:r>
+        <w:t>sparsowany</w:t>
+      </w:r>
+      <w:proofErr w:type="spellEnd"/>
+      <w:r>
+        <w:t xml:space="preserve"> dokument BSON, zawierający obiekty </w:t>
+      </w:r>
+      <w:proofErr w:type="spellStart"/>
+      <w:r>
+        <w:t>BSONElement</w:t>
+      </w:r>
+      <w:proofErr w:type="spellEnd"/>
+      <w:r>
+        <w:t xml:space="preserve"> różnych typów</w:t>
+      </w:r>
+    </w:p>
+    <w:p>
+      <w:pPr>
+        <w:pStyle w:val="PODSTAWOWY"/>
+        <w:numPr>
+          <w:ilvl w:val="0"/>
+          <w:numId w:val="23"/>
+        </w:numPr>
+        <w:jc w:val="both"/>
+      </w:pPr>
+      <w:proofErr w:type="spellStart"/>
+      <w:r>
+        <w:t>BSONElement</w:t>
+      </w:r>
+      <w:proofErr w:type="spellEnd"/>
+      <w:r>
+        <w:t xml:space="preserve"> - pojedyncza para nazwa - wartość</w:t>
+      </w:r>
+    </w:p>
+    <w:p>
+      <w:pPr>
+        <w:pStyle w:val="PODSTAWOWY"/>
+        <w:numPr>
+          <w:ilvl w:val="0"/>
+          <w:numId w:val="23"/>
+        </w:numPr>
+        <w:jc w:val="both"/>
+      </w:pPr>
+      <w:proofErr w:type="spellStart"/>
+      <w:r>
+        <w:t>BSONtype</w:t>
+      </w:r>
+      <w:proofErr w:type="spellEnd"/>
+      <w:r>
+        <w:t xml:space="preserve"> - wyliczenie możliwych typów wartości zawartych w BSON</w:t>
+      </w:r>
+    </w:p>
+    <w:p>
+      <w:pPr>
+        <w:pStyle w:val="PODSTAWOWY"/>
+        <w:numPr>
+          <w:ilvl w:val="0"/>
+          <w:numId w:val="23"/>
+        </w:numPr>
+        <w:jc w:val="both"/>
+      </w:pPr>
+      <w:proofErr w:type="spellStart"/>
+      <w:r>
+        <w:t>ObjectID</w:t>
+      </w:r>
+      <w:proofErr w:type="spellEnd"/>
+      <w:r>
+        <w:t xml:space="preserve"> - pole </w:t>
+      </w:r>
+      <w:proofErr w:type="spellStart"/>
+      <w:r>
+        <w:t>ObjectID</w:t>
+      </w:r>
+      <w:proofErr w:type="spellEnd"/>
+      <w:r>
+        <w:t xml:space="preserve"> dokumentu BSON, zawiera 4 numeryc</w:t>
+      </w:r>
+      <w:r>
+        <w:t>zne pola: czas utworzenia, id maszyny, id procesu, licznik</w:t>
+      </w:r>
+    </w:p>
+    <w:p>
+      <w:pPr>
+        <w:pStyle w:val="PODSTAWOWY"/>
+        <w:ind w:firstLine="0"/>
+      </w:pPr>
+      <w:r>
+        <w:t xml:space="preserve">Najważniejszymi elementem rozwiązania jest klasa BSON. Zawarte w niej metody </w:t>
+      </w:r>
+      <w:proofErr w:type="spellStart"/>
+      <w:r>
+        <w:t>parseBSON</w:t>
+      </w:r>
+      <w:proofErr w:type="spellEnd"/>
+      <w:r>
+        <w:t xml:space="preserve"> i </w:t>
+      </w:r>
+      <w:proofErr w:type="spellStart"/>
+      <w:r>
+        <w:t>getBSON</w:t>
+      </w:r>
+      <w:proofErr w:type="spellEnd"/>
+      <w:r>
+        <w:t xml:space="preserve"> stanowią podstawę działania całego pakietu.</w:t>
+      </w:r>
+    </w:p>
+    <w:p>
+      <w:pPr>
+        <w:pStyle w:val="2PODROZDZIA"/>
+        <w:jc w:val="both"/>
+      </w:pPr>
+      <w:bookmarkStart w:id="16" w:name="_Toc358638598"/>
+      <w:proofErr w:type="spellStart"/>
+      <w:r>
+        <w:t>Parsowanie</w:t>
+      </w:r>
+      <w:proofErr w:type="spellEnd"/>
+      <w:r>
+        <w:t xml:space="preserve"> BSON</w:t>
+      </w:r>
+      <w:bookmarkEnd w:id="16"/>
+    </w:p>
+    <w:p>
+      <w:pPr>
+        <w:pStyle w:val="PODSTAWOWY"/>
+        <w:ind w:firstLine="0"/>
+      </w:pPr>
+      <w:proofErr w:type="spellStart"/>
+      <w:proofErr w:type="gramStart"/>
+      <w:r>
+        <w:t>Parsowanie</w:t>
+      </w:r>
+      <w:proofErr w:type="spellEnd"/>
+      <w:r>
+        <w:t xml:space="preserve"> BSON (czyli</w:t>
+      </w:r>
+      <w:proofErr w:type="gramEnd"/>
+      <w:r>
+        <w:t xml:space="preserve"> przejście z tablicy bajtów na obiekt klasy </w:t>
+      </w:r>
+      <w:proofErr w:type="spellStart"/>
+      <w:r>
+        <w:t>BSONDocument</w:t>
+      </w:r>
+      <w:proofErr w:type="spellEnd"/>
+      <w:r>
+        <w:t xml:space="preserve">) wykonywane jest przez metodę </w:t>
+      </w:r>
+      <w:proofErr w:type="spellStart"/>
+      <w:r>
+        <w:t>parseBSON</w:t>
+      </w:r>
+      <w:proofErr w:type="spellEnd"/>
+      <w:r>
+        <w:t xml:space="preserve">. Najpierw odczytywane jest pierwsze pole dokumentu BSON, czyli jego długość. </w:t>
+      </w:r>
+    </w:p>
+    <w:p>
+      <w:pPr>
+        <w:pStyle w:val="PODSTAWOWY"/>
+        <w:ind w:firstLine="0"/>
+      </w:pPr>
+      <w:r>
+        <w:t xml:space="preserve">Następnie dla każdego elementu (pary nazwa-wartość) zawartego w dokumencie proces wygląda tak samo. W pierwszej kolejności odczytywany jest jego typ i nazwa. </w:t>
+      </w:r>
+      <w:proofErr w:type="spellStart"/>
+      <w:r>
+        <w:t>Parsowanie</w:t>
+      </w:r>
+      <w:proofErr w:type="spellEnd"/>
+      <w:r>
+        <w:t xml:space="preserve"> wartości przechowywanej w elemencie jest zależne od typu i jest wykonywane przez metodę </w:t>
+      </w:r>
+      <w:proofErr w:type="spellStart"/>
+      <w:r>
+        <w:t>parse</w:t>
+      </w:r>
+      <w:proofErr w:type="spellEnd"/>
+      <w:r>
+        <w:t xml:space="preserve"> klasy BSON.</w:t>
+      </w:r>
+    </w:p>
+    <w:p>
+      <w:pPr>
+        <w:pStyle w:val="PODSTAWOWY"/>
+        <w:ind w:firstLine="0"/>
+      </w:pPr>
+    </w:p>
+    <w:p>
+      <w:pPr>
+        <w:pStyle w:val="PODSTAWOWY"/>
+        <w:ind w:firstLine="0"/>
+      </w:pPr>
+    </w:p>
+    <w:p>
+      <w:pPr>
+        <w:pStyle w:val="2PODROZDZIA"/>
+        <w:jc w:val="both"/>
+      </w:pPr>
+      <w:bookmarkStart w:id="17" w:name="_Toc358638599"/>
+      <w:r>
+        <w:t>Tworzenie BSON</w:t>
+      </w:r>
+      <w:bookmarkEnd w:id="17"/>
+    </w:p>
+    <w:p>
+      <w:pPr>
+        <w:pStyle w:val="PODSTAWOWY"/>
+        <w:ind w:firstLine="0"/>
+      </w:pPr>
+      <w:r>
+        <w:t xml:space="preserve">Tworzenie </w:t>
+      </w:r>
+      <w:proofErr w:type="gramStart"/>
+      <w:r>
+        <w:t>BSON (czyli</w:t>
+      </w:r>
+      <w:proofErr w:type="gramEnd"/>
+      <w:r>
+        <w:t xml:space="preserve"> tablicy bajtów z obiektu klasy </w:t>
+      </w:r>
+      <w:proofErr w:type="spellStart"/>
+      <w:r>
+        <w:t>BSONDocument</w:t>
+      </w:r>
+      <w:proofErr w:type="spellEnd"/>
+      <w:r>
+        <w:t xml:space="preserve">) jest procesem odwrotnym do jego </w:t>
+      </w:r>
+      <w:proofErr w:type="spellStart"/>
+      <w:r>
+        <w:t>parsowania</w:t>
+      </w:r>
+      <w:proofErr w:type="spellEnd"/>
+      <w:r>
+        <w:t>. W pierwszej kolejności tworzona jest lista, w której będą przechowywane tablice bajtów odpowiadające poszczególnym elementom zawartym w dokumencie.</w:t>
+      </w:r>
+    </w:p>
+    <w:p>
+      <w:pPr>
+        <w:pStyle w:val="PODSTAWOWY"/>
+        <w:ind w:firstLine="0"/>
+      </w:pPr>
+      <w:r>
+        <w:t xml:space="preserve">Kiedy wszystkie elementy są już przetworzone na tablice bajtów (zajmuje się tym metoda </w:t>
+      </w:r>
+      <w:proofErr w:type="spellStart"/>
+      <w:r>
+        <w:t>getByte</w:t>
+      </w:r>
+      <w:proofErr w:type="spellEnd"/>
+      <w:r>
+        <w:t xml:space="preserve">) obliczana jest łączna długość wszystkich </w:t>
+      </w:r>
+      <w:proofErr w:type="gramStart"/>
+      <w:r>
+        <w:t xml:space="preserve">tablic. </w:t>
+      </w:r>
+      <w:proofErr w:type="gramEnd"/>
+      <w:r>
+        <w:t>W ostatnim kroku wszystkie tablice łączone są w jedną całość, do której dodawana jest na początku łączna długość i na końcu bajt zerowy.</w:t>
+      </w:r>
+    </w:p>
+    <w:p>
+      <w:pPr>
+        <w:rPr>
+          <w:rFonts w:eastAsia="Times New Roman" w:cs="Times New Roman"/>
+          <w:szCs w:val="24"/>
+        </w:rPr>
+      </w:pPr>
+    </w:p>
+    <w:p>
+      <w:pPr>
+        <w:pStyle w:val="TOC1"/>
+        <w:rPr>
+          <w:rFonts w:asciiTheme="minorHAnsi" w:hAnsiTheme="minorHAnsi"/>
           <w:noProof/>
         </w:rPr>
-        <w:lastRenderedPageBreak/>
-        <w:t>Nie znaleziono żadnych pozycji spisu treści.</w:t>
-      </w:r>
+      </w:pPr>
+      <w:r>
+        <w:fldChar w:fldCharType="begin"/>
+      </w:r>
+      <w:r>
+        <w:instrText xml:space="preserve"> TOC \h \z \t "1_ROZDZIAŁ;1;2_PODROZDZIAŁ;2;3_PODROZDZIAŁ;3" </w:instrText>
+      </w:r>
+      <w:r>
+        <w:fldChar w:fldCharType="separate"/>
+      </w:r>
+      <w:hyperlink w:anchor="_Toc358638587" w:history="1">
+        <w:r>
+          <w:rPr>
+            <w:rStyle w:val="Hyperlink"/>
+            <w:noProof/>
+          </w:rPr>
+          <w:t>CRUD</w:t>
+        </w:r>
+        <w:r>
+          <w:rPr>
+            <w:noProof/>
+            <w:webHidden/>
+          </w:rPr>
+          <w:tab/>
+        </w:r>
+        <w:r>
+          <w:rPr>
+            <w:noProof/>
+            <w:webHidden/>
+          </w:rPr>
+          <w:fldChar w:fldCharType="begin"/>
+        </w:r>
+        <w:r>
+          <w:rPr>
+            <w:noProof/>
+            <w:webHidden/>
+          </w:rPr>
+          <w:instrText xml:space="preserve"> PAGEREF _Toc358638587 \h </w:instrText>
+        </w:r>
+        <w:r>
+          <w:rPr>
+            <w:noProof/>
+            <w:webHidden/>
+          </w:rPr>
+        </w:r>
+        <w:r>
+          <w:rPr>
+            <w:noProof/>
+            <w:webHidden/>
+          </w:rPr>
+          <w:fldChar w:fldCharType="separate"/>
+        </w:r>
+        <w:r>
+          <w:rPr>
+            <w:noProof/>
+            <w:webHidden/>
+          </w:rPr>
+          <w:t>2</w:t>
+        </w:r>
+        <w:r>
+          <w:rPr>
+            <w:noProof/>
+            <w:webHidden/>
+          </w:rPr>
+          <w:fldChar w:fldCharType="end"/>
+        </w:r>
+      </w:hyperlink>
+    </w:p>
+    <w:p>
+      <w:pPr>
+        <w:pStyle w:val="TOC2"/>
+        <w:tabs>
+          <w:tab w:val="left" w:pos="880"/>
+          <w:tab w:val="right" w:leader="dot" w:pos="9062"/>
+        </w:tabs>
+        <w:rPr>
+          <w:rFonts w:asciiTheme="minorHAnsi" w:hAnsiTheme="minorHAnsi"/>
+          <w:noProof/>
+        </w:rPr>
+      </w:pPr>
+      <w:hyperlink w:anchor="_Toc358638588" w:history="1">
+        <w:r>
+          <w:rPr>
+            <w:rStyle w:val="Hyperlink"/>
+            <w:noProof/>
+          </w:rPr>
+          <w:t>1.1</w:t>
+        </w:r>
+        <w:r>
+          <w:rPr>
+            <w:rFonts w:asciiTheme="minorHAnsi" w:hAnsiTheme="minorHAnsi"/>
+            <w:noProof/>
+          </w:rPr>
+          <w:tab/>
+        </w:r>
+        <w:r>
+          <w:rPr>
+            <w:rStyle w:val="Hyperlink"/>
+            <w:noProof/>
+          </w:rPr>
+          <w:t>FileOperations - Operacja na plikach</w:t>
+        </w:r>
+        <w:r>
+          <w:rPr>
+            <w:noProof/>
+            <w:webHidden/>
+          </w:rPr>
+          <w:tab/>
+        </w:r>
+        <w:r>
+          <w:rPr>
+            <w:noProof/>
+            <w:webHidden/>
+          </w:rPr>
+          <w:fldChar w:fldCharType="begin"/>
+        </w:r>
+        <w:r>
+          <w:rPr>
+            <w:noProof/>
+            <w:webHidden/>
+          </w:rPr>
+          <w:instrText xml:space="preserve"> PAGEREF _Toc358638588 \h </w:instrText>
+        </w:r>
+        <w:r>
+          <w:rPr>
+            <w:noProof/>
+            <w:webHidden/>
+          </w:rPr>
+        </w:r>
+        <w:r>
+          <w:rPr>
+            <w:noProof/>
+            <w:webHidden/>
+          </w:rPr>
+          <w:fldChar w:fldCharType="separate"/>
+        </w:r>
+        <w:r>
+          <w:rPr>
+            <w:noProof/>
+            <w:webHidden/>
+          </w:rPr>
+          <w:t>2</w:t>
+        </w:r>
+        <w:r>
+          <w:rPr>
+            <w:noProof/>
+            <w:webHidden/>
+          </w:rPr>
+          <w:fldChar w:fldCharType="end"/>
+        </w:r>
+      </w:hyperlink>
+    </w:p>
+    <w:p>
+      <w:pPr>
+        <w:pStyle w:val="TOC2"/>
+        <w:tabs>
+          <w:tab w:val="left" w:pos="880"/>
+          <w:tab w:val="right" w:leader="dot" w:pos="9062"/>
+        </w:tabs>
+        <w:rPr>
+          <w:rFonts w:asciiTheme="minorHAnsi" w:hAnsiTheme="minorHAnsi"/>
+          <w:noProof/>
+        </w:rPr>
+      </w:pPr>
+      <w:hyperlink w:anchor="_Toc358638589" w:history="1">
+        <w:r>
+          <w:rPr>
+            <w:rStyle w:val="Hyperlink"/>
+            <w:noProof/>
+          </w:rPr>
+          <w:t>1.2</w:t>
+        </w:r>
+        <w:r>
+          <w:rPr>
+            <w:rFonts w:asciiTheme="minorHAnsi" w:hAnsiTheme="minorHAnsi"/>
+            <w:noProof/>
+          </w:rPr>
+          <w:tab/>
+        </w:r>
+        <w:r>
+          <w:rPr>
+            <w:rStyle w:val="Hyperlink"/>
+            <w:noProof/>
+          </w:rPr>
+          <w:t>Selector -Wybór plików z zapytania</w:t>
+        </w:r>
+        <w:r>
+          <w:rPr>
+            <w:noProof/>
+            <w:webHidden/>
+          </w:rPr>
+          <w:tab/>
+        </w:r>
+        <w:r>
+          <w:rPr>
+            <w:noProof/>
+            <w:webHidden/>
+          </w:rPr>
+          <w:fldChar w:fldCharType="begin"/>
+        </w:r>
+        <w:r>
+          <w:rPr>
+            <w:noProof/>
+            <w:webHidden/>
+          </w:rPr>
+          <w:instrText xml:space="preserve"> PAGEREF _Toc358638589 \h </w:instrText>
+        </w:r>
+        <w:r>
+          <w:rPr>
+            <w:noProof/>
+            <w:webHidden/>
+          </w:rPr>
+        </w:r>
+        <w:r>
+          <w:rPr>
+            <w:noProof/>
+            <w:webHidden/>
+          </w:rPr>
+          <w:fldChar w:fldCharType="separate"/>
+        </w:r>
+        <w:r>
+          <w:rPr>
+            <w:noProof/>
+            <w:webHidden/>
+          </w:rPr>
+          <w:t>2</w:t>
+        </w:r>
+        <w:r>
+          <w:rPr>
+            <w:noProof/>
+            <w:webHidden/>
+          </w:rPr>
+          <w:fldChar w:fldCharType="end"/>
+        </w:r>
+      </w:hyperlink>
+    </w:p>
+    <w:p>
+      <w:pPr>
+        <w:pStyle w:val="TOC2"/>
+        <w:tabs>
+          <w:tab w:val="left" w:pos="880"/>
+          <w:tab w:val="right" w:leader="dot" w:pos="9062"/>
+        </w:tabs>
+        <w:rPr>
+          <w:rFonts w:asciiTheme="minorHAnsi" w:hAnsiTheme="minorHAnsi"/>
+          <w:noProof/>
+        </w:rPr>
+      </w:pPr>
+      <w:hyperlink w:anchor="_Toc358638590" w:history="1">
+        <w:r>
+          <w:rPr>
+            <w:rStyle w:val="Hyperlink"/>
+            <w:noProof/>
+          </w:rPr>
+          <w:t>1.3</w:t>
+        </w:r>
+        <w:r>
+          <w:rPr>
+            <w:rFonts w:asciiTheme="minorHAnsi" w:hAnsiTheme="minorHAnsi"/>
+            <w:noProof/>
+          </w:rPr>
+          <w:tab/>
+        </w:r>
+        <w:r>
+          <w:rPr>
+            <w:rStyle w:val="Hyperlink"/>
+            <w:noProof/>
+          </w:rPr>
+          <w:t>Insert - Zapisywanie plików na dysku</w:t>
+        </w:r>
+        <w:r>
+          <w:rPr>
+            <w:noProof/>
+            <w:webHidden/>
+          </w:rPr>
+          <w:tab/>
+        </w:r>
+        <w:r>
+          <w:rPr>
+            <w:noProof/>
+            <w:webHidden/>
+          </w:rPr>
+          <w:fldChar w:fldCharType="begin"/>
+        </w:r>
+        <w:r>
+          <w:rPr>
+            <w:noProof/>
+            <w:webHidden/>
+          </w:rPr>
+          <w:instrText xml:space="preserve"> PAGEREF _Toc358638590 \h </w:instrText>
+        </w:r>
+        <w:r>
+          <w:rPr>
+            <w:noProof/>
+            <w:webHidden/>
+          </w:rPr>
+        </w:r>
+        <w:r>
+          <w:rPr>
+            <w:noProof/>
+            <w:webHidden/>
+          </w:rPr>
+          <w:fldChar w:fldCharType="separate"/>
+        </w:r>
+        <w:r>
+          <w:rPr>
+            <w:noProof/>
+            <w:webHidden/>
+          </w:rPr>
+          <w:t>2</w:t>
+        </w:r>
+        <w:r>
+          <w:rPr>
+            <w:noProof/>
+            <w:webHidden/>
+          </w:rPr>
+          <w:fldChar w:fldCharType="end"/>
+        </w:r>
+      </w:hyperlink>
+    </w:p>
+    <w:p>
+      <w:pPr>
+        <w:pStyle w:val="TOC2"/>
+        <w:tabs>
+          <w:tab w:val="left" w:pos="880"/>
+          <w:tab w:val="right" w:leader="dot" w:pos="9062"/>
+        </w:tabs>
+        <w:rPr>
+          <w:rFonts w:asciiTheme="minorHAnsi" w:hAnsiTheme="minorHAnsi"/>
+          <w:noProof/>
+        </w:rPr>
+      </w:pPr>
+      <w:hyperlink w:anchor="_Toc358638591" w:history="1">
+        <w:r>
+          <w:rPr>
+            <w:rStyle w:val="Hyperlink"/>
+            <w:noProof/>
+          </w:rPr>
+          <w:t>1.4</w:t>
+        </w:r>
+        <w:r>
+          <w:rPr>
+            <w:rFonts w:asciiTheme="minorHAnsi" w:hAnsiTheme="minorHAnsi"/>
+            <w:noProof/>
+          </w:rPr>
+          <w:tab/>
+        </w:r>
+        <w:r>
+          <w:rPr>
+            <w:rStyle w:val="Hyperlink"/>
+            <w:noProof/>
+          </w:rPr>
+          <w:t>Delete - Usuwanie plików z dysku</w:t>
+        </w:r>
+        <w:r>
+          <w:rPr>
+            <w:noProof/>
+            <w:webHidden/>
+          </w:rPr>
+          <w:tab/>
+        </w:r>
+        <w:r>
+          <w:rPr>
+            <w:noProof/>
+            <w:webHidden/>
+          </w:rPr>
+          <w:fldChar w:fldCharType="begin"/>
+        </w:r>
+        <w:r>
+          <w:rPr>
+            <w:noProof/>
+            <w:webHidden/>
+          </w:rPr>
+          <w:instrText xml:space="preserve"> PAGEREF _Toc358638591 \h </w:instrText>
+        </w:r>
+        <w:r>
+          <w:rPr>
+            <w:noProof/>
+            <w:webHidden/>
+          </w:rPr>
+        </w:r>
+        <w:r>
+          <w:rPr>
+            <w:noProof/>
+            <w:webHidden/>
+          </w:rPr>
+          <w:fldChar w:fldCharType="separate"/>
+        </w:r>
+        <w:r>
+          <w:rPr>
+            <w:noProof/>
+            <w:webHidden/>
+          </w:rPr>
+          <w:t>2</w:t>
+        </w:r>
+        <w:r>
+          <w:rPr>
+            <w:noProof/>
+            <w:webHidden/>
+          </w:rPr>
+          <w:fldChar w:fldCharType="end"/>
+        </w:r>
+      </w:hyperlink>
+    </w:p>
+    <w:p>
+      <w:pPr>
+        <w:pStyle w:val="TOC2"/>
+        <w:tabs>
+          <w:tab w:val="left" w:pos="880"/>
+          <w:tab w:val="right" w:leader="dot" w:pos="9062"/>
+        </w:tabs>
+        <w:rPr>
+          <w:rFonts w:asciiTheme="minorHAnsi" w:hAnsiTheme="minorHAnsi"/>
+          <w:noProof/>
+        </w:rPr>
+      </w:pPr>
+      <w:hyperlink w:anchor="_Toc358638592" w:history="1">
+        <w:r>
+          <w:rPr>
+            <w:rStyle w:val="Hyperlink"/>
+            <w:noProof/>
+          </w:rPr>
+          <w:t>2.1</w:t>
+        </w:r>
+        <w:r>
+          <w:rPr>
+            <w:rFonts w:asciiTheme="minorHAnsi" w:hAnsiTheme="minorHAnsi"/>
+            <w:noProof/>
+          </w:rPr>
+          <w:tab/>
+        </w:r>
+        <w:r>
+          <w:rPr>
+            <w:rStyle w:val="Hyperlink"/>
+            <w:noProof/>
+          </w:rPr>
+          <w:t>Update - Modyfikacja plików na dysku</w:t>
+        </w:r>
+        <w:r>
+          <w:rPr>
+            <w:noProof/>
+            <w:webHidden/>
+          </w:rPr>
+          <w:tab/>
+        </w:r>
+        <w:r>
+          <w:rPr>
+            <w:noProof/>
+            <w:webHidden/>
+          </w:rPr>
+          <w:fldChar w:fldCharType="begin"/>
+        </w:r>
+        <w:r>
+          <w:rPr>
+            <w:noProof/>
+            <w:webHidden/>
+          </w:rPr>
+          <w:instrText xml:space="preserve"> PAGEREF _Toc358638592 \h </w:instrText>
+        </w:r>
+        <w:r>
+          <w:rPr>
+            <w:noProof/>
+            <w:webHidden/>
+          </w:rPr>
+        </w:r>
+        <w:r>
+          <w:rPr>
+            <w:noProof/>
+            <w:webHidden/>
+          </w:rPr>
+          <w:fldChar w:fldCharType="separate"/>
+        </w:r>
+        <w:r>
+          <w:rPr>
+            <w:noProof/>
+            <w:webHidden/>
+          </w:rPr>
+          <w:t>2</w:t>
+        </w:r>
+        <w:r>
+          <w:rPr>
+            <w:noProof/>
+            <w:webHidden/>
+          </w:rPr>
+          <w:fldChar w:fldCharType="end"/>
+        </w:r>
+      </w:hyperlink>
+    </w:p>
+    <w:p>
+      <w:pPr>
+        <w:pStyle w:val="TOC1"/>
+        <w:rPr>
+          <w:rFonts w:asciiTheme="minorHAnsi" w:hAnsiTheme="minorHAnsi"/>
+          <w:noProof/>
+        </w:rPr>
+      </w:pPr>
+      <w:hyperlink w:anchor="_Toc358638593" w:history="1">
+        <w:r>
+          <w:rPr>
+            <w:rStyle w:val="Hyperlink"/>
+            <w:noProof/>
+          </w:rPr>
+          <w:t>BSON</w:t>
+        </w:r>
+        <w:r>
+          <w:rPr>
+            <w:noProof/>
+            <w:webHidden/>
+          </w:rPr>
+          <w:tab/>
+        </w:r>
+        <w:r>
+          <w:rPr>
+            <w:noProof/>
+            <w:webHidden/>
+          </w:rPr>
+          <w:fldChar w:fldCharType="begin"/>
+        </w:r>
+        <w:r>
+          <w:rPr>
+            <w:noProof/>
+            <w:webHidden/>
+          </w:rPr>
+          <w:instrText xml:space="preserve"> PAGEREF _Toc358638593 \h </w:instrText>
+        </w:r>
+        <w:r>
+          <w:rPr>
+            <w:noProof/>
+            <w:webHidden/>
+          </w:rPr>
+        </w:r>
+        <w:r>
+          <w:rPr>
+            <w:noProof/>
+            <w:webHidden/>
+          </w:rPr>
+          <w:fldChar w:fldCharType="separate"/>
+        </w:r>
+        <w:r>
+          <w:rPr>
+            <w:noProof/>
+            <w:webHidden/>
+          </w:rPr>
+          <w:t>3</w:t>
+        </w:r>
+        <w:r>
+          <w:rPr>
+            <w:noProof/>
+            <w:webHidden/>
+          </w:rPr>
+          <w:fldChar w:fldCharType="end"/>
+        </w:r>
+      </w:hyperlink>
+    </w:p>
+    <w:p>
+      <w:pPr>
+        <w:pStyle w:val="TOC2"/>
+        <w:tabs>
+          <w:tab w:val="left" w:pos="880"/>
+          <w:tab w:val="right" w:leader="dot" w:pos="9062"/>
+        </w:tabs>
+        <w:rPr>
+          <w:rFonts w:asciiTheme="minorHAnsi" w:hAnsiTheme="minorHAnsi"/>
+          <w:noProof/>
+        </w:rPr>
+      </w:pPr>
+      <w:hyperlink w:anchor="_Toc358638594" w:history="1">
+        <w:r>
+          <w:rPr>
+            <w:rStyle w:val="Hyperlink"/>
+            <w:noProof/>
+          </w:rPr>
+          <w:t>2.1</w:t>
+        </w:r>
+        <w:r>
+          <w:rPr>
+            <w:rFonts w:asciiTheme="minorHAnsi" w:hAnsiTheme="minorHAnsi"/>
+            <w:noProof/>
+          </w:rPr>
+          <w:tab/>
+        </w:r>
+        <w:r>
+          <w:rPr>
+            <w:rStyle w:val="Hyperlink"/>
+            <w:noProof/>
+          </w:rPr>
+          <w:t>Czym jest BSON</w:t>
+        </w:r>
+        <w:r>
+          <w:rPr>
+            <w:noProof/>
+            <w:webHidden/>
+          </w:rPr>
+          <w:tab/>
+        </w:r>
+        <w:r>
+          <w:rPr>
+            <w:noProof/>
+            <w:webHidden/>
+          </w:rPr>
+          <w:fldChar w:fldCharType="begin"/>
+        </w:r>
+        <w:r>
+          <w:rPr>
+            <w:noProof/>
+            <w:webHidden/>
+          </w:rPr>
+          <w:instrText xml:space="preserve"> PAGEREF _Toc358638594 \h </w:instrText>
+        </w:r>
+        <w:r>
+          <w:rPr>
+            <w:noProof/>
+            <w:webHidden/>
+          </w:rPr>
+        </w:r>
+        <w:r>
+          <w:rPr>
+            <w:noProof/>
+            <w:webHidden/>
+          </w:rPr>
+          <w:fldChar w:fldCharType="separate"/>
+        </w:r>
+        <w:r>
+          <w:rPr>
+            <w:noProof/>
+            <w:webHidden/>
+          </w:rPr>
+          <w:t>3</w:t>
+        </w:r>
+        <w:r>
+          <w:rPr>
+            <w:noProof/>
+            <w:webHidden/>
+          </w:rPr>
+          <w:fldChar w:fldCharType="end"/>
+        </w:r>
+      </w:hyperlink>
+    </w:p>
+    <w:p>
+      <w:pPr>
+        <w:pStyle w:val="TOC2"/>
+        <w:tabs>
+          <w:tab w:val="left" w:pos="880"/>
+          <w:tab w:val="right" w:leader="dot" w:pos="9062"/>
+        </w:tabs>
+        <w:rPr>
+          <w:rFonts w:asciiTheme="minorHAnsi" w:hAnsiTheme="minorHAnsi"/>
+          <w:noProof/>
+        </w:rPr>
+      </w:pPr>
+      <w:hyperlink w:anchor="_Toc358638595" w:history="1">
+        <w:r>
+          <w:rPr>
+            <w:rStyle w:val="Hyperlink"/>
+            <w:noProof/>
+          </w:rPr>
+          <w:t>2.2</w:t>
+        </w:r>
+        <w:r>
+          <w:rPr>
+            <w:rFonts w:asciiTheme="minorHAnsi" w:hAnsiTheme="minorHAnsi"/>
+            <w:noProof/>
+          </w:rPr>
+          <w:tab/>
+        </w:r>
+        <w:r>
+          <w:rPr>
+            <w:rStyle w:val="Hyperlink"/>
+            <w:noProof/>
+          </w:rPr>
+          <w:t>Zastosowanie BSON</w:t>
+        </w:r>
+        <w:r>
+          <w:rPr>
+            <w:noProof/>
+            <w:webHidden/>
+          </w:rPr>
+          <w:tab/>
+        </w:r>
+        <w:r>
+          <w:rPr>
+            <w:noProof/>
+            <w:webHidden/>
+          </w:rPr>
+          <w:fldChar w:fldCharType="begin"/>
+        </w:r>
+        <w:r>
+          <w:rPr>
+            <w:noProof/>
+            <w:webHidden/>
+          </w:rPr>
+          <w:instrText xml:space="preserve"> PAGEREF _Toc358638595 \h </w:instrText>
+        </w:r>
+        <w:r>
+          <w:rPr>
+            <w:noProof/>
+            <w:webHidden/>
+          </w:rPr>
+        </w:r>
+        <w:r>
+          <w:rPr>
+            <w:noProof/>
+            <w:webHidden/>
+          </w:rPr>
+          <w:fldChar w:fldCharType="separate"/>
+        </w:r>
+        <w:r>
+          <w:rPr>
+            <w:noProof/>
+            <w:webHidden/>
+          </w:rPr>
+          <w:t>3</w:t>
+        </w:r>
+        <w:r>
+          <w:rPr>
+            <w:noProof/>
+            <w:webHidden/>
+          </w:rPr>
+          <w:fldChar w:fldCharType="end"/>
+        </w:r>
+      </w:hyperlink>
+    </w:p>
+    <w:p>
+      <w:pPr>
+        <w:pStyle w:val="TOC1"/>
+        <w:rPr>
+          <w:rFonts w:asciiTheme="minorHAnsi" w:hAnsiTheme="minorHAnsi"/>
+          <w:noProof/>
+        </w:rPr>
+      </w:pPr>
+      <w:hyperlink w:anchor="_Toc358638596" w:history="1">
+        <w:r>
+          <w:rPr>
+            <w:rStyle w:val="Hyperlink"/>
+            <w:noProof/>
+          </w:rPr>
+          <w:t>Opis rozwiązania</w:t>
+        </w:r>
+        <w:r>
+          <w:rPr>
+            <w:noProof/>
+            <w:webHidden/>
+          </w:rPr>
+          <w:tab/>
+        </w:r>
+        <w:r>
+          <w:rPr>
+            <w:noProof/>
+            <w:webHidden/>
+          </w:rPr>
+          <w:fldChar w:fldCharType="begin"/>
+        </w:r>
+        <w:r>
+          <w:rPr>
+            <w:noProof/>
+            <w:webHidden/>
+          </w:rPr>
+          <w:instrText xml:space="preserve"> PAGEREF _Toc358638596 \h </w:instrText>
+        </w:r>
+        <w:r>
+          <w:rPr>
+            <w:noProof/>
+            <w:webHidden/>
+          </w:rPr>
+        </w:r>
+        <w:r>
+          <w:rPr>
+            <w:noProof/>
+            <w:webHidden/>
+          </w:rPr>
+          <w:fldChar w:fldCharType="separate"/>
+        </w:r>
+        <w:r>
+          <w:rPr>
+            <w:noProof/>
+            <w:webHidden/>
+          </w:rPr>
+          <w:t>3</w:t>
+        </w:r>
+        <w:r>
+          <w:rPr>
+            <w:noProof/>
+            <w:webHidden/>
+          </w:rPr>
+          <w:fldChar w:fldCharType="end"/>
+        </w:r>
+      </w:hyperlink>
+    </w:p>
+    <w:p>
+      <w:pPr>
+        <w:pStyle w:val="TOC2"/>
+        <w:tabs>
+          <w:tab w:val="left" w:pos="880"/>
+          <w:tab w:val="right" w:leader="dot" w:pos="9062"/>
+        </w:tabs>
+        <w:rPr>
+          <w:rFonts w:asciiTheme="minorHAnsi" w:hAnsiTheme="minorHAnsi"/>
+          <w:noProof/>
+        </w:rPr>
+      </w:pPr>
+      <w:hyperlink w:anchor="_Toc358638597" w:history="1">
+        <w:r>
+          <w:rPr>
+            <w:rStyle w:val="Hyperlink"/>
+            <w:noProof/>
+          </w:rPr>
+          <w:t>3.1</w:t>
+        </w:r>
+        <w:r>
+          <w:rPr>
+            <w:rFonts w:asciiTheme="minorHAnsi" w:hAnsiTheme="minorHAnsi"/>
+            <w:noProof/>
+          </w:rPr>
+          <w:tab/>
+        </w:r>
+        <w:r>
+          <w:rPr>
+            <w:rStyle w:val="Hyperlink"/>
+            <w:noProof/>
+          </w:rPr>
+          <w:t>Ogólny zarys</w:t>
+        </w:r>
+        <w:r>
+          <w:rPr>
+            <w:noProof/>
+            <w:webHidden/>
+          </w:rPr>
+          <w:tab/>
+        </w:r>
+        <w:r>
+          <w:rPr>
+            <w:noProof/>
+            <w:webHidden/>
+          </w:rPr>
+          <w:fldChar w:fldCharType="begin"/>
+        </w:r>
+        <w:r>
+          <w:rPr>
+            <w:noProof/>
+            <w:webHidden/>
+          </w:rPr>
+          <w:instrText xml:space="preserve"> PAGEREF _Toc358638597 \h </w:instrText>
+        </w:r>
+        <w:r>
+          <w:rPr>
+            <w:noProof/>
+            <w:webHidden/>
+          </w:rPr>
+        </w:r>
+        <w:r>
+          <w:rPr>
+            <w:noProof/>
+            <w:webHidden/>
+          </w:rPr>
+          <w:fldChar w:fldCharType="separate"/>
+        </w:r>
+        <w:r>
+          <w:rPr>
+            <w:noProof/>
+            <w:webHidden/>
+          </w:rPr>
+          <w:t>3</w:t>
+        </w:r>
+        <w:r>
+          <w:rPr>
+            <w:noProof/>
+            <w:webHidden/>
+          </w:rPr>
+          <w:fldChar w:fldCharType="end"/>
+        </w:r>
+      </w:hyperlink>
+    </w:p>
+    <w:p>
+      <w:pPr>
+        <w:pStyle w:val="TOC2"/>
+        <w:tabs>
+          <w:tab w:val="left" w:pos="880"/>
+          <w:tab w:val="right" w:leader="dot" w:pos="9062"/>
+        </w:tabs>
+        <w:rPr>
+          <w:rFonts w:asciiTheme="minorHAnsi" w:hAnsiTheme="minorHAnsi"/>
+          <w:noProof/>
+        </w:rPr>
+      </w:pPr>
+      <w:hyperlink w:anchor="_Toc358638598" w:history="1">
+        <w:r>
+          <w:rPr>
+            <w:rStyle w:val="Hyperlink"/>
+            <w:noProof/>
+          </w:rPr>
+          <w:t>3.2</w:t>
+        </w:r>
+        <w:r>
+          <w:rPr>
+            <w:rFonts w:asciiTheme="minorHAnsi" w:hAnsiTheme="minorHAnsi"/>
+            <w:noProof/>
+          </w:rPr>
+          <w:tab/>
+        </w:r>
+        <w:r>
+          <w:rPr>
+            <w:rStyle w:val="Hyperlink"/>
+            <w:noProof/>
+          </w:rPr>
+          <w:t>Parsowanie BSON</w:t>
+        </w:r>
+        <w:r>
+          <w:rPr>
+            <w:noProof/>
+            <w:webHidden/>
+          </w:rPr>
+          <w:tab/>
+        </w:r>
+        <w:r>
+          <w:rPr>
+            <w:noProof/>
+            <w:webHidden/>
+          </w:rPr>
+          <w:fldChar w:fldCharType="begin"/>
+        </w:r>
+        <w:r>
+          <w:rPr>
+            <w:noProof/>
+            <w:webHidden/>
+          </w:rPr>
+          <w:instrText xml:space="preserve"> PAGEREF _Toc358638598 \h </w:instrText>
+        </w:r>
+        <w:r>
+          <w:rPr>
+            <w:noProof/>
+            <w:webHidden/>
+          </w:rPr>
+        </w:r>
+        <w:r>
+          <w:rPr>
+            <w:noProof/>
+            <w:webHidden/>
+          </w:rPr>
+          <w:fldChar w:fldCharType="separate"/>
+        </w:r>
+        <w:r>
+          <w:rPr>
+            <w:noProof/>
+            <w:webHidden/>
+          </w:rPr>
+          <w:t>3</w:t>
+        </w:r>
+        <w:r>
+          <w:rPr>
+            <w:noProof/>
+            <w:webHidden/>
+          </w:rPr>
+          <w:fldChar w:fldCharType="end"/>
+        </w:r>
+      </w:hyperlink>
+    </w:p>
+    <w:p>
+      <w:pPr>
+        <w:pStyle w:val="TOC2"/>
+        <w:tabs>
+          <w:tab w:val="left" w:pos="880"/>
+          <w:tab w:val="right" w:leader="dot" w:pos="9062"/>
+        </w:tabs>
+        <w:rPr>
+          <w:rFonts w:asciiTheme="minorHAnsi" w:hAnsiTheme="minorHAnsi"/>
+          <w:noProof/>
+        </w:rPr>
+      </w:pPr>
+      <w:hyperlink w:anchor="_Toc358638599" w:history="1">
+        <w:r>
+          <w:rPr>
+            <w:rStyle w:val="Hyperlink"/>
+            <w:noProof/>
+          </w:rPr>
+          <w:t>3.3</w:t>
+        </w:r>
+        <w:r>
+          <w:rPr>
+            <w:rFonts w:asciiTheme="minorHAnsi" w:hAnsiTheme="minorHAnsi"/>
+            <w:noProof/>
+          </w:rPr>
+          <w:tab/>
+        </w:r>
+        <w:r>
+          <w:rPr>
+            <w:rStyle w:val="Hyperlink"/>
+            <w:noProof/>
+          </w:rPr>
+          <w:t>Tworzenie BSON</w:t>
+        </w:r>
+        <w:r>
+          <w:rPr>
+            <w:noProof/>
+            <w:webHidden/>
+          </w:rPr>
+          <w:tab/>
+        </w:r>
+        <w:r>
+          <w:rPr>
+            <w:noProof/>
+            <w:webHidden/>
+          </w:rPr>
+          <w:fldChar w:fldCharType="begin"/>
+        </w:r>
+        <w:r>
+          <w:rPr>
+            <w:noProof/>
+            <w:webHidden/>
+          </w:rPr>
+          <w:instrText xml:space="preserve"> PAGEREF _Toc358638599 \h </w:instrText>
+        </w:r>
+        <w:r>
+          <w:rPr>
+            <w:noProof/>
+            <w:webHidden/>
+          </w:rPr>
+        </w:r>
+        <w:r>
+          <w:rPr>
+            <w:noProof/>
+            <w:webHidden/>
+          </w:rPr>
+          <w:fldChar w:fldCharType="separate"/>
+        </w:r>
+        <w:r>
+          <w:rPr>
+            <w:noProof/>
+            <w:webHidden/>
+          </w:rPr>
+          <w:t>4</w:t>
+        </w:r>
+        <w:r>
+          <w:rPr>
+            <w:noProof/>
+            <w:webHidden/>
+          </w:rPr>
+          <w:fldChar w:fldCharType="end"/>
+        </w:r>
+      </w:hyperlink>
+    </w:p>
+    <w:p>
       <w:r>
         <w:fldChar w:fldCharType="end"/>
       </w:r>
@@ -370,11 +2220,11 @@
         <w:pStyle w:val="PODSTAWOWY"/>
         <w:ind w:firstLine="0"/>
       </w:pPr>
-      <w:bookmarkStart w:id="0" w:name="_GoBack"/>
-      <w:bookmarkEnd w:id="0"/>
+      <w:bookmarkStart w:id="18" w:name="_GoBack"/>
+      <w:bookmarkEnd w:id="18"/>
     </w:p>
     <w:sectPr>
-      <w:footerReference w:type="default" r:id="rId10"/>
+      <w:footerReference w:type="default" r:id="rId9"/>
       <w:pgSz w:w="11906" w:h="16838"/>
       <w:pgMar w:top="1417" w:right="1417" w:bottom="1417" w:left="1417" w:header="708" w:footer="708" w:gutter="0"/>
       <w:cols w:space="708"/>
@@ -385,7 +2235,7 @@
 </file>
 
 <file path=word/endnotes.xml><?xml version="1.0" encoding="utf-8"?>
-<w:endnotes xmlns:wpc="http://schemas.microsoft.com/office/word/2010/wordprocessingCanvas" xmlns:mc="http://schemas.openxmlformats.org/markup-compatibility/2006" xmlns:o="urn:schemas-microsoft-com:office:office" xmlns:r="http://schemas.openxmlformats.org/officeDocument/2006/relationships" xmlns:m="http://schemas.openxmlformats.org/officeDocument/2006/math" xmlns:v="urn:schemas-microsoft-com:vml" xmlns:wp14="http://schemas.microsoft.com/office/word/2010/wordprocessingDrawing" xmlns:wp="http://schemas.openxmlformats.org/drawingml/2006/wordprocessingDrawing" xmlns:w10="urn:schemas-microsoft-com:office:word" xmlns:w="http://schemas.openxmlformats.org/wordprocessingml/2006/main" xmlns:w14="http://schemas.microsoft.com/office/word/2010/wordml" xmlns:wpg="http://schemas.microsoft.com/office/word/2010/wordprocessingGroup" xmlns:wpi="http://schemas.microsoft.com/office/word/2010/wordprocessingInk" xmlns:wne="http://schemas.microsoft.com/office/word/2006/wordml" xmlns:wps="http://schemas.microsoft.com/office/word/2010/wordprocessingShape" mc:Ignorable="w14 wp14">
+<w:endnotes xmlns:ve="http://schemas.openxmlformats.org/markup-compatibility/2006" xmlns:o="urn:schemas-microsoft-com:office:office" xmlns:r="http://schemas.openxmlformats.org/officeDocument/2006/relationships" xmlns:m="http://schemas.openxmlformats.org/officeDocument/2006/math" xmlns:v="urn:schemas-microsoft-com:vml" xmlns:wp="http://schemas.openxmlformats.org/drawingml/2006/wordprocessingDrawing" xmlns:w10="urn:schemas-microsoft-com:office:word" xmlns:w="http://schemas.openxmlformats.org/wordprocessingml/2006/main" xmlns:wne="http://schemas.microsoft.com/office/word/2006/wordml">
   <w:endnote w:type="separator" w:id="-1">
     <w:p>
       <w:pPr>
@@ -410,7 +2260,7 @@
 </file>
 
 <file path=word/footer1.xml><?xml version="1.0" encoding="utf-8"?>
-<w:ftr xmlns:wpc="http://schemas.microsoft.com/office/word/2010/wordprocessingCanvas" xmlns:mc="http://schemas.openxmlformats.org/markup-compatibility/2006" xmlns:o="urn:schemas-microsoft-com:office:office" xmlns:r="http://schemas.openxmlformats.org/officeDocument/2006/relationships" xmlns:m="http://schemas.openxmlformats.org/officeDocument/2006/math" xmlns:v="urn:schemas-microsoft-com:vml" xmlns:wp14="http://schemas.microsoft.com/office/word/2010/wordprocessingDrawing" xmlns:wp="http://schemas.openxmlformats.org/drawingml/2006/wordprocessingDrawing" xmlns:w10="urn:schemas-microsoft-com:office:word" xmlns:w="http://schemas.openxmlformats.org/wordprocessingml/2006/main" xmlns:w14="http://schemas.microsoft.com/office/word/2010/wordml" xmlns:wpg="http://schemas.microsoft.com/office/word/2010/wordprocessingGroup" xmlns:wpi="http://schemas.microsoft.com/office/word/2010/wordprocessingInk" xmlns:wne="http://schemas.microsoft.com/office/word/2006/wordml" xmlns:wps="http://schemas.microsoft.com/office/word/2010/wordprocessingShape" mc:Ignorable="w14 wp14">
+<w:ftr xmlns:ve="http://schemas.openxmlformats.org/markup-compatibility/2006" xmlns:o="urn:schemas-microsoft-com:office:office" xmlns:r="http://schemas.openxmlformats.org/officeDocument/2006/relationships" xmlns:m="http://schemas.openxmlformats.org/officeDocument/2006/math" xmlns:v="urn:schemas-microsoft-com:vml" xmlns:wp="http://schemas.openxmlformats.org/drawingml/2006/wordprocessingDrawing" xmlns:w10="urn:schemas-microsoft-com:office:word" xmlns:w="http://schemas.openxmlformats.org/wordprocessingml/2006/main" xmlns:wne="http://schemas.microsoft.com/office/word/2006/wordml">
   <w:sdt>
     <w:sdtPr>
       <w:id w:val="21089807"/>
@@ -419,11 +2269,10 @@
         <w:docPartUnique/>
       </w:docPartObj>
     </w:sdtPr>
-    <w:sdtEndPr/>
     <w:sdtContent>
       <w:p>
         <w:pPr>
-          <w:pStyle w:val="Stopka"/>
+          <w:pStyle w:val="Footer"/>
           <w:jc w:val="right"/>
         </w:pPr>
         <w:r>
@@ -439,7 +2288,7 @@
           <w:rPr>
             <w:noProof/>
           </w:rPr>
-          <w:t>3</w:t>
+          <w:t>4</w:t>
         </w:r>
         <w:r>
           <w:rPr>
@@ -452,14 +2301,14 @@
   </w:sdt>
   <w:p>
     <w:pPr>
-      <w:pStyle w:val="Stopka"/>
+      <w:pStyle w:val="Footer"/>
     </w:pPr>
   </w:p>
 </w:ftr>
 </file>
 
 <file path=word/footnotes.xml><?xml version="1.0" encoding="utf-8"?>
-<w:footnotes xmlns:wpc="http://schemas.microsoft.com/office/word/2010/wordprocessingCanvas" xmlns:mc="http://schemas.openxmlformats.org/markup-compatibility/2006" xmlns:o="urn:schemas-microsoft-com:office:office" xmlns:r="http://schemas.openxmlformats.org/officeDocument/2006/relationships" xmlns:m="http://schemas.openxmlformats.org/officeDocument/2006/math" xmlns:v="urn:schemas-microsoft-com:vml" xmlns:wp14="http://schemas.microsoft.com/office/word/2010/wordprocessingDrawing" xmlns:wp="http://schemas.openxmlformats.org/drawingml/2006/wordprocessingDrawing" xmlns:w10="urn:schemas-microsoft-com:office:word" xmlns:w="http://schemas.openxmlformats.org/wordprocessingml/2006/main" xmlns:w14="http://schemas.microsoft.com/office/word/2010/wordml" xmlns:wpg="http://schemas.microsoft.com/office/word/2010/wordprocessingGroup" xmlns:wpi="http://schemas.microsoft.com/office/word/2010/wordprocessingInk" xmlns:wne="http://schemas.microsoft.com/office/word/2006/wordml" xmlns:wps="http://schemas.microsoft.com/office/word/2010/wordprocessingShape" mc:Ignorable="w14 wp14">
+<w:footnotes xmlns:ve="http://schemas.openxmlformats.org/markup-compatibility/2006" xmlns:o="urn:schemas-microsoft-com:office:office" xmlns:r="http://schemas.openxmlformats.org/officeDocument/2006/relationships" xmlns:m="http://schemas.openxmlformats.org/officeDocument/2006/math" xmlns:v="urn:schemas-microsoft-com:vml" xmlns:wp="http://schemas.openxmlformats.org/drawingml/2006/wordprocessingDrawing" xmlns:w10="urn:schemas-microsoft-com:office:word" xmlns:w="http://schemas.openxmlformats.org/wordprocessingml/2006/main" xmlns:wne="http://schemas.microsoft.com/office/word/2006/wordml">
   <w:footnote w:type="separator" w:id="-1">
     <w:p>
       <w:pPr>
@@ -484,7 +2333,7 @@
 </file>
 
 <file path=word/numbering.xml><?xml version="1.0" encoding="utf-8"?>
-<w:numbering xmlns:wpc="http://schemas.microsoft.com/office/word/2010/wordprocessingCanvas" xmlns:mc="http://schemas.openxmlformats.org/markup-compatibility/2006" xmlns:o="urn:schemas-microsoft-com:office:office" xmlns:r="http://schemas.openxmlformats.org/officeDocument/2006/relationships" xmlns:m="http://schemas.openxmlformats.org/officeDocument/2006/math" xmlns:v="urn:schemas-microsoft-com:vml" xmlns:wp14="http://schemas.microsoft.com/office/word/2010/wordprocessingDrawing" xmlns:wp="http://schemas.openxmlformats.org/drawingml/2006/wordprocessingDrawing" xmlns:w10="urn:schemas-microsoft-com:office:word" xmlns:w="http://schemas.openxmlformats.org/wordprocessingml/2006/main" xmlns:w14="http://schemas.microsoft.com/office/word/2010/wordml" xmlns:wpg="http://schemas.microsoft.com/office/word/2010/wordprocessingGroup" xmlns:wpi="http://schemas.microsoft.com/office/word/2010/wordprocessingInk" xmlns:wne="http://schemas.microsoft.com/office/word/2006/wordml" xmlns:wps="http://schemas.microsoft.com/office/word/2010/wordprocessingShape" mc:Ignorable="w14 wp14">
+<w:numbering xmlns:ve="http://schemas.openxmlformats.org/markup-compatibility/2006" xmlns:o="urn:schemas-microsoft-com:office:office" xmlns:r="http://schemas.openxmlformats.org/officeDocument/2006/relationships" xmlns:m="http://schemas.openxmlformats.org/officeDocument/2006/math" xmlns:v="urn:schemas-microsoft-com:vml" xmlns:wp="http://schemas.openxmlformats.org/drawingml/2006/wordprocessingDrawing" xmlns:w10="urn:schemas-microsoft-com:office:word" xmlns:w="http://schemas.openxmlformats.org/wordprocessingml/2006/main" xmlns:wne="http://schemas.microsoft.com/office/word/2006/wordml">
   <w:abstractNum w:abstractNumId="0">
     <w:nsid w:val="00A01ACE"/>
     <w:multiLevelType w:val="multilevel"/>
@@ -1026,7 +2875,7 @@
   <w:abstractNum w:abstractNumId="5">
     <w:nsid w:val="15896527"/>
     <w:multiLevelType w:val="multilevel"/>
-    <w:tmpl w:val="49361890"/>
+    <w:tmpl w:val="92AE8ECC"/>
     <w:lvl w:ilvl="0">
       <w:start w:val="1"/>
       <w:numFmt w:val="decimal"/>
@@ -1252,6 +3101,119 @@
     </w:lvl>
   </w:abstractNum>
   <w:abstractNum w:abstractNumId="7">
+    <w:nsid w:val="26C34B11"/>
+    <w:multiLevelType w:val="hybridMultilevel"/>
+    <w:tmpl w:val="2A8ED51C"/>
+    <w:lvl w:ilvl="0" w:tplc="04150001">
+      <w:start w:val="1"/>
+      <w:numFmt w:val="bullet"/>
+      <w:lvlText w:val=""/>
+      <w:lvlJc w:val="left"/>
+      <w:pPr>
+        <w:ind w:left="1429" w:hanging="360"/>
+      </w:pPr>
+      <w:rPr>
+        <w:rFonts w:ascii="Symbol" w:hAnsi="Symbol" w:hint="default"/>
+      </w:rPr>
+    </w:lvl>
+    <w:lvl w:ilvl="1" w:tplc="04150003" w:tentative="1">
+      <w:start w:val="1"/>
+      <w:numFmt w:val="bullet"/>
+      <w:lvlText w:val="o"/>
+      <w:lvlJc w:val="left"/>
+      <w:pPr>
+        <w:ind w:left="2149" w:hanging="360"/>
+      </w:pPr>
+      <w:rPr>
+        <w:rFonts w:ascii="Courier New" w:hAnsi="Courier New" w:cs="Courier New" w:hint="default"/>
+      </w:rPr>
+    </w:lvl>
+    <w:lvl w:ilvl="2" w:tplc="04150005" w:tentative="1">
+      <w:start w:val="1"/>
+      <w:numFmt w:val="bullet"/>
+      <w:lvlText w:val=""/>
+      <w:lvlJc w:val="left"/>
+      <w:pPr>
+        <w:ind w:left="2869" w:hanging="360"/>
+      </w:pPr>
+      <w:rPr>
+        <w:rFonts w:ascii="Wingdings" w:hAnsi="Wingdings" w:hint="default"/>
+      </w:rPr>
+    </w:lvl>
+    <w:lvl w:ilvl="3" w:tplc="04150001" w:tentative="1">
+      <w:start w:val="1"/>
+      <w:numFmt w:val="bullet"/>
+      <w:lvlText w:val=""/>
+      <w:lvlJc w:val="left"/>
+      <w:pPr>
+        <w:ind w:left="3589" w:hanging="360"/>
+      </w:pPr>
+      <w:rPr>
+        <w:rFonts w:ascii="Symbol" w:hAnsi="Symbol" w:hint="default"/>
+      </w:rPr>
+    </w:lvl>
+    <w:lvl w:ilvl="4" w:tplc="04150003" w:tentative="1">
+      <w:start w:val="1"/>
+      <w:numFmt w:val="bullet"/>
+      <w:lvlText w:val="o"/>
+      <w:lvlJc w:val="left"/>
+      <w:pPr>
+        <w:ind w:left="4309" w:hanging="360"/>
+      </w:pPr>
+      <w:rPr>
+        <w:rFonts w:ascii="Courier New" w:hAnsi="Courier New" w:cs="Courier New" w:hint="default"/>
+      </w:rPr>
+    </w:lvl>
+    <w:lvl w:ilvl="5" w:tplc="04150005" w:tentative="1">
+      <w:start w:val="1"/>
+      <w:numFmt w:val="bullet"/>
+      <w:lvlText w:val=""/>
+      <w:lvlJc w:val="left"/>
+      <w:pPr>
+        <w:ind w:left="5029" w:hanging="360"/>
+      </w:pPr>
+      <w:rPr>
+        <w:rFonts w:ascii="Wingdings" w:hAnsi="Wingdings" w:hint="default"/>
+      </w:rPr>
+    </w:lvl>
+    <w:lvl w:ilvl="6" w:tplc="04150001" w:tentative="1">
+      <w:start w:val="1"/>
+      <w:numFmt w:val="bullet"/>
+      <w:lvlText w:val=""/>
+      <w:lvlJc w:val="left"/>
+      <w:pPr>
+        <w:ind w:left="5749" w:hanging="360"/>
+      </w:pPr>
+      <w:rPr>
+        <w:rFonts w:ascii="Symbol" w:hAnsi="Symbol" w:hint="default"/>
+      </w:rPr>
+    </w:lvl>
+    <w:lvl w:ilvl="7" w:tplc="04150003" w:tentative="1">
+      <w:start w:val="1"/>
+      <w:numFmt w:val="bullet"/>
+      <w:lvlText w:val="o"/>
+      <w:lvlJc w:val="left"/>
+      <w:pPr>
+        <w:ind w:left="6469" w:hanging="360"/>
+      </w:pPr>
+      <w:rPr>
+        <w:rFonts w:ascii="Courier New" w:hAnsi="Courier New" w:cs="Courier New" w:hint="default"/>
+      </w:rPr>
+    </w:lvl>
+    <w:lvl w:ilvl="8" w:tplc="04150005" w:tentative="1">
+      <w:start w:val="1"/>
+      <w:numFmt w:val="bullet"/>
+      <w:lvlText w:val=""/>
+      <w:lvlJc w:val="left"/>
+      <w:pPr>
+        <w:ind w:left="7189" w:hanging="360"/>
+      </w:pPr>
+      <w:rPr>
+        <w:rFonts w:ascii="Wingdings" w:hAnsi="Wingdings" w:hint="default"/>
+      </w:rPr>
+    </w:lvl>
+  </w:abstractNum>
+  <w:abstractNum w:abstractNumId="8">
     <w:nsid w:val="2D4E3EE9"/>
     <w:multiLevelType w:val="multilevel"/>
     <w:tmpl w:val="46F4841E"/>
@@ -1365,7 +3327,7 @@
       </w:rPr>
     </w:lvl>
   </w:abstractNum>
-  <w:abstractNum w:abstractNumId="8">
+  <w:abstractNum w:abstractNumId="9">
     <w:nsid w:val="2DDD312E"/>
     <w:multiLevelType w:val="hybridMultilevel"/>
     <w:tmpl w:val="DD24317C"/>
@@ -1478,7 +3440,7 @@
       </w:rPr>
     </w:lvl>
   </w:abstractNum>
-  <w:abstractNum w:abstractNumId="9">
+  <w:abstractNum w:abstractNumId="10">
     <w:nsid w:val="3914736E"/>
     <w:multiLevelType w:val="multilevel"/>
     <w:tmpl w:val="E7F06F9C"/>
@@ -1627,7 +3589,7 @@
       </w:rPr>
     </w:lvl>
   </w:abstractNum>
-  <w:abstractNum w:abstractNumId="10">
+  <w:abstractNum w:abstractNumId="11">
     <w:nsid w:val="3EFF7E04"/>
     <w:multiLevelType w:val="multilevel"/>
     <w:tmpl w:val="0415001D"/>
@@ -1713,7 +3675,7 @@
       </w:pPr>
     </w:lvl>
   </w:abstractNum>
-  <w:abstractNum w:abstractNumId="11">
+  <w:abstractNum w:abstractNumId="12">
     <w:nsid w:val="402B745F"/>
     <w:multiLevelType w:val="multilevel"/>
     <w:tmpl w:val="4E209084"/>
@@ -1862,7 +3824,7 @@
       </w:rPr>
     </w:lvl>
   </w:abstractNum>
-  <w:abstractNum w:abstractNumId="12">
+  <w:abstractNum w:abstractNumId="13">
     <w:nsid w:val="405A758B"/>
     <w:multiLevelType w:val="hybridMultilevel"/>
     <w:tmpl w:val="31CE0A98"/>
@@ -1975,7 +3937,7 @@
       </w:rPr>
     </w:lvl>
   </w:abstractNum>
-  <w:abstractNum w:abstractNumId="13">
+  <w:abstractNum w:abstractNumId="14">
     <w:nsid w:val="4BD55EDE"/>
     <w:multiLevelType w:val="hybridMultilevel"/>
     <w:tmpl w:val="52B8DBF8"/>
@@ -2088,7 +4050,7 @@
       </w:rPr>
     </w:lvl>
   </w:abstractNum>
-  <w:abstractNum w:abstractNumId="14">
+  <w:abstractNum w:abstractNumId="15">
     <w:nsid w:val="4CB614D8"/>
     <w:multiLevelType w:val="hybridMultilevel"/>
     <w:tmpl w:val="9F8C301A"/>
@@ -2201,7 +4163,7 @@
       </w:rPr>
     </w:lvl>
   </w:abstractNum>
-  <w:abstractNum w:abstractNumId="15">
+  <w:abstractNum w:abstractNumId="16">
     <w:nsid w:val="538B50BA"/>
     <w:multiLevelType w:val="hybridMultilevel"/>
     <w:tmpl w:val="7B5A8F2E"/>
@@ -2314,7 +4276,120 @@
       </w:rPr>
     </w:lvl>
   </w:abstractNum>
-  <w:abstractNum w:abstractNumId="16">
+  <w:abstractNum w:abstractNumId="17">
+    <w:nsid w:val="53D84E85"/>
+    <w:multiLevelType w:val="hybridMultilevel"/>
+    <w:tmpl w:val="F83CBEDA"/>
+    <w:lvl w:ilvl="0" w:tplc="04150001">
+      <w:start w:val="1"/>
+      <w:numFmt w:val="bullet"/>
+      <w:lvlText w:val=""/>
+      <w:lvlJc w:val="left"/>
+      <w:pPr>
+        <w:ind w:left="720" w:hanging="360"/>
+      </w:pPr>
+      <w:rPr>
+        <w:rFonts w:ascii="Symbol" w:hAnsi="Symbol" w:hint="default"/>
+      </w:rPr>
+    </w:lvl>
+    <w:lvl w:ilvl="1" w:tplc="04150003">
+      <w:start w:val="1"/>
+      <w:numFmt w:val="bullet"/>
+      <w:lvlText w:val="o"/>
+      <w:lvlJc w:val="left"/>
+      <w:pPr>
+        <w:ind w:left="1440" w:hanging="360"/>
+      </w:pPr>
+      <w:rPr>
+        <w:rFonts w:ascii="Courier New" w:hAnsi="Courier New" w:cs="Courier New" w:hint="default"/>
+      </w:rPr>
+    </w:lvl>
+    <w:lvl w:ilvl="2" w:tplc="04150005" w:tentative="1">
+      <w:start w:val="1"/>
+      <w:numFmt w:val="bullet"/>
+      <w:lvlText w:val=""/>
+      <w:lvlJc w:val="left"/>
+      <w:pPr>
+        <w:ind w:left="2160" w:hanging="360"/>
+      </w:pPr>
+      <w:rPr>
+        <w:rFonts w:ascii="Wingdings" w:hAnsi="Wingdings" w:hint="default"/>
+      </w:rPr>
+    </w:lvl>
+    <w:lvl w:ilvl="3" w:tplc="04150001" w:tentative="1">
+      <w:start w:val="1"/>
+      <w:numFmt w:val="bullet"/>
+      <w:lvlText w:val=""/>
+      <w:lvlJc w:val="left"/>
+      <w:pPr>
+        <w:ind w:left="2880" w:hanging="360"/>
+      </w:pPr>
+      <w:rPr>
+        <w:rFonts w:ascii="Symbol" w:hAnsi="Symbol" w:hint="default"/>
+      </w:rPr>
+    </w:lvl>
+    <w:lvl w:ilvl="4" w:tplc="04150003" w:tentative="1">
+      <w:start w:val="1"/>
+      <w:numFmt w:val="bullet"/>
+      <w:lvlText w:val="o"/>
+      <w:lvlJc w:val="left"/>
+      <w:pPr>
+        <w:ind w:left="3600" w:hanging="360"/>
+      </w:pPr>
+      <w:rPr>
+        <w:rFonts w:ascii="Courier New" w:hAnsi="Courier New" w:cs="Courier New" w:hint="default"/>
+      </w:rPr>
+    </w:lvl>
+    <w:lvl w:ilvl="5" w:tplc="04150005" w:tentative="1">
+      <w:start w:val="1"/>
+      <w:numFmt w:val="bullet"/>
+      <w:lvlText w:val=""/>
+      <w:lvlJc w:val="left"/>
+      <w:pPr>
+        <w:ind w:left="4320" w:hanging="360"/>
+      </w:pPr>
+      <w:rPr>
+        <w:rFonts w:ascii="Wingdings" w:hAnsi="Wingdings" w:hint="default"/>
+      </w:rPr>
+    </w:lvl>
+    <w:lvl w:ilvl="6" w:tplc="04150001" w:tentative="1">
+      <w:start w:val="1"/>
+      <w:numFmt w:val="bullet"/>
+      <w:lvlText w:val=""/>
+      <w:lvlJc w:val="left"/>
+      <w:pPr>
+        <w:ind w:left="5040" w:hanging="360"/>
+      </w:pPr>
+      <w:rPr>
+        <w:rFonts w:ascii="Symbol" w:hAnsi="Symbol" w:hint="default"/>
+      </w:rPr>
+    </w:lvl>
+    <w:lvl w:ilvl="7" w:tplc="04150003" w:tentative="1">
+      <w:start w:val="1"/>
+      <w:numFmt w:val="bullet"/>
+      <w:lvlText w:val="o"/>
+      <w:lvlJc w:val="left"/>
+      <w:pPr>
+        <w:ind w:left="5760" w:hanging="360"/>
+      </w:pPr>
+      <w:rPr>
+        <w:rFonts w:ascii="Courier New" w:hAnsi="Courier New" w:cs="Courier New" w:hint="default"/>
+      </w:rPr>
+    </w:lvl>
+    <w:lvl w:ilvl="8" w:tplc="04150005" w:tentative="1">
+      <w:start w:val="1"/>
+      <w:numFmt w:val="bullet"/>
+      <w:lvlText w:val=""/>
+      <w:lvlJc w:val="left"/>
+      <w:pPr>
+        <w:ind w:left="6480" w:hanging="360"/>
+      </w:pPr>
+      <w:rPr>
+        <w:rFonts w:ascii="Wingdings" w:hAnsi="Wingdings" w:hint="default"/>
+      </w:rPr>
+    </w:lvl>
+  </w:abstractNum>
+  <w:abstractNum w:abstractNumId="18">
     <w:nsid w:val="5A203407"/>
     <w:multiLevelType w:val="hybridMultilevel"/>
     <w:tmpl w:val="36A6C680"/>
@@ -2427,7 +4502,7 @@
       </w:rPr>
     </w:lvl>
   </w:abstractNum>
-  <w:abstractNum w:abstractNumId="17">
+  <w:abstractNum w:abstractNumId="19">
     <w:nsid w:val="636268ED"/>
     <w:multiLevelType w:val="multilevel"/>
     <w:tmpl w:val="8B0E3244"/>
@@ -2543,7 +4618,7 @@
       </w:rPr>
     </w:lvl>
   </w:abstractNum>
-  <w:abstractNum w:abstractNumId="18">
+  <w:abstractNum w:abstractNumId="20">
     <w:nsid w:val="63755817"/>
     <w:multiLevelType w:val="hybridMultilevel"/>
     <w:tmpl w:val="61906BB0"/>
@@ -2656,7 +4731,7 @@
       </w:rPr>
     </w:lvl>
   </w:abstractNum>
-  <w:abstractNum w:abstractNumId="19">
+  <w:abstractNum w:abstractNumId="21">
     <w:nsid w:val="7B0A0169"/>
     <w:multiLevelType w:val="hybridMultilevel"/>
     <w:tmpl w:val="F21236B0"/>
@@ -2770,10 +4845,10 @@
     </w:lvl>
   </w:abstractNum>
   <w:num w:numId="1">
-    <w:abstractNumId w:val="9"/>
+    <w:abstractNumId w:val="10"/>
   </w:num>
   <w:num w:numId="2">
-    <w:abstractNumId w:val="10"/>
+    <w:abstractNumId w:val="11"/>
   </w:num>
   <w:num w:numId="3">
     <w:abstractNumId w:val="0"/>
@@ -2785,7 +4860,7 @@
     <w:abstractNumId w:val="5"/>
   </w:num>
   <w:num w:numId="6">
-    <w:abstractNumId w:val="17"/>
+    <w:abstractNumId w:val="19"/>
   </w:num>
   <w:num w:numId="7">
     <w:abstractNumId w:val="1"/>
@@ -2794,46 +4869,112 @@
     <w:abstractNumId w:val="6"/>
   </w:num>
   <w:num w:numId="9">
-    <w:abstractNumId w:val="7"/>
+    <w:abstractNumId w:val="8"/>
   </w:num>
   <w:num w:numId="10">
-    <w:abstractNumId w:val="19"/>
+    <w:abstractNumId w:val="21"/>
   </w:num>
   <w:num w:numId="11">
-    <w:abstractNumId w:val="18"/>
+    <w:abstractNumId w:val="20"/>
   </w:num>
   <w:num w:numId="12">
     <w:abstractNumId w:val="3"/>
   </w:num>
   <w:num w:numId="13">
-    <w:abstractNumId w:val="11"/>
+    <w:abstractNumId w:val="12"/>
   </w:num>
   <w:num w:numId="14">
-    <w:abstractNumId w:val="12"/>
+    <w:abstractNumId w:val="13"/>
   </w:num>
   <w:num w:numId="15">
-    <w:abstractNumId w:val="15"/>
+    <w:abstractNumId w:val="16"/>
   </w:num>
   <w:num w:numId="16">
     <w:abstractNumId w:val="4"/>
   </w:num>
   <w:num w:numId="17">
-    <w:abstractNumId w:val="8"/>
+    <w:abstractNumId w:val="9"/>
   </w:num>
   <w:num w:numId="18">
+    <w:abstractNumId w:val="15"/>
+  </w:num>
+  <w:num w:numId="19">
     <w:abstractNumId w:val="14"/>
   </w:num>
-  <w:num w:numId="19">
-    <w:abstractNumId w:val="13"/>
+  <w:num w:numId="20">
+    <w:abstractNumId w:val="18"/>
   </w:num>
-  <w:num w:numId="20">
-    <w:abstractNumId w:val="16"/>
+  <w:num w:numId="21">
+    <w:abstractNumId w:val="5"/>
+    <w:lvlOverride w:ilvl="0">
+      <w:startOverride w:val="1"/>
+    </w:lvlOverride>
+    <w:lvlOverride w:ilvl="1">
+      <w:startOverride w:val="1"/>
+    </w:lvlOverride>
+    <w:lvlOverride w:ilvl="2">
+      <w:startOverride w:val="1"/>
+    </w:lvlOverride>
+    <w:lvlOverride w:ilvl="3">
+      <w:startOverride w:val="1"/>
+    </w:lvlOverride>
+    <w:lvlOverride w:ilvl="4">
+      <w:startOverride w:val="1"/>
+    </w:lvlOverride>
+    <w:lvlOverride w:ilvl="5">
+      <w:startOverride w:val="1"/>
+    </w:lvlOverride>
+    <w:lvlOverride w:ilvl="6">
+      <w:startOverride w:val="1"/>
+    </w:lvlOverride>
+    <w:lvlOverride w:ilvl="7">
+      <w:startOverride w:val="1"/>
+    </w:lvlOverride>
+    <w:lvlOverride w:ilvl="8">
+      <w:startOverride w:val="1"/>
+    </w:lvlOverride>
+  </w:num>
+  <w:num w:numId="22">
+    <w:abstractNumId w:val="7"/>
+  </w:num>
+  <w:num w:numId="23">
+    <w:abstractNumId w:val="17"/>
+  </w:num>
+  <w:num w:numId="24">
+    <w:abstractNumId w:val="5"/>
+    <w:lvlOverride w:ilvl="0">
+      <w:startOverride w:val="2"/>
+    </w:lvlOverride>
+    <w:lvlOverride w:ilvl="1">
+      <w:startOverride w:val="1"/>
+    </w:lvlOverride>
+    <w:lvlOverride w:ilvl="2">
+      <w:startOverride w:val="1"/>
+    </w:lvlOverride>
+    <w:lvlOverride w:ilvl="3">
+      <w:startOverride w:val="1"/>
+    </w:lvlOverride>
+    <w:lvlOverride w:ilvl="4">
+      <w:startOverride w:val="1"/>
+    </w:lvlOverride>
+    <w:lvlOverride w:ilvl="5">
+      <w:startOverride w:val="1"/>
+    </w:lvlOverride>
+    <w:lvlOverride w:ilvl="6">
+      <w:startOverride w:val="1"/>
+    </w:lvlOverride>
+    <w:lvlOverride w:ilvl="7">
+      <w:startOverride w:val="1"/>
+    </w:lvlOverride>
+    <w:lvlOverride w:ilvl="8">
+      <w:startOverride w:val="1"/>
+    </w:lvlOverride>
   </w:num>
 </w:numbering>
 </file>
 
 <file path=word/styles.xml><?xml version="1.0" encoding="utf-8"?>
-<w:styles xmlns:mc="http://schemas.openxmlformats.org/markup-compatibility/2006" xmlns:r="http://schemas.openxmlformats.org/officeDocument/2006/relationships" xmlns:w="http://schemas.openxmlformats.org/wordprocessingml/2006/main" xmlns:w14="http://schemas.microsoft.com/office/word/2010/wordml" mc:Ignorable="w14">
+<w:styles xmlns:r="http://schemas.openxmlformats.org/officeDocument/2006/relationships" xmlns:w="http://schemas.openxmlformats.org/wordprocessingml/2006/main">
   <w:docDefaults>
     <w:rPrDefault>
       <w:rPr>
@@ -2988,15 +5129,15 @@
     <w:lsdException w:name="Bibliography" w:uiPriority="37"/>
     <w:lsdException w:name="TOC Heading" w:uiPriority="39" w:qFormat="1"/>
   </w:latentStyles>
-  <w:style w:type="paragraph" w:default="1" w:styleId="Normalny">
+  <w:style w:type="paragraph" w:default="1" w:styleId="Normal">
     <w:name w:val="Normal"/>
     <w:rsid w:val="00547164"/>
   </w:style>
-  <w:style w:type="paragraph" w:styleId="Nagwek1">
+  <w:style w:type="paragraph" w:styleId="Heading1">
     <w:name w:val="heading 1"/>
-    <w:basedOn w:val="Normalny"/>
-    <w:next w:val="Normalny"/>
-    <w:link w:val="Nagwek1Znak"/>
+    <w:basedOn w:val="Normal"/>
+    <w:next w:val="Normal"/>
+    <w:link w:val="Heading1Char"/>
     <w:uiPriority w:val="9"/>
     <w:rsid w:val="00ED410F"/>
     <w:pPr>
@@ -3014,11 +5155,11 @@
       <w:szCs w:val="28"/>
     </w:rPr>
   </w:style>
-  <w:style w:type="paragraph" w:styleId="Nagwek2">
+  <w:style w:type="paragraph" w:styleId="Heading2">
     <w:name w:val="heading 2"/>
-    <w:basedOn w:val="Normalny"/>
-    <w:next w:val="Normalny"/>
-    <w:link w:val="Nagwek2Znak"/>
+    <w:basedOn w:val="Normal"/>
+    <w:next w:val="Normal"/>
+    <w:link w:val="Heading2Char"/>
     <w:uiPriority w:val="9"/>
     <w:semiHidden/>
     <w:unhideWhenUsed/>
@@ -3038,11 +5179,11 @@
       <w:szCs w:val="26"/>
     </w:rPr>
   </w:style>
-  <w:style w:type="paragraph" w:styleId="Nagwek3">
+  <w:style w:type="paragraph" w:styleId="Heading3">
     <w:name w:val="heading 3"/>
-    <w:basedOn w:val="Normalny"/>
-    <w:next w:val="Normalny"/>
-    <w:link w:val="Nagwek3Znak"/>
+    <w:basedOn w:val="Normal"/>
+    <w:next w:val="Normal"/>
+    <w:link w:val="Heading3Char"/>
     <w:uiPriority w:val="9"/>
     <w:semiHidden/>
     <w:unhideWhenUsed/>
@@ -3061,10 +5202,10 @@
       <w:color w:val="4F81BD" w:themeColor="accent1"/>
     </w:rPr>
   </w:style>
-  <w:style w:type="paragraph" w:styleId="Nagwek4">
+  <w:style w:type="paragraph" w:styleId="Heading4">
     <w:name w:val="heading 4"/>
-    <w:basedOn w:val="Normalny"/>
-    <w:link w:val="Nagwek4Znak"/>
+    <w:basedOn w:val="Normal"/>
+    <w:link w:val="Heading4Char"/>
     <w:uiPriority w:val="9"/>
     <w:rsid w:val="00C00B75"/>
     <w:pPr>
@@ -3079,17 +5220,18 @@
       <w:szCs w:val="24"/>
     </w:rPr>
   </w:style>
-  <w:style w:type="character" w:default="1" w:styleId="Domylnaczcionkaakapitu">
+  <w:style w:type="character" w:default="1" w:styleId="DefaultParagraphFont">
     <w:name w:val="Default Paragraph Font"/>
     <w:uiPriority w:val="1"/>
     <w:semiHidden/>
     <w:unhideWhenUsed/>
   </w:style>
-  <w:style w:type="table" w:default="1" w:styleId="Standardowy">
+  <w:style w:type="table" w:default="1" w:styleId="TableNormal">
     <w:name w:val="Normal Table"/>
     <w:uiPriority w:val="99"/>
     <w:semiHidden/>
     <w:unhideWhenUsed/>
+    <w:qFormat/>
     <w:tblPr>
       <w:tblInd w:w="0" w:type="dxa"/>
       <w:tblCellMar>
@@ -3100,15 +5242,15 @@
       </w:tblCellMar>
     </w:tblPr>
   </w:style>
-  <w:style w:type="numbering" w:default="1" w:styleId="Bezlisty">
+  <w:style w:type="numbering" w:default="1" w:styleId="NoList">
     <w:name w:val="No List"/>
     <w:uiPriority w:val="99"/>
     <w:semiHidden/>
     <w:unhideWhenUsed/>
   </w:style>
-  <w:style w:type="character" w:styleId="Hipercze">
+  <w:style w:type="character" w:styleId="Hyperlink">
     <w:name w:val="Hyperlink"/>
-    <w:basedOn w:val="Domylnaczcionkaakapitu"/>
+    <w:basedOn w:val="DefaultParagraphFont"/>
     <w:uiPriority w:val="99"/>
     <w:unhideWhenUsed/>
     <w:rsid w:val="00A54343"/>
@@ -3117,9 +5259,9 @@
       <w:u w:val="single"/>
     </w:rPr>
   </w:style>
-  <w:style w:type="paragraph" w:styleId="NormalnyWeb">
+  <w:style w:type="paragraph" w:styleId="NormalWeb">
     <w:name w:val="Normal (Web)"/>
-    <w:basedOn w:val="Normalny"/>
+    <w:basedOn w:val="Normal"/>
     <w:uiPriority w:val="99"/>
     <w:semiHidden/>
     <w:unhideWhenUsed/>
@@ -3133,9 +5275,9 @@
       <w:szCs w:val="24"/>
     </w:rPr>
   </w:style>
-  <w:style w:type="character" w:styleId="Uwydatnienie">
+  <w:style w:type="character" w:styleId="Emphasis">
     <w:name w:val="Emphasis"/>
-    <w:basedOn w:val="Domylnaczcionkaakapitu"/>
+    <w:basedOn w:val="DefaultParagraphFont"/>
     <w:uiPriority w:val="20"/>
     <w:rsid w:val="00C00B75"/>
     <w:rPr>
@@ -3143,10 +5285,10 @@
       <w:iCs/>
     </w:rPr>
   </w:style>
-  <w:style w:type="character" w:customStyle="1" w:styleId="Nagwek4Znak">
-    <w:name w:val="Nagłówek 4 Znak"/>
-    <w:basedOn w:val="Domylnaczcionkaakapitu"/>
-    <w:link w:val="Nagwek4"/>
+  <w:style w:type="character" w:customStyle="1" w:styleId="Heading4Char">
+    <w:name w:val="Heading 4 Char"/>
+    <w:basedOn w:val="DefaultParagraphFont"/>
+    <w:link w:val="Heading4"/>
     <w:uiPriority w:val="9"/>
     <w:rsid w:val="00C00B75"/>
     <w:rPr>
@@ -3157,9 +5299,9 @@
       <w:szCs w:val="24"/>
     </w:rPr>
   </w:style>
-  <w:style w:type="character" w:styleId="HTML-kod">
+  <w:style w:type="character" w:styleId="HTMLCode">
     <w:name w:val="HTML Code"/>
-    <w:basedOn w:val="Domylnaczcionkaakapitu"/>
+    <w:basedOn w:val="DefaultParagraphFont"/>
     <w:uiPriority w:val="99"/>
     <w:semiHidden/>
     <w:unhideWhenUsed/>
@@ -3170,9 +5312,9 @@
       <w:szCs w:val="20"/>
     </w:rPr>
   </w:style>
-  <w:style w:type="character" w:styleId="Pogrubienie">
+  <w:style w:type="character" w:styleId="Strong">
     <w:name w:val="Strong"/>
-    <w:basedOn w:val="Domylnaczcionkaakapitu"/>
+    <w:basedOn w:val="DefaultParagraphFont"/>
     <w:uiPriority w:val="22"/>
     <w:rsid w:val="00C00B75"/>
     <w:rPr>
@@ -3182,7 +5324,7 @@
   </w:style>
   <w:style w:type="paragraph" w:customStyle="1" w:styleId="PODSTAWOWY">
     <w:name w:val="PODSTAWOWY"/>
-    <w:basedOn w:val="Normalny"/>
+    <w:basedOn w:val="Normal"/>
     <w:link w:val="PODSTAWOWYZnak"/>
     <w:qFormat/>
     <w:rsid w:val="00364F21"/>
@@ -3197,7 +5339,7 @@
   </w:style>
   <w:style w:type="paragraph" w:customStyle="1" w:styleId="KOD">
     <w:name w:val="KOD"/>
-    <w:basedOn w:val="Normalny"/>
+    <w:basedOn w:val="Normal"/>
     <w:link w:val="KODZnak"/>
     <w:qFormat/>
     <w:rsid w:val="00C00B75"/>
@@ -3211,7 +5353,7 @@
   </w:style>
   <w:style w:type="character" w:customStyle="1" w:styleId="PODSTAWOWYZnak">
     <w:name w:val="PODSTAWOWY Znak"/>
-    <w:basedOn w:val="Domylnaczcionkaakapitu"/>
+    <w:basedOn w:val="DefaultParagraphFont"/>
     <w:link w:val="PODSTAWOWY"/>
     <w:rsid w:val="00364F21"/>
     <w:rPr>
@@ -3221,7 +5363,7 @@
   </w:style>
   <w:style w:type="character" w:customStyle="1" w:styleId="KODZnak">
     <w:name w:val="KOD Znak"/>
-    <w:basedOn w:val="Domylnaczcionkaakapitu"/>
+    <w:basedOn w:val="DefaultParagraphFont"/>
     <w:link w:val="KOD"/>
     <w:rsid w:val="00C00B75"/>
     <w:rPr>
@@ -3229,10 +5371,10 @@
       <w:sz w:val="20"/>
     </w:rPr>
   </w:style>
-  <w:style w:type="paragraph" w:styleId="HTML-wstpniesformatowany">
+  <w:style w:type="paragraph" w:styleId="HTMLPreformatted">
     <w:name w:val="HTML Preformatted"/>
-    <w:basedOn w:val="Normalny"/>
-    <w:link w:val="HTML-wstpniesformatowanyZnak"/>
+    <w:basedOn w:val="Normal"/>
+    <w:link w:val="HTMLPreformattedChar"/>
     <w:uiPriority w:val="99"/>
     <w:semiHidden/>
     <w:unhideWhenUsed/>
@@ -3264,10 +5406,10 @@
       <w:szCs w:val="20"/>
     </w:rPr>
   </w:style>
-  <w:style w:type="character" w:customStyle="1" w:styleId="HTML-wstpniesformatowanyZnak">
-    <w:name w:val="HTML - wstępnie sformatowany Znak"/>
-    <w:basedOn w:val="Domylnaczcionkaakapitu"/>
-    <w:link w:val="HTML-wstpniesformatowany"/>
+  <w:style w:type="character" w:customStyle="1" w:styleId="HTMLPreformattedChar">
+    <w:name w:val="HTML Preformatted Char"/>
+    <w:basedOn w:val="DefaultParagraphFont"/>
+    <w:link w:val="HTMLPreformatted"/>
     <w:uiPriority w:val="99"/>
     <w:semiHidden/>
     <w:rsid w:val="00EE5104"/>
@@ -3279,33 +5421,33 @@
   </w:style>
   <w:style w:type="character" w:customStyle="1" w:styleId="nx">
     <w:name w:val="nx"/>
-    <w:basedOn w:val="Domylnaczcionkaakapitu"/>
+    <w:basedOn w:val="DefaultParagraphFont"/>
     <w:rsid w:val="00EE5104"/>
   </w:style>
   <w:style w:type="character" w:customStyle="1" w:styleId="p">
     <w:name w:val="p"/>
-    <w:basedOn w:val="Domylnaczcionkaakapitu"/>
+    <w:basedOn w:val="DefaultParagraphFont"/>
     <w:rsid w:val="00EE5104"/>
   </w:style>
   <w:style w:type="character" w:customStyle="1" w:styleId="o">
     <w:name w:val="o"/>
-    <w:basedOn w:val="Domylnaczcionkaakapitu"/>
+    <w:basedOn w:val="DefaultParagraphFont"/>
     <w:rsid w:val="00EE5104"/>
   </w:style>
   <w:style w:type="character" w:customStyle="1" w:styleId="mi">
     <w:name w:val="mi"/>
-    <w:basedOn w:val="Domylnaczcionkaakapitu"/>
+    <w:basedOn w:val="DefaultParagraphFont"/>
     <w:rsid w:val="00EE5104"/>
   </w:style>
   <w:style w:type="character" w:customStyle="1" w:styleId="s2">
     <w:name w:val="s2"/>
-    <w:basedOn w:val="Domylnaczcionkaakapitu"/>
+    <w:basedOn w:val="DefaultParagraphFont"/>
     <w:rsid w:val="00EA5E39"/>
   </w:style>
-  <w:style w:type="paragraph" w:styleId="Tekstprzypisukocowego">
+  <w:style w:type="paragraph" w:styleId="EndnoteText">
     <w:name w:val="endnote text"/>
-    <w:basedOn w:val="Normalny"/>
-    <w:link w:val="TekstprzypisukocowegoZnak"/>
+    <w:basedOn w:val="Normal"/>
+    <w:link w:val="EndnoteTextChar"/>
     <w:uiPriority w:val="99"/>
     <w:semiHidden/>
     <w:unhideWhenUsed/>
@@ -3318,10 +5460,10 @@
       <w:szCs w:val="20"/>
     </w:rPr>
   </w:style>
-  <w:style w:type="character" w:customStyle="1" w:styleId="TekstprzypisukocowegoZnak">
-    <w:name w:val="Tekst przypisu końcowego Znak"/>
-    <w:basedOn w:val="Domylnaczcionkaakapitu"/>
-    <w:link w:val="Tekstprzypisukocowego"/>
+  <w:style w:type="character" w:customStyle="1" w:styleId="EndnoteTextChar">
+    <w:name w:val="Endnote Text Char"/>
+    <w:basedOn w:val="DefaultParagraphFont"/>
+    <w:link w:val="EndnoteText"/>
     <w:uiPriority w:val="99"/>
     <w:semiHidden/>
     <w:rsid w:val="00EA5E39"/>
@@ -3330,9 +5472,9 @@
       <w:szCs w:val="20"/>
     </w:rPr>
   </w:style>
-  <w:style w:type="character" w:styleId="Odwoanieprzypisukocowego">
+  <w:style w:type="character" w:styleId="EndnoteReference">
     <w:name w:val="endnote reference"/>
-    <w:basedOn w:val="Domylnaczcionkaakapitu"/>
+    <w:basedOn w:val="DefaultParagraphFont"/>
     <w:uiPriority w:val="99"/>
     <w:semiHidden/>
     <w:unhideWhenUsed/>
@@ -3341,9 +5483,9 @@
       <w:vertAlign w:val="superscript"/>
     </w:rPr>
   </w:style>
-  <w:style w:type="character" w:styleId="HTML-staaszeroko">
+  <w:style w:type="character" w:styleId="HTMLTypewriter">
     <w:name w:val="HTML Typewriter"/>
-    <w:basedOn w:val="Domylnaczcionkaakapitu"/>
+    <w:basedOn w:val="DefaultParagraphFont"/>
     <w:uiPriority w:val="99"/>
     <w:semiHidden/>
     <w:unhideWhenUsed/>
@@ -3356,12 +5498,12 @@
   </w:style>
   <w:style w:type="character" w:customStyle="1" w:styleId="optional">
     <w:name w:val="optional"/>
-    <w:basedOn w:val="Domylnaczcionkaakapitu"/>
+    <w:basedOn w:val="DefaultParagraphFont"/>
     <w:rsid w:val="00C92882"/>
   </w:style>
   <w:style w:type="paragraph" w:customStyle="1" w:styleId="1ROZDZIA">
     <w:name w:val="1_ROZDZIAŁ"/>
-    <w:basedOn w:val="Normalny"/>
+    <w:basedOn w:val="Normal"/>
     <w:link w:val="1ROZDZIAZnak"/>
     <w:qFormat/>
     <w:rsid w:val="009072BA"/>
@@ -3395,7 +5537,7 @@
   </w:style>
   <w:style w:type="character" w:customStyle="1" w:styleId="1ROZDZIAZnak">
     <w:name w:val="1_ROZDZIAŁ Znak"/>
-    <w:basedOn w:val="Domylnaczcionkaakapitu"/>
+    <w:basedOn w:val="DefaultParagraphFont"/>
     <w:link w:val="1ROZDZIA"/>
     <w:rsid w:val="009072BA"/>
     <w:rPr>
@@ -3405,10 +5547,10 @@
       <w:szCs w:val="32"/>
     </w:rPr>
   </w:style>
-  <w:style w:type="character" w:customStyle="1" w:styleId="Nagwek3Znak">
-    <w:name w:val="Nagłówek 3 Znak"/>
-    <w:basedOn w:val="Domylnaczcionkaakapitu"/>
-    <w:link w:val="Nagwek3"/>
+  <w:style w:type="character" w:customStyle="1" w:styleId="Heading3Char">
+    <w:name w:val="Heading 3 Char"/>
+    <w:basedOn w:val="DefaultParagraphFont"/>
+    <w:link w:val="Heading3"/>
     <w:uiPriority w:val="9"/>
     <w:semiHidden/>
     <w:rsid w:val="00ED410F"/>
@@ -3425,16 +5567,14 @@
     <w:link w:val="2PODROZDZIA"/>
     <w:rsid w:val="009072BA"/>
     <w:rPr>
-      <w:rFonts w:ascii="Times New Roman" w:eastAsia="Times New Roman" w:hAnsi="Times New Roman" w:cs="Times New Roman"/>
       <w:b/>
       <w:sz w:val="28"/>
-      <w:szCs w:val="24"/>
     </w:rPr>
   </w:style>
-  <w:style w:type="paragraph" w:styleId="Spistreci1">
+  <w:style w:type="paragraph" w:styleId="TOC1">
     <w:name w:val="toc 1"/>
-    <w:basedOn w:val="Normalny"/>
-    <w:next w:val="Normalny"/>
+    <w:basedOn w:val="Normal"/>
+    <w:next w:val="Normal"/>
     <w:autoRedefine/>
     <w:uiPriority w:val="39"/>
     <w:unhideWhenUsed/>
@@ -3447,10 +5587,10 @@
       <w:spacing w:after="100"/>
     </w:pPr>
   </w:style>
-  <w:style w:type="character" w:customStyle="1" w:styleId="Nagwek2Znak">
-    <w:name w:val="Nagłówek 2 Znak"/>
-    <w:basedOn w:val="Domylnaczcionkaakapitu"/>
-    <w:link w:val="Nagwek2"/>
+  <w:style w:type="character" w:customStyle="1" w:styleId="Heading2Char">
+    <w:name w:val="Heading 2 Char"/>
+    <w:basedOn w:val="DefaultParagraphFont"/>
+    <w:link w:val="Heading2"/>
     <w:uiPriority w:val="9"/>
     <w:semiHidden/>
     <w:rsid w:val="00ED410F"/>
@@ -3463,10 +5603,10 @@
       <w:szCs w:val="26"/>
     </w:rPr>
   </w:style>
-  <w:style w:type="character" w:customStyle="1" w:styleId="Nagwek1Znak">
-    <w:name w:val="Nagłówek 1 Znak"/>
-    <w:basedOn w:val="Domylnaczcionkaakapitu"/>
-    <w:link w:val="Nagwek1"/>
+  <w:style w:type="character" w:customStyle="1" w:styleId="Heading1Char">
+    <w:name w:val="Heading 1 Char"/>
+    <w:basedOn w:val="DefaultParagraphFont"/>
+    <w:link w:val="Heading1"/>
     <w:uiPriority w:val="9"/>
     <w:rsid w:val="00ED410F"/>
     <w:rPr>
@@ -3478,10 +5618,10 @@
       <w:szCs w:val="28"/>
     </w:rPr>
   </w:style>
-  <w:style w:type="paragraph" w:styleId="Spistreci2">
+  <w:style w:type="paragraph" w:styleId="TOC2">
     <w:name w:val="toc 2"/>
-    <w:basedOn w:val="Normalny"/>
-    <w:next w:val="Normalny"/>
+    <w:basedOn w:val="Normal"/>
+    <w:next w:val="Normal"/>
     <w:autoRedefine/>
     <w:uiPriority w:val="39"/>
     <w:unhideWhenUsed/>
@@ -3491,10 +5631,10 @@
       <w:ind w:left="220"/>
     </w:pPr>
   </w:style>
-  <w:style w:type="paragraph" w:styleId="Nagwek">
+  <w:style w:type="paragraph" w:styleId="Header">
     <w:name w:val="header"/>
-    <w:basedOn w:val="Normalny"/>
-    <w:link w:val="NagwekZnak"/>
+    <w:basedOn w:val="Normal"/>
+    <w:link w:val="HeaderChar"/>
     <w:uiPriority w:val="99"/>
     <w:semiHidden/>
     <w:unhideWhenUsed/>
@@ -3507,18 +5647,18 @@
       <w:spacing w:after="0" w:line="240" w:lineRule="auto"/>
     </w:pPr>
   </w:style>
-  <w:style w:type="character" w:customStyle="1" w:styleId="NagwekZnak">
-    <w:name w:val="Nagłówek Znak"/>
-    <w:basedOn w:val="Domylnaczcionkaakapitu"/>
-    <w:link w:val="Nagwek"/>
+  <w:style w:type="character" w:customStyle="1" w:styleId="HeaderChar">
+    <w:name w:val="Header Char"/>
+    <w:basedOn w:val="DefaultParagraphFont"/>
+    <w:link w:val="Header"/>
     <w:uiPriority w:val="99"/>
     <w:semiHidden/>
     <w:rsid w:val="00ED410F"/>
   </w:style>
-  <w:style w:type="paragraph" w:styleId="Stopka">
+  <w:style w:type="paragraph" w:styleId="Footer">
     <w:name w:val="footer"/>
-    <w:basedOn w:val="Normalny"/>
-    <w:link w:val="StopkaZnak"/>
+    <w:basedOn w:val="Normal"/>
+    <w:link w:val="FooterChar"/>
     <w:uiPriority w:val="99"/>
     <w:unhideWhenUsed/>
     <w:rsid w:val="00ED410F"/>
@@ -3530,17 +5670,17 @@
       <w:spacing w:after="0" w:line="240" w:lineRule="auto"/>
     </w:pPr>
   </w:style>
-  <w:style w:type="character" w:customStyle="1" w:styleId="StopkaZnak">
-    <w:name w:val="Stopka Znak"/>
-    <w:basedOn w:val="Domylnaczcionkaakapitu"/>
-    <w:link w:val="Stopka"/>
+  <w:style w:type="character" w:customStyle="1" w:styleId="FooterChar">
+    <w:name w:val="Footer Char"/>
+    <w:basedOn w:val="DefaultParagraphFont"/>
+    <w:link w:val="Footer"/>
     <w:uiPriority w:val="99"/>
     <w:rsid w:val="00ED410F"/>
   </w:style>
-  <w:style w:type="paragraph" w:styleId="Tekstdymka">
+  <w:style w:type="paragraph" w:styleId="BalloonText">
     <w:name w:val="Balloon Text"/>
-    <w:basedOn w:val="Normalny"/>
-    <w:link w:val="TekstdymkaZnak"/>
+    <w:basedOn w:val="Normal"/>
+    <w:link w:val="BalloonTextChar"/>
     <w:uiPriority w:val="99"/>
     <w:semiHidden/>
     <w:unhideWhenUsed/>
@@ -3554,10 +5694,10 @@
       <w:szCs w:val="16"/>
     </w:rPr>
   </w:style>
-  <w:style w:type="character" w:customStyle="1" w:styleId="TekstdymkaZnak">
-    <w:name w:val="Tekst dymka Znak"/>
-    <w:basedOn w:val="Domylnaczcionkaakapitu"/>
-    <w:link w:val="Tekstdymka"/>
+  <w:style w:type="character" w:customStyle="1" w:styleId="BalloonTextChar">
+    <w:name w:val="Balloon Text Char"/>
+    <w:basedOn w:val="DefaultParagraphFont"/>
+    <w:link w:val="BalloonText"/>
     <w:uiPriority w:val="99"/>
     <w:semiHidden/>
     <w:rsid w:val="00500379"/>
@@ -3584,7 +5724,7 @@
   </w:style>
   <w:style w:type="paragraph" w:customStyle="1" w:styleId="ROZDZIA">
     <w:name w:val="ROZDZIAŁ"/>
-    <w:basedOn w:val="Normalny"/>
+    <w:basedOn w:val="Normal"/>
     <w:rsid w:val="00364F21"/>
     <w:pPr>
       <w:numPr>
@@ -3606,7 +5746,7 @@
   </w:style>
   <w:style w:type="paragraph" w:customStyle="1" w:styleId="PODROZDZIA">
     <w:name w:val="PODROZDZIAŁ"/>
-    <w:basedOn w:val="Normalny"/>
+    <w:basedOn w:val="Normal"/>
     <w:rsid w:val="00364F21"/>
     <w:pPr>
       <w:numPr>
@@ -3615,10 +5755,10 @@
       </w:numPr>
     </w:pPr>
   </w:style>
-  <w:style w:type="paragraph" w:styleId="Spistreci3">
+  <w:style w:type="paragraph" w:styleId="TOC3">
     <w:name w:val="toc 3"/>
-    <w:basedOn w:val="Normalny"/>
-    <w:next w:val="Normalny"/>
+    <w:basedOn w:val="Normal"/>
+    <w:next w:val="Normal"/>
     <w:autoRedefine/>
     <w:uiPriority w:val="39"/>
     <w:unhideWhenUsed/>
@@ -3628,10 +5768,10 @@
       <w:ind w:left="440"/>
     </w:pPr>
   </w:style>
-  <w:style w:type="paragraph" w:styleId="Tekstprzypisudolnego">
+  <w:style w:type="paragraph" w:styleId="FootnoteText">
     <w:name w:val="footnote text"/>
-    <w:basedOn w:val="Normalny"/>
-    <w:link w:val="TekstprzypisudolnegoZnak"/>
+    <w:basedOn w:val="Normal"/>
+    <w:link w:val="FootnoteTextChar"/>
     <w:uiPriority w:val="99"/>
     <w:semiHidden/>
     <w:unhideWhenUsed/>
@@ -3644,10 +5784,10 @@
       <w:szCs w:val="20"/>
     </w:rPr>
   </w:style>
-  <w:style w:type="character" w:customStyle="1" w:styleId="TekstprzypisudolnegoZnak">
-    <w:name w:val="Tekst przypisu dolnego Znak"/>
-    <w:basedOn w:val="Domylnaczcionkaakapitu"/>
-    <w:link w:val="Tekstprzypisudolnego"/>
+  <w:style w:type="character" w:customStyle="1" w:styleId="FootnoteTextChar">
+    <w:name w:val="Footnote Text Char"/>
+    <w:basedOn w:val="DefaultParagraphFont"/>
+    <w:link w:val="FootnoteText"/>
     <w:uiPriority w:val="99"/>
     <w:semiHidden/>
     <w:rsid w:val="00854B62"/>
@@ -3656,9 +5796,9 @@
       <w:szCs w:val="20"/>
     </w:rPr>
   </w:style>
-  <w:style w:type="character" w:styleId="Odwoanieprzypisudolnego">
+  <w:style w:type="character" w:styleId="FootnoteReference">
     <w:name w:val="footnote reference"/>
-    <w:basedOn w:val="Domylnaczcionkaakapitu"/>
+    <w:basedOn w:val="DefaultParagraphFont"/>
     <w:uiPriority w:val="99"/>
     <w:semiHidden/>
     <w:unhideWhenUsed/>
@@ -3666,6 +5806,16 @@
     <w:rPr>
       <w:vertAlign w:val="superscript"/>
     </w:rPr>
+  </w:style>
+  <w:style w:type="paragraph" w:styleId="ListParagraph">
+    <w:name w:val="List Paragraph"/>
+    <w:basedOn w:val="Normal"/>
+    <w:uiPriority w:val="34"/>
+    <w:rsid w:val="00AC5263"/>
+    <w:pPr>
+      <w:ind w:left="720"/>
+      <w:contextualSpacing/>
+    </w:pPr>
   </w:style>
 </w:styles>
 </file>
@@ -4797,7 +6947,7 @@
 </file>
 
 <file path=customXml/itemProps1.xml><?xml version="1.0" encoding="utf-8"?>
-<ds:datastoreItem xmlns:ds="http://schemas.openxmlformats.org/officeDocument/2006/customXml" ds:itemID="{CB22DE3C-D17C-4241-A8C8-2EE4DB924499}">
+<ds:datastoreItem xmlns:ds="http://schemas.openxmlformats.org/officeDocument/2006/customXml" ds:itemID="{B5338FF0-70CA-4C17-9A85-8B1A3F9626C2}">
   <ds:schemaRefs>
     <ds:schemaRef ds:uri="http://schemas.openxmlformats.org/officeDocument/2006/bibliography"/>
   </ds:schemaRefs>

</xml_diff>

<commit_message>
Domergowanie do dokumentacji koncowej komunikacji
</commit_message>
<xml_diff>
--- a/DokumentacjeKoncowa/DokumentacjaKoncowa.docx
+++ b/DokumentacjeKoncowa/DokumentacjaKoncowa.docx
@@ -1,6 +1,6 @@
 
 <file path=word/document.xml><?xml version="1.0" encoding="utf-8"?>
-<w:document xmlns:ve="http://schemas.openxmlformats.org/markup-compatibility/2006" xmlns:o="urn:schemas-microsoft-com:office:office" xmlns:r="http://schemas.openxmlformats.org/officeDocument/2006/relationships" xmlns:m="http://schemas.openxmlformats.org/officeDocument/2006/math" xmlns:v="urn:schemas-microsoft-com:vml" xmlns:wp="http://schemas.openxmlformats.org/drawingml/2006/wordprocessingDrawing" xmlns:w10="urn:schemas-microsoft-com:office:word" xmlns:w="http://schemas.openxmlformats.org/wordprocessingml/2006/main" xmlns:wne="http://schemas.microsoft.com/office/word/2006/wordml">
+<w:document xmlns:wpc="http://schemas.microsoft.com/office/word/2010/wordprocessingCanvas" xmlns:mc="http://schemas.openxmlformats.org/markup-compatibility/2006" xmlns:o="urn:schemas-microsoft-com:office:office" xmlns:r="http://schemas.openxmlformats.org/officeDocument/2006/relationships" xmlns:m="http://schemas.openxmlformats.org/officeDocument/2006/math" xmlns:v="urn:schemas-microsoft-com:vml" xmlns:wp14="http://schemas.microsoft.com/office/word/2010/wordprocessingDrawing" xmlns:wp="http://schemas.openxmlformats.org/drawingml/2006/wordprocessingDrawing" xmlns:w10="urn:schemas-microsoft-com:office:word" xmlns:w="http://schemas.openxmlformats.org/wordprocessingml/2006/main" xmlns:w14="http://schemas.microsoft.com/office/word/2010/wordml" xmlns:wpg="http://schemas.microsoft.com/office/word/2010/wordprocessingGroup" xmlns:wpi="http://schemas.microsoft.com/office/word/2010/wordprocessingInk" xmlns:wne="http://schemas.microsoft.com/office/word/2006/wordml" xmlns:wps="http://schemas.microsoft.com/office/word/2010/wordprocessingShape" mc:Ignorable="w14 wp14">
   <w:body>
     <w:p>
       <w:pPr>
@@ -11,6 +11,7 @@
           <w:szCs w:val="48"/>
         </w:rPr>
       </w:pPr>
+      <w:bookmarkStart w:id="0" w:name="_GoBack"/>
       <w:r>
         <w:rPr>
           <w:noProof/>
@@ -33,7 +34,7 @@
                     <pic:cNvPicPr/>
                   </pic:nvPicPr>
                   <pic:blipFill>
-                    <a:blip r:embed="rId8" cstate="print"/>
+                    <a:blip r:embed="rId9" cstate="print"/>
                     <a:stretch>
                       <a:fillRect/>
                     </a:stretch>
@@ -53,6 +54,7 @@
           </wp:inline>
         </w:drawing>
       </w:r>
+      <w:bookmarkEnd w:id="0"/>
       <w:r>
         <w:rPr>
           <w:sz w:val="48"/>
@@ -321,10 +323,9 @@
         <w:t>Warszawa, 2013</w:t>
       </w:r>
     </w:p>
-    <w:bookmarkStart w:id="0" w:name="_Toc358638587"/>
-    <w:p>
-      <w:pPr>
-        <w:pStyle w:val="TOC1"/>
+    <w:p>
+      <w:pPr>
+        <w:pStyle w:val="Spistreci1"/>
         <w:rPr>
           <w:rFonts w:asciiTheme="minorHAnsi" w:hAnsiTheme="minorHAnsi"/>
           <w:noProof/>
@@ -340,10 +341,10 @@
       <w:r>
         <w:fldChar w:fldCharType="separate"/>
       </w:r>
-      <w:hyperlink w:anchor="_Toc358638587" w:history="1">
-        <w:r>
-          <w:rPr>
-            <w:rStyle w:val="Hyperlink"/>
+      <w:hyperlink w:anchor="_Toc358654210" w:history="1">
+        <w:r>
+          <w:rPr>
+            <w:rStyle w:val="Hipercze"/>
             <w:noProof/>
           </w:rPr>
           <w:t>CRUD</w:t>
@@ -367,7 +368,7 @@
             <w:noProof/>
             <w:webHidden/>
           </w:rPr>
-          <w:instrText xml:space="preserve"> PAGEREF _Toc358638587 \h </w:instrText>
+          <w:instrText xml:space="preserve"> PAGEREF _Toc358654210 \h </w:instrText>
         </w:r>
         <w:r>
           <w:rPr>
@@ -387,7 +388,7 @@
             <w:noProof/>
             <w:webHidden/>
           </w:rPr>
-          <w:t>2</w:t>
+          <w:t>3</w:t>
         </w:r>
         <w:r>
           <w:rPr>
@@ -400,9 +401,8 @@
     </w:p>
     <w:p>
       <w:pPr>
-        <w:pStyle w:val="TOC2"/>
+        <w:pStyle w:val="Spistreci2"/>
         <w:tabs>
-          <w:tab w:val="left" w:pos="880"/>
           <w:tab w:val="right" w:leader="dot" w:pos="9062"/>
         </w:tabs>
         <w:rPr>
@@ -410,37 +410,23 @@
           <w:noProof/>
         </w:rPr>
       </w:pPr>
-      <w:hyperlink w:anchor="_Toc358638588" w:history="1">
-        <w:r>
-          <w:rPr>
-            <w:rStyle w:val="Hyperlink"/>
-            <w:noProof/>
-          </w:rPr>
-          <w:t>1.1</w:t>
-        </w:r>
-        <w:r>
-          <w:rPr>
-            <w:rFonts w:asciiTheme="minorHAnsi" w:hAnsiTheme="minorHAnsi"/>
-            <w:noProof/>
+      <w:hyperlink w:anchor="_Toc358654211" w:history="1">
+        <w:r>
+          <w:rPr>
+            <w:rStyle w:val="Hipercze"/>
+            <w:noProof/>
+          </w:rPr>
+          <w:t>FileOperations - Operacja na plikach</w:t>
+        </w:r>
+        <w:r>
+          <w:rPr>
+            <w:noProof/>
+            <w:webHidden/>
           </w:rPr>
           <w:tab/>
         </w:r>
         <w:r>
           <w:rPr>
-            <w:rStyle w:val="Hyperlink"/>
-            <w:noProof/>
-          </w:rPr>
-          <w:t>FileOperations - Operacja na plikach</w:t>
-        </w:r>
-        <w:r>
-          <w:rPr>
-            <w:noProof/>
-            <w:webHidden/>
-          </w:rPr>
-          <w:tab/>
-        </w:r>
-        <w:r>
-          <w:rPr>
             <w:noProof/>
             <w:webHidden/>
           </w:rPr>
@@ -451,7 +437,7 @@
             <w:noProof/>
             <w:webHidden/>
           </w:rPr>
-          <w:instrText xml:space="preserve"> PAGEREF _Toc358638588 \h </w:instrText>
+          <w:instrText xml:space="preserve"> PAGEREF _Toc358654211 \h </w:instrText>
         </w:r>
         <w:r>
           <w:rPr>
@@ -471,7 +457,7 @@
             <w:noProof/>
             <w:webHidden/>
           </w:rPr>
-          <w:t>2</w:t>
+          <w:t>3</w:t>
         </w:r>
         <w:r>
           <w:rPr>
@@ -484,9 +470,8 @@
     </w:p>
     <w:p>
       <w:pPr>
-        <w:pStyle w:val="TOC2"/>
+        <w:pStyle w:val="Spistreci2"/>
         <w:tabs>
-          <w:tab w:val="left" w:pos="880"/>
           <w:tab w:val="right" w:leader="dot" w:pos="9062"/>
         </w:tabs>
         <w:rPr>
@@ -494,37 +479,23 @@
           <w:noProof/>
         </w:rPr>
       </w:pPr>
-      <w:hyperlink w:anchor="_Toc358638589" w:history="1">
-        <w:r>
-          <w:rPr>
-            <w:rStyle w:val="Hyperlink"/>
-            <w:noProof/>
-          </w:rPr>
-          <w:t>1.2</w:t>
-        </w:r>
-        <w:r>
-          <w:rPr>
-            <w:rFonts w:asciiTheme="minorHAnsi" w:hAnsiTheme="minorHAnsi"/>
-            <w:noProof/>
+      <w:hyperlink w:anchor="_Toc358654212" w:history="1">
+        <w:r>
+          <w:rPr>
+            <w:rStyle w:val="Hipercze"/>
+            <w:noProof/>
+          </w:rPr>
+          <w:t>Selector -Wybór plików z zapytania</w:t>
+        </w:r>
+        <w:r>
+          <w:rPr>
+            <w:noProof/>
+            <w:webHidden/>
           </w:rPr>
           <w:tab/>
         </w:r>
         <w:r>
           <w:rPr>
-            <w:rStyle w:val="Hyperlink"/>
-            <w:noProof/>
-          </w:rPr>
-          <w:t>Selector -Wybór plików z zapytania</w:t>
-        </w:r>
-        <w:r>
-          <w:rPr>
-            <w:noProof/>
-            <w:webHidden/>
-          </w:rPr>
-          <w:tab/>
-        </w:r>
-        <w:r>
-          <w:rPr>
             <w:noProof/>
             <w:webHidden/>
           </w:rPr>
@@ -535,7 +506,7 @@
             <w:noProof/>
             <w:webHidden/>
           </w:rPr>
-          <w:instrText xml:space="preserve"> PAGEREF _Toc358638589 \h </w:instrText>
+          <w:instrText xml:space="preserve"> PAGEREF _Toc358654212 \h </w:instrText>
         </w:r>
         <w:r>
           <w:rPr>
@@ -555,7 +526,7 @@
             <w:noProof/>
             <w:webHidden/>
           </w:rPr>
-          <w:t>2</w:t>
+          <w:t>3</w:t>
         </w:r>
         <w:r>
           <w:rPr>
@@ -568,9 +539,8 @@
     </w:p>
     <w:p>
       <w:pPr>
-        <w:pStyle w:val="TOC2"/>
+        <w:pStyle w:val="Spistreci2"/>
         <w:tabs>
-          <w:tab w:val="left" w:pos="880"/>
           <w:tab w:val="right" w:leader="dot" w:pos="9062"/>
         </w:tabs>
         <w:rPr>
@@ -578,37 +548,23 @@
           <w:noProof/>
         </w:rPr>
       </w:pPr>
-      <w:hyperlink w:anchor="_Toc358638590" w:history="1">
-        <w:r>
-          <w:rPr>
-            <w:rStyle w:val="Hyperlink"/>
-            <w:noProof/>
-          </w:rPr>
-          <w:t>1.3</w:t>
-        </w:r>
-        <w:r>
-          <w:rPr>
-            <w:rFonts w:asciiTheme="minorHAnsi" w:hAnsiTheme="minorHAnsi"/>
-            <w:noProof/>
+      <w:hyperlink w:anchor="_Toc358654213" w:history="1">
+        <w:r>
+          <w:rPr>
+            <w:rStyle w:val="Hipercze"/>
+            <w:noProof/>
+          </w:rPr>
+          <w:t>Insert - Zapisywanie plików na dysku</w:t>
+        </w:r>
+        <w:r>
+          <w:rPr>
+            <w:noProof/>
+            <w:webHidden/>
           </w:rPr>
           <w:tab/>
         </w:r>
         <w:r>
           <w:rPr>
-            <w:rStyle w:val="Hyperlink"/>
-            <w:noProof/>
-          </w:rPr>
-          <w:t>Insert - Zapisywanie plików na dysku</w:t>
-        </w:r>
-        <w:r>
-          <w:rPr>
-            <w:noProof/>
-            <w:webHidden/>
-          </w:rPr>
-          <w:tab/>
-        </w:r>
-        <w:r>
-          <w:rPr>
             <w:noProof/>
             <w:webHidden/>
           </w:rPr>
@@ -619,7 +575,7 @@
             <w:noProof/>
             <w:webHidden/>
           </w:rPr>
-          <w:instrText xml:space="preserve"> PAGEREF _Toc358638590 \h </w:instrText>
+          <w:instrText xml:space="preserve"> PAGEREF _Toc358654213 \h </w:instrText>
         </w:r>
         <w:r>
           <w:rPr>
@@ -639,7 +595,7 @@
             <w:noProof/>
             <w:webHidden/>
           </w:rPr>
-          <w:t>2</w:t>
+          <w:t>3</w:t>
         </w:r>
         <w:r>
           <w:rPr>
@@ -652,9 +608,8 @@
     </w:p>
     <w:p>
       <w:pPr>
-        <w:pStyle w:val="TOC2"/>
+        <w:pStyle w:val="Spistreci2"/>
         <w:tabs>
-          <w:tab w:val="left" w:pos="880"/>
           <w:tab w:val="right" w:leader="dot" w:pos="9062"/>
         </w:tabs>
         <w:rPr>
@@ -662,37 +617,23 @@
           <w:noProof/>
         </w:rPr>
       </w:pPr>
-      <w:hyperlink w:anchor="_Toc358638591" w:history="1">
-        <w:r>
-          <w:rPr>
-            <w:rStyle w:val="Hyperlink"/>
-            <w:noProof/>
-          </w:rPr>
-          <w:t>1.4</w:t>
-        </w:r>
-        <w:r>
-          <w:rPr>
-            <w:rFonts w:asciiTheme="minorHAnsi" w:hAnsiTheme="minorHAnsi"/>
-            <w:noProof/>
+      <w:hyperlink w:anchor="_Toc358654214" w:history="1">
+        <w:r>
+          <w:rPr>
+            <w:rStyle w:val="Hipercze"/>
+            <w:noProof/>
+          </w:rPr>
+          <w:t>Delete - Usuwanie plików z dysku</w:t>
+        </w:r>
+        <w:r>
+          <w:rPr>
+            <w:noProof/>
+            <w:webHidden/>
           </w:rPr>
           <w:tab/>
         </w:r>
         <w:r>
           <w:rPr>
-            <w:rStyle w:val="Hyperlink"/>
-            <w:noProof/>
-          </w:rPr>
-          <w:t>Delete - Usuwanie plików z dysku</w:t>
-        </w:r>
-        <w:r>
-          <w:rPr>
-            <w:noProof/>
-            <w:webHidden/>
-          </w:rPr>
-          <w:tab/>
-        </w:r>
-        <w:r>
-          <w:rPr>
             <w:noProof/>
             <w:webHidden/>
           </w:rPr>
@@ -703,7 +644,7 @@
             <w:noProof/>
             <w:webHidden/>
           </w:rPr>
-          <w:instrText xml:space="preserve"> PAGEREF _Toc358638591 \h </w:instrText>
+          <w:instrText xml:space="preserve"> PAGEREF _Toc358654214 \h </w:instrText>
         </w:r>
         <w:r>
           <w:rPr>
@@ -723,7 +664,7 @@
             <w:noProof/>
             <w:webHidden/>
           </w:rPr>
-          <w:t>2</w:t>
+          <w:t>3</w:t>
         </w:r>
         <w:r>
           <w:rPr>
@@ -736,9 +677,8 @@
     </w:p>
     <w:p>
       <w:pPr>
-        <w:pStyle w:val="TOC2"/>
+        <w:pStyle w:val="Spistreci2"/>
         <w:tabs>
-          <w:tab w:val="left" w:pos="880"/>
           <w:tab w:val="right" w:leader="dot" w:pos="9062"/>
         </w:tabs>
         <w:rPr>
@@ -746,37 +686,23 @@
           <w:noProof/>
         </w:rPr>
       </w:pPr>
-      <w:hyperlink w:anchor="_Toc358638592" w:history="1">
-        <w:r>
-          <w:rPr>
-            <w:rStyle w:val="Hyperlink"/>
-            <w:noProof/>
-          </w:rPr>
-          <w:t>2.1</w:t>
-        </w:r>
-        <w:r>
-          <w:rPr>
-            <w:rFonts w:asciiTheme="minorHAnsi" w:hAnsiTheme="minorHAnsi"/>
-            <w:noProof/>
+      <w:hyperlink w:anchor="_Toc358654215" w:history="1">
+        <w:r>
+          <w:rPr>
+            <w:rStyle w:val="Hipercze"/>
+            <w:noProof/>
+          </w:rPr>
+          <w:t>Update - Modyfikacja plików na dysku</w:t>
+        </w:r>
+        <w:r>
+          <w:rPr>
+            <w:noProof/>
+            <w:webHidden/>
           </w:rPr>
           <w:tab/>
         </w:r>
         <w:r>
           <w:rPr>
-            <w:rStyle w:val="Hyperlink"/>
-            <w:noProof/>
-          </w:rPr>
-          <w:t>Update - Modyfikacja plików na dysku</w:t>
-        </w:r>
-        <w:r>
-          <w:rPr>
-            <w:noProof/>
-            <w:webHidden/>
-          </w:rPr>
-          <w:tab/>
-        </w:r>
-        <w:r>
-          <w:rPr>
             <w:noProof/>
             <w:webHidden/>
           </w:rPr>
@@ -787,7 +713,7 @@
             <w:noProof/>
             <w:webHidden/>
           </w:rPr>
-          <w:instrText xml:space="preserve"> PAGEREF _Toc358638592 \h </w:instrText>
+          <w:instrText xml:space="preserve"> PAGEREF _Toc358654215 \h </w:instrText>
         </w:r>
         <w:r>
           <w:rPr>
@@ -807,7 +733,7 @@
             <w:noProof/>
             <w:webHidden/>
           </w:rPr>
-          <w:t>2</w:t>
+          <w:t>3</w:t>
         </w:r>
         <w:r>
           <w:rPr>
@@ -820,19 +746,19 @@
     </w:p>
     <w:p>
       <w:pPr>
-        <w:pStyle w:val="TOC1"/>
+        <w:pStyle w:val="Spistreci1"/>
         <w:rPr>
           <w:rFonts w:asciiTheme="minorHAnsi" w:hAnsiTheme="minorHAnsi"/>
           <w:noProof/>
         </w:rPr>
       </w:pPr>
-      <w:hyperlink w:anchor="_Toc358638593" w:history="1">
-        <w:r>
-          <w:rPr>
-            <w:rStyle w:val="Hyperlink"/>
-            <w:noProof/>
-          </w:rPr>
-          <w:t>BSON</w:t>
+      <w:hyperlink w:anchor="_Toc358654216" w:history="1">
+        <w:r>
+          <w:rPr>
+            <w:rStyle w:val="Hipercze"/>
+            <w:noProof/>
+          </w:rPr>
+          <w:t>Komunikacja i przetwarzanie wiadomości</w:t>
         </w:r>
         <w:r>
           <w:rPr>
@@ -853,7 +779,7 @@
             <w:noProof/>
             <w:webHidden/>
           </w:rPr>
-          <w:instrText xml:space="preserve"> PAGEREF _Toc358638593 \h </w:instrText>
+          <w:instrText xml:space="preserve"> PAGEREF _Toc358654216 \h </w:instrText>
         </w:r>
         <w:r>
           <w:rPr>
@@ -886,9 +812,8 @@
     </w:p>
     <w:p>
       <w:pPr>
-        <w:pStyle w:val="TOC2"/>
+        <w:pStyle w:val="Spistreci2"/>
         <w:tabs>
-          <w:tab w:val="left" w:pos="880"/>
           <w:tab w:val="right" w:leader="dot" w:pos="9062"/>
         </w:tabs>
         <w:rPr>
@@ -896,37 +821,23 @@
           <w:noProof/>
         </w:rPr>
       </w:pPr>
-      <w:hyperlink w:anchor="_Toc358638594" w:history="1">
-        <w:r>
-          <w:rPr>
-            <w:rStyle w:val="Hyperlink"/>
-            <w:noProof/>
-          </w:rPr>
-          <w:t>2.1</w:t>
-        </w:r>
-        <w:r>
-          <w:rPr>
-            <w:rFonts w:asciiTheme="minorHAnsi" w:hAnsiTheme="minorHAnsi"/>
-            <w:noProof/>
+      <w:hyperlink w:anchor="_Toc358654217" w:history="1">
+        <w:r>
+          <w:rPr>
+            <w:rStyle w:val="Hipercze"/>
+            <w:noProof/>
+          </w:rPr>
+          <w:t>Ogólny zarys</w:t>
+        </w:r>
+        <w:r>
+          <w:rPr>
+            <w:noProof/>
+            <w:webHidden/>
           </w:rPr>
           <w:tab/>
         </w:r>
         <w:r>
           <w:rPr>
-            <w:rStyle w:val="Hyperlink"/>
-            <w:noProof/>
-          </w:rPr>
-          <w:t>Czym jest BSON</w:t>
-        </w:r>
-        <w:r>
-          <w:rPr>
-            <w:noProof/>
-            <w:webHidden/>
-          </w:rPr>
-          <w:tab/>
-        </w:r>
-        <w:r>
-          <w:rPr>
             <w:noProof/>
             <w:webHidden/>
           </w:rPr>
@@ -937,7 +848,7 @@
             <w:noProof/>
             <w:webHidden/>
           </w:rPr>
-          <w:instrText xml:space="preserve"> PAGEREF _Toc358638594 \h </w:instrText>
+          <w:instrText xml:space="preserve"> PAGEREF _Toc358654217 \h </w:instrText>
         </w:r>
         <w:r>
           <w:rPr>
@@ -970,9 +881,8 @@
     </w:p>
     <w:p>
       <w:pPr>
-        <w:pStyle w:val="TOC2"/>
+        <w:pStyle w:val="Spistreci2"/>
         <w:tabs>
-          <w:tab w:val="left" w:pos="880"/>
           <w:tab w:val="right" w:leader="dot" w:pos="9062"/>
         </w:tabs>
         <w:rPr>
@@ -980,37 +890,23 @@
           <w:noProof/>
         </w:rPr>
       </w:pPr>
-      <w:hyperlink w:anchor="_Toc358638595" w:history="1">
-        <w:r>
-          <w:rPr>
-            <w:rStyle w:val="Hyperlink"/>
-            <w:noProof/>
-          </w:rPr>
-          <w:t>2.2</w:t>
-        </w:r>
-        <w:r>
-          <w:rPr>
-            <w:rFonts w:asciiTheme="minorHAnsi" w:hAnsiTheme="minorHAnsi"/>
-            <w:noProof/>
+      <w:hyperlink w:anchor="_Toc358654218" w:history="1">
+        <w:r>
+          <w:rPr>
+            <w:rStyle w:val="Hipercze"/>
+            <w:noProof/>
+          </w:rPr>
+          <w:t>Opis rozwiązania</w:t>
+        </w:r>
+        <w:r>
+          <w:rPr>
+            <w:noProof/>
+            <w:webHidden/>
           </w:rPr>
           <w:tab/>
         </w:r>
         <w:r>
           <w:rPr>
-            <w:rStyle w:val="Hyperlink"/>
-            <w:noProof/>
-          </w:rPr>
-          <w:t>Zastosowanie BSON</w:t>
-        </w:r>
-        <w:r>
-          <w:rPr>
-            <w:noProof/>
-            <w:webHidden/>
-          </w:rPr>
-          <w:tab/>
-        </w:r>
-        <w:r>
-          <w:rPr>
             <w:noProof/>
             <w:webHidden/>
           </w:rPr>
@@ -1021,7 +917,7 @@
             <w:noProof/>
             <w:webHidden/>
           </w:rPr>
-          <w:instrText xml:space="preserve"> PAGEREF _Toc358638595 \h </w:instrText>
+          <w:instrText xml:space="preserve"> PAGEREF _Toc358654218 \h </w:instrText>
         </w:r>
         <w:r>
           <w:rPr>
@@ -1041,7 +937,7 @@
             <w:noProof/>
             <w:webHidden/>
           </w:rPr>
-          <w:t>3</w:t>
+          <w:t>4</w:t>
         </w:r>
         <w:r>
           <w:rPr>
@@ -1054,19 +950,22 @@
     </w:p>
     <w:p>
       <w:pPr>
-        <w:pStyle w:val="TOC1"/>
+        <w:pStyle w:val="Spistreci3"/>
+        <w:tabs>
+          <w:tab w:val="right" w:leader="dot" w:pos="9062"/>
+        </w:tabs>
         <w:rPr>
           <w:rFonts w:asciiTheme="minorHAnsi" w:hAnsiTheme="minorHAnsi"/>
           <w:noProof/>
         </w:rPr>
       </w:pPr>
-      <w:hyperlink w:anchor="_Toc358638596" w:history="1">
-        <w:r>
-          <w:rPr>
-            <w:rStyle w:val="Hyperlink"/>
-            <w:noProof/>
-          </w:rPr>
-          <w:t>Opis rozwiązania</w:t>
+      <w:hyperlink w:anchor="_Toc358654219" w:history="1">
+        <w:r>
+          <w:rPr>
+            <w:rStyle w:val="Hipercze"/>
+            <w:noProof/>
+          </w:rPr>
+          <w:t>Struktura</w:t>
         </w:r>
         <w:r>
           <w:rPr>
@@ -1087,7 +986,7 @@
             <w:noProof/>
             <w:webHidden/>
           </w:rPr>
-          <w:instrText xml:space="preserve"> PAGEREF _Toc358638596 \h </w:instrText>
+          <w:instrText xml:space="preserve"> PAGEREF _Toc358654219 \h </w:instrText>
         </w:r>
         <w:r>
           <w:rPr>
@@ -1107,7 +1006,7 @@
             <w:noProof/>
             <w:webHidden/>
           </w:rPr>
-          <w:t>3</w:t>
+          <w:t>4</w:t>
         </w:r>
         <w:r>
           <w:rPr>
@@ -1120,9 +1019,8 @@
     </w:p>
     <w:p>
       <w:pPr>
-        <w:pStyle w:val="TOC2"/>
+        <w:pStyle w:val="Spistreci3"/>
         <w:tabs>
-          <w:tab w:val="left" w:pos="880"/>
           <w:tab w:val="right" w:leader="dot" w:pos="9062"/>
         </w:tabs>
         <w:rPr>
@@ -1130,37 +1028,23 @@
           <w:noProof/>
         </w:rPr>
       </w:pPr>
-      <w:hyperlink w:anchor="_Toc358638597" w:history="1">
-        <w:r>
-          <w:rPr>
-            <w:rStyle w:val="Hyperlink"/>
-            <w:noProof/>
-          </w:rPr>
-          <w:t>3.1</w:t>
-        </w:r>
-        <w:r>
-          <w:rPr>
-            <w:rFonts w:asciiTheme="minorHAnsi" w:hAnsiTheme="minorHAnsi"/>
-            <w:noProof/>
+      <w:hyperlink w:anchor="_Toc358654220" w:history="1">
+        <w:r>
+          <w:rPr>
+            <w:rStyle w:val="Hipercze"/>
+            <w:noProof/>
+          </w:rPr>
+          <w:t>Parsowanie wiadomości</w:t>
+        </w:r>
+        <w:r>
+          <w:rPr>
+            <w:noProof/>
+            <w:webHidden/>
           </w:rPr>
           <w:tab/>
         </w:r>
         <w:r>
           <w:rPr>
-            <w:rStyle w:val="Hyperlink"/>
-            <w:noProof/>
-          </w:rPr>
-          <w:t>Ogólny zarys</w:t>
-        </w:r>
-        <w:r>
-          <w:rPr>
-            <w:noProof/>
-            <w:webHidden/>
-          </w:rPr>
-          <w:tab/>
-        </w:r>
-        <w:r>
-          <w:rPr>
             <w:noProof/>
             <w:webHidden/>
           </w:rPr>
@@ -1171,7 +1055,7 @@
             <w:noProof/>
             <w:webHidden/>
           </w:rPr>
-          <w:instrText xml:space="preserve"> PAGEREF _Toc358638597 \h </w:instrText>
+          <w:instrText xml:space="preserve"> PAGEREF _Toc358654220 \h </w:instrText>
         </w:r>
         <w:r>
           <w:rPr>
@@ -1191,7 +1075,7 @@
             <w:noProof/>
             <w:webHidden/>
           </w:rPr>
-          <w:t>3</w:t>
+          <w:t>4</w:t>
         </w:r>
         <w:r>
           <w:rPr>
@@ -1204,9 +1088,8 @@
     </w:p>
     <w:p>
       <w:pPr>
-        <w:pStyle w:val="TOC2"/>
+        <w:pStyle w:val="Spistreci3"/>
         <w:tabs>
-          <w:tab w:val="left" w:pos="880"/>
           <w:tab w:val="right" w:leader="dot" w:pos="9062"/>
         </w:tabs>
         <w:rPr>
@@ -1214,27 +1097,79 @@
           <w:noProof/>
         </w:rPr>
       </w:pPr>
-      <w:hyperlink w:anchor="_Toc358638598" w:history="1">
-        <w:r>
-          <w:rPr>
-            <w:rStyle w:val="Hyperlink"/>
-            <w:noProof/>
-          </w:rPr>
-          <w:t>3.2</w:t>
-        </w:r>
-        <w:r>
-          <w:rPr>
-            <w:rFonts w:asciiTheme="minorHAnsi" w:hAnsiTheme="minorHAnsi"/>
-            <w:noProof/>
+      <w:hyperlink w:anchor="_Toc358654221" w:history="1">
+        <w:r>
+          <w:rPr>
+            <w:rStyle w:val="Hipercze"/>
+            <w:noProof/>
+          </w:rPr>
+          <w:t>Wysyłanie komunikatów</w:t>
+        </w:r>
+        <w:r>
+          <w:rPr>
+            <w:noProof/>
+            <w:webHidden/>
           </w:rPr>
           <w:tab/>
         </w:r>
         <w:r>
           <w:rPr>
-            <w:rStyle w:val="Hyperlink"/>
-            <w:noProof/>
-          </w:rPr>
-          <w:t>Parsowanie BSON</w:t>
+            <w:noProof/>
+            <w:webHidden/>
+          </w:rPr>
+          <w:fldChar w:fldCharType="begin"/>
+        </w:r>
+        <w:r>
+          <w:rPr>
+            <w:noProof/>
+            <w:webHidden/>
+          </w:rPr>
+          <w:instrText xml:space="preserve"> PAGEREF _Toc358654221 \h </w:instrText>
+        </w:r>
+        <w:r>
+          <w:rPr>
+            <w:noProof/>
+            <w:webHidden/>
+          </w:rPr>
+        </w:r>
+        <w:r>
+          <w:rPr>
+            <w:noProof/>
+            <w:webHidden/>
+          </w:rPr>
+          <w:fldChar w:fldCharType="separate"/>
+        </w:r>
+        <w:r>
+          <w:rPr>
+            <w:noProof/>
+            <w:webHidden/>
+          </w:rPr>
+          <w:t>5</w:t>
+        </w:r>
+        <w:r>
+          <w:rPr>
+            <w:noProof/>
+            <w:webHidden/>
+          </w:rPr>
+          <w:fldChar w:fldCharType="end"/>
+        </w:r>
+      </w:hyperlink>
+    </w:p>
+    <w:p>
+      <w:pPr>
+        <w:pStyle w:val="Spistreci1"/>
+        <w:rPr>
+          <w:rFonts w:asciiTheme="minorHAnsi" w:hAnsiTheme="minorHAnsi"/>
+          <w:noProof/>
+        </w:rPr>
+      </w:pPr>
+      <w:hyperlink w:anchor="_Toc358654222" w:history="1">
+        <w:r>
+          <w:rPr>
+            <w:rStyle w:val="Hipercze"/>
+            <w:noProof/>
+          </w:rPr>
+          <w:t>BSON</w:t>
         </w:r>
         <w:r>
           <w:rPr>
@@ -1255,7 +1190,7 @@
             <w:noProof/>
             <w:webHidden/>
           </w:rPr>
-          <w:instrText xml:space="preserve"> PAGEREF _Toc358638598 \h </w:instrText>
+          <w:instrText xml:space="preserve"> PAGEREF _Toc358654222 \h </w:instrText>
         </w:r>
         <w:r>
           <w:rPr>
@@ -1275,7 +1210,7 @@
             <w:noProof/>
             <w:webHidden/>
           </w:rPr>
-          <w:t>3</w:t>
+          <w:t>5</w:t>
         </w:r>
         <w:r>
           <w:rPr>
@@ -1288,9 +1223,8 @@
     </w:p>
     <w:p>
       <w:pPr>
-        <w:pStyle w:val="TOC2"/>
+        <w:pStyle w:val="Spistreci2"/>
         <w:tabs>
-          <w:tab w:val="left" w:pos="880"/>
           <w:tab w:val="right" w:leader="dot" w:pos="9062"/>
         </w:tabs>
         <w:rPr>
@@ -1298,24 +1232,286 @@
           <w:noProof/>
         </w:rPr>
       </w:pPr>
-      <w:hyperlink w:anchor="_Toc358638599" w:history="1">
-        <w:r>
-          <w:rPr>
-            <w:rStyle w:val="Hyperlink"/>
-            <w:noProof/>
-          </w:rPr>
-          <w:t>3.3</w:t>
-        </w:r>
-        <w:r>
-          <w:rPr>
-            <w:rFonts w:asciiTheme="minorHAnsi" w:hAnsiTheme="minorHAnsi"/>
-            <w:noProof/>
+      <w:hyperlink w:anchor="_Toc358654223" w:history="1">
+        <w:r>
+          <w:rPr>
+            <w:rStyle w:val="Hipercze"/>
+            <w:noProof/>
+          </w:rPr>
+          <w:t>Czym jest BSON</w:t>
+        </w:r>
+        <w:r>
+          <w:rPr>
+            <w:noProof/>
+            <w:webHidden/>
           </w:rPr>
           <w:tab/>
         </w:r>
         <w:r>
           <w:rPr>
-            <w:rStyle w:val="Hyperlink"/>
+            <w:noProof/>
+            <w:webHidden/>
+          </w:rPr>
+          <w:fldChar w:fldCharType="begin"/>
+        </w:r>
+        <w:r>
+          <w:rPr>
+            <w:noProof/>
+            <w:webHidden/>
+          </w:rPr>
+          <w:instrText xml:space="preserve"> PAGEREF _Toc358654223 \h </w:instrText>
+        </w:r>
+        <w:r>
+          <w:rPr>
+            <w:noProof/>
+            <w:webHidden/>
+          </w:rPr>
+        </w:r>
+        <w:r>
+          <w:rPr>
+            <w:noProof/>
+            <w:webHidden/>
+          </w:rPr>
+          <w:fldChar w:fldCharType="separate"/>
+        </w:r>
+        <w:r>
+          <w:rPr>
+            <w:noProof/>
+            <w:webHidden/>
+          </w:rPr>
+          <w:t>5</w:t>
+        </w:r>
+        <w:r>
+          <w:rPr>
+            <w:noProof/>
+            <w:webHidden/>
+          </w:rPr>
+          <w:fldChar w:fldCharType="end"/>
+        </w:r>
+      </w:hyperlink>
+    </w:p>
+    <w:p>
+      <w:pPr>
+        <w:pStyle w:val="Spistreci2"/>
+        <w:tabs>
+          <w:tab w:val="right" w:leader="dot" w:pos="9062"/>
+        </w:tabs>
+        <w:rPr>
+          <w:rFonts w:asciiTheme="minorHAnsi" w:hAnsiTheme="minorHAnsi"/>
+          <w:noProof/>
+        </w:rPr>
+      </w:pPr>
+      <w:hyperlink w:anchor="_Toc358654224" w:history="1">
+        <w:r>
+          <w:rPr>
+            <w:rStyle w:val="Hipercze"/>
+            <w:noProof/>
+          </w:rPr>
+          <w:t>Zastosowanie BSON</w:t>
+        </w:r>
+        <w:r>
+          <w:rPr>
+            <w:noProof/>
+            <w:webHidden/>
+          </w:rPr>
+          <w:tab/>
+        </w:r>
+        <w:r>
+          <w:rPr>
+            <w:noProof/>
+            <w:webHidden/>
+          </w:rPr>
+          <w:fldChar w:fldCharType="begin"/>
+        </w:r>
+        <w:r>
+          <w:rPr>
+            <w:noProof/>
+            <w:webHidden/>
+          </w:rPr>
+          <w:instrText xml:space="preserve"> PAGEREF _Toc358654224 \h </w:instrText>
+        </w:r>
+        <w:r>
+          <w:rPr>
+            <w:noProof/>
+            <w:webHidden/>
+          </w:rPr>
+        </w:r>
+        <w:r>
+          <w:rPr>
+            <w:noProof/>
+            <w:webHidden/>
+          </w:rPr>
+          <w:fldChar w:fldCharType="separate"/>
+        </w:r>
+        <w:r>
+          <w:rPr>
+            <w:noProof/>
+            <w:webHidden/>
+          </w:rPr>
+          <w:t>5</w:t>
+        </w:r>
+        <w:r>
+          <w:rPr>
+            <w:noProof/>
+            <w:webHidden/>
+          </w:rPr>
+          <w:fldChar w:fldCharType="end"/>
+        </w:r>
+      </w:hyperlink>
+    </w:p>
+    <w:p>
+      <w:pPr>
+        <w:pStyle w:val="Spistreci2"/>
+        <w:tabs>
+          <w:tab w:val="right" w:leader="dot" w:pos="9062"/>
+        </w:tabs>
+        <w:rPr>
+          <w:rFonts w:asciiTheme="minorHAnsi" w:hAnsiTheme="minorHAnsi"/>
+          <w:noProof/>
+        </w:rPr>
+      </w:pPr>
+      <w:hyperlink w:anchor="_Toc358654225" w:history="1">
+        <w:r>
+          <w:rPr>
+            <w:rStyle w:val="Hipercze"/>
+            <w:noProof/>
+          </w:rPr>
+          <w:t>Ogólny zarys</w:t>
+        </w:r>
+        <w:r>
+          <w:rPr>
+            <w:noProof/>
+            <w:webHidden/>
+          </w:rPr>
+          <w:tab/>
+        </w:r>
+        <w:r>
+          <w:rPr>
+            <w:noProof/>
+            <w:webHidden/>
+          </w:rPr>
+          <w:fldChar w:fldCharType="begin"/>
+        </w:r>
+        <w:r>
+          <w:rPr>
+            <w:noProof/>
+            <w:webHidden/>
+          </w:rPr>
+          <w:instrText xml:space="preserve"> PAGEREF _Toc358654225 \h </w:instrText>
+        </w:r>
+        <w:r>
+          <w:rPr>
+            <w:noProof/>
+            <w:webHidden/>
+          </w:rPr>
+        </w:r>
+        <w:r>
+          <w:rPr>
+            <w:noProof/>
+            <w:webHidden/>
+          </w:rPr>
+          <w:fldChar w:fldCharType="separate"/>
+        </w:r>
+        <w:r>
+          <w:rPr>
+            <w:noProof/>
+            <w:webHidden/>
+          </w:rPr>
+          <w:t>5</w:t>
+        </w:r>
+        <w:r>
+          <w:rPr>
+            <w:noProof/>
+            <w:webHidden/>
+          </w:rPr>
+          <w:fldChar w:fldCharType="end"/>
+        </w:r>
+      </w:hyperlink>
+    </w:p>
+    <w:p>
+      <w:pPr>
+        <w:pStyle w:val="Spistreci2"/>
+        <w:tabs>
+          <w:tab w:val="right" w:leader="dot" w:pos="9062"/>
+        </w:tabs>
+        <w:rPr>
+          <w:rFonts w:asciiTheme="minorHAnsi" w:hAnsiTheme="minorHAnsi"/>
+          <w:noProof/>
+        </w:rPr>
+      </w:pPr>
+      <w:hyperlink w:anchor="_Toc358654226" w:history="1">
+        <w:r>
+          <w:rPr>
+            <w:rStyle w:val="Hipercze"/>
+            <w:noProof/>
+          </w:rPr>
+          <w:t>Parsowanie BSON</w:t>
+        </w:r>
+        <w:r>
+          <w:rPr>
+            <w:noProof/>
+            <w:webHidden/>
+          </w:rPr>
+          <w:tab/>
+        </w:r>
+        <w:r>
+          <w:rPr>
+            <w:noProof/>
+            <w:webHidden/>
+          </w:rPr>
+          <w:fldChar w:fldCharType="begin"/>
+        </w:r>
+        <w:r>
+          <w:rPr>
+            <w:noProof/>
+            <w:webHidden/>
+          </w:rPr>
+          <w:instrText xml:space="preserve"> PAGEREF _Toc358654226 \h </w:instrText>
+        </w:r>
+        <w:r>
+          <w:rPr>
+            <w:noProof/>
+            <w:webHidden/>
+          </w:rPr>
+        </w:r>
+        <w:r>
+          <w:rPr>
+            <w:noProof/>
+            <w:webHidden/>
+          </w:rPr>
+          <w:fldChar w:fldCharType="separate"/>
+        </w:r>
+        <w:r>
+          <w:rPr>
+            <w:noProof/>
+            <w:webHidden/>
+          </w:rPr>
+          <w:t>5</w:t>
+        </w:r>
+        <w:r>
+          <w:rPr>
+            <w:noProof/>
+            <w:webHidden/>
+          </w:rPr>
+          <w:fldChar w:fldCharType="end"/>
+        </w:r>
+      </w:hyperlink>
+    </w:p>
+    <w:p>
+      <w:pPr>
+        <w:pStyle w:val="Spistreci2"/>
+        <w:tabs>
+          <w:tab w:val="right" w:leader="dot" w:pos="9062"/>
+        </w:tabs>
+        <w:rPr>
+          <w:rFonts w:asciiTheme="minorHAnsi" w:hAnsiTheme="minorHAnsi"/>
+          <w:noProof/>
+        </w:rPr>
+      </w:pPr>
+      <w:hyperlink w:anchor="_Toc358654227" w:history="1">
+        <w:r>
+          <w:rPr>
+            <w:rStyle w:val="Hipercze"/>
             <w:noProof/>
           </w:rPr>
           <w:t>Tworzenie BSON</w:t>
@@ -1339,7 +1535,7 @@
             <w:noProof/>
             <w:webHidden/>
           </w:rPr>
-          <w:instrText xml:space="preserve"> PAGEREF _Toc358638599 \h </w:instrText>
+          <w:instrText xml:space="preserve"> PAGEREF _Toc358654227 \h </w:instrText>
         </w:r>
         <w:r>
           <w:rPr>
@@ -1359,7 +1555,7 @@
             <w:noProof/>
             <w:webHidden/>
           </w:rPr>
-          <w:t>4</w:t>
+          <w:t>6</w:t>
         </w:r>
         <w:r>
           <w:rPr>
@@ -1395,23 +1591,22 @@
       <w:pPr>
         <w:pStyle w:val="1ROZDZIA"/>
       </w:pPr>
+      <w:bookmarkStart w:id="1" w:name="_Toc358654210"/>
       <w:r>
         <w:lastRenderedPageBreak/>
         <w:t>CRUD</w:t>
       </w:r>
-      <w:bookmarkEnd w:id="0"/>
+      <w:bookmarkEnd w:id="1"/>
     </w:p>
     <w:p>
       <w:pPr>
         <w:pStyle w:val="2PODROZDZIA"/>
-        <w:numPr>
-          <w:ilvl w:val="1"/>
-          <w:numId w:val="25"/>
-        </w:numPr>
-        <w:jc w:val="both"/>
-      </w:pPr>
-      <w:bookmarkStart w:id="1" w:name="_Toc358636047"/>
-      <w:bookmarkStart w:id="2" w:name="_Toc358638588"/>
+      </w:pPr>
+      <w:bookmarkStart w:id="2" w:name="_Toc358636047"/>
+      <w:r>
+        <w:t xml:space="preserve"> </w:t>
+      </w:r>
+      <w:bookmarkStart w:id="3" w:name="_Toc358654211"/>
       <w:proofErr w:type="spellStart"/>
       <w:r>
         <w:t>FileOperations</w:t>
@@ -1421,10 +1616,13 @@
         <w:t xml:space="preserve"> - </w:t>
       </w:r>
       <w:r>
-        <w:t>Operacja na plikach</w:t>
-      </w:r>
-      <w:bookmarkEnd w:id="1"/>
+        <w:t>Operacja</w:t>
+      </w:r>
+      <w:r>
+        <w:t xml:space="preserve"> na plikach</w:t>
+      </w:r>
       <w:bookmarkEnd w:id="2"/>
+      <w:bookmarkEnd w:id="3"/>
     </w:p>
     <w:p>
       <w:pPr>
@@ -1535,13 +1733,12 @@
     <w:p>
       <w:pPr>
         <w:pStyle w:val="2PODROZDZIA"/>
-        <w:numPr>
-          <w:ilvl w:val="1"/>
-          <w:numId w:val="25"/>
-        </w:numPr>
-      </w:pPr>
-      <w:bookmarkStart w:id="3" w:name="_Toc358636049"/>
-      <w:bookmarkStart w:id="4" w:name="_Toc358638589"/>
+      </w:pPr>
+      <w:bookmarkStart w:id="4" w:name="_Toc358636049"/>
+      <w:r>
+        <w:t xml:space="preserve"> </w:t>
+      </w:r>
+      <w:bookmarkStart w:id="5" w:name="_Toc358654212"/>
       <w:proofErr w:type="spellStart"/>
       <w:r>
         <w:t>Selector</w:t>
@@ -1551,10 +1748,16 @@
         <w:t xml:space="preserve"> -</w:t>
       </w:r>
       <w:r>
-        <w:t>Wybór plików z zapytania</w:t>
-      </w:r>
-      <w:bookmarkEnd w:id="3"/>
+        <w:t xml:space="preserve">Wybór </w:t>
+      </w:r>
+      <w:r>
+        <w:t>plików</w:t>
+      </w:r>
+      <w:r>
+        <w:t xml:space="preserve"> z zapytania</w:t>
+      </w:r>
       <w:bookmarkEnd w:id="4"/>
+      <w:bookmarkEnd w:id="5"/>
     </w:p>
     <w:p>
       <w:pPr>
@@ -1572,26 +1775,27 @@
       <w:r>
         <w:t xml:space="preserve"> posiada funkcje zwracające listę ID plików wymienionych w zapytaniu. Porównywane są dokumenty zapisane w plikach jak i dokument stanowiący pole selektora.</w:t>
       </w:r>
-      <w:bookmarkStart w:id="5" w:name="_Toc358636051"/>
+      <w:bookmarkStart w:id="6" w:name="_Toc358636051"/>
     </w:p>
     <w:p>
       <w:pPr>
         <w:pStyle w:val="2PODROZDZIA"/>
-        <w:numPr>
-          <w:ilvl w:val="1"/>
-          <w:numId w:val="25"/>
-        </w:numPr>
-        <w:jc w:val="both"/>
-      </w:pPr>
-      <w:bookmarkStart w:id="6" w:name="_Toc358638590"/>
+      </w:pPr>
+      <w:r>
+        <w:t xml:space="preserve"> </w:t>
+      </w:r>
+      <w:bookmarkStart w:id="7" w:name="_Toc358654213"/>
       <w:r>
         <w:t xml:space="preserve">Insert - </w:t>
       </w:r>
       <w:r>
-        <w:t>Zapisywanie plików na dysku</w:t>
-      </w:r>
-      <w:bookmarkEnd w:id="5"/>
+        <w:t>Zapisywanie</w:t>
+      </w:r>
+      <w:r>
+        <w:t xml:space="preserve"> plików na dysku</w:t>
+      </w:r>
       <w:bookmarkEnd w:id="6"/>
+      <w:bookmarkEnd w:id="7"/>
     </w:p>
     <w:p>
       <w:pPr>
@@ -1629,14 +1833,12 @@
     <w:p>
       <w:pPr>
         <w:pStyle w:val="2PODROZDZIA"/>
-        <w:numPr>
-          <w:ilvl w:val="1"/>
-          <w:numId w:val="25"/>
-        </w:numPr>
-        <w:jc w:val="both"/>
-      </w:pPr>
-      <w:bookmarkStart w:id="7" w:name="_Toc358636053"/>
-      <w:bookmarkStart w:id="8" w:name="_Toc358638591"/>
+      </w:pPr>
+      <w:bookmarkStart w:id="8" w:name="_Toc358636053"/>
+      <w:r>
+        <w:t xml:space="preserve"> </w:t>
+      </w:r>
+      <w:bookmarkStart w:id="9" w:name="_Toc358654214"/>
       <w:proofErr w:type="spellStart"/>
       <w:r>
         <w:t>Delete</w:t>
@@ -1646,10 +1848,16 @@
         <w:t xml:space="preserve"> - </w:t>
       </w:r>
       <w:r>
-        <w:t>Usuwanie plików z dysku</w:t>
-      </w:r>
-      <w:bookmarkEnd w:id="7"/>
+        <w:t xml:space="preserve">Usuwanie </w:t>
+      </w:r>
+      <w:r>
+        <w:t>plików</w:t>
+      </w:r>
+      <w:r>
+        <w:t xml:space="preserve"> z dysku</w:t>
+      </w:r>
       <w:bookmarkEnd w:id="8"/>
+      <w:bookmarkEnd w:id="9"/>
     </w:p>
     <w:p>
       <w:pPr>
@@ -1676,30 +1884,26 @@
     <w:p>
       <w:pPr>
         <w:pStyle w:val="2PODROZDZIA"/>
-        <w:numPr>
-          <w:ilvl w:val="1"/>
-          <w:numId w:val="25"/>
-        </w:numPr>
-        <w:jc w:val="both"/>
         <w:rPr>
           <w:noProof/>
         </w:rPr>
       </w:pPr>
-      <w:bookmarkStart w:id="9" w:name="_Toc358636055"/>
-      <w:bookmarkStart w:id="10" w:name="_Toc358638592"/>
-      <w:proofErr w:type="spellStart"/>
-      <w:r>
-        <w:t>Update</w:t>
-      </w:r>
-      <w:proofErr w:type="spellEnd"/>
-      <w:r>
-        <w:t xml:space="preserve"> - </w:t>
-      </w:r>
-      <w:r>
-        <w:t>Modyfikacja plików na dysku</w:t>
-      </w:r>
-      <w:bookmarkEnd w:id="9"/>
+      <w:bookmarkStart w:id="10" w:name="_Toc358636055"/>
+      <w:r>
+        <w:t xml:space="preserve"> </w:t>
+      </w:r>
+      <w:bookmarkStart w:id="11" w:name="_Toc358654215"/>
+      <w:r>
+        <w:t xml:space="preserve">Update - </w:t>
+      </w:r>
+      <w:r>
+        <w:t>Modyfikacja</w:t>
+      </w:r>
+      <w:r>
+        <w:t xml:space="preserve"> plików na dysku</w:t>
+      </w:r>
       <w:bookmarkEnd w:id="10"/>
+      <w:bookmarkEnd w:id="11"/>
     </w:p>
     <w:p>
       <w:pPr>
@@ -1740,15 +1944,733 @@
       <w:pPr>
         <w:pStyle w:val="1ROZDZIA"/>
       </w:pPr>
-      <w:bookmarkStart w:id="11" w:name="_Toc358638593"/>
+      <w:bookmarkStart w:id="12" w:name="_Toc358654216"/>
+      <w:r>
+        <w:t>Komunikacja i przetwarzanie wiadomości</w:t>
+      </w:r>
+      <w:bookmarkEnd w:id="12"/>
+    </w:p>
+    <w:p>
+      <w:pPr>
+        <w:pStyle w:val="2PODROZDZIA"/>
+      </w:pPr>
+      <w:bookmarkStart w:id="13" w:name="_Toc358654217"/>
+      <w:r>
+        <w:t>Ogólny zarys</w:t>
+      </w:r>
+      <w:bookmarkEnd w:id="13"/>
+    </w:p>
+    <w:p>
+      <w:pPr>
+        <w:pStyle w:val="PODSTAWOWY"/>
+        <w:ind w:firstLine="0"/>
+      </w:pPr>
+      <w:r>
+        <w:lastRenderedPageBreak/>
+        <w:t xml:space="preserve">Ważną cechą naszego projektu jest możliwość integracji z innymi instancjami </w:t>
+      </w:r>
+      <w:proofErr w:type="spellStart"/>
+      <w:r>
+        <w:t>mongoDB</w:t>
+      </w:r>
+      <w:proofErr w:type="spellEnd"/>
+      <w:r>
+        <w:t xml:space="preserve">. Integracja ta opiera się na dostosowaniu się do protokołu sieciowego </w:t>
+      </w:r>
+      <w:proofErr w:type="spellStart"/>
+      <w:r>
+        <w:t>Mongo</w:t>
+      </w:r>
+      <w:proofErr w:type="spellEnd"/>
+      <w:r>
+        <w:t>. Specyfikacja tego protokołu znajduje się  http://docs.mongodb.org/meta-driver/latest/legacy/mongodb-wire-protocol/.</w:t>
+      </w:r>
+    </w:p>
+    <w:p>
+      <w:pPr>
+        <w:pStyle w:val="PODSTAWOWY"/>
+      </w:pPr>
+    </w:p>
+    <w:p>
+      <w:pPr>
+        <w:pStyle w:val="PODSTAWOWY"/>
+        <w:ind w:firstLine="0"/>
+      </w:pPr>
+      <w:r>
+        <w:t>Aplikacja nasłuchuje połączeń na ustalonym porcie, odbiera i rozpoznaje kod wiadomości, a następnie reaguje na nie wykonując odpowiednie czynności CRUD. Treść wiadomości jest zróżnicowana i opisana w linku podanym powyżej. Jedyną cechą wspólną wszystkich wiadomości jest nagłówek, który przechowuje informację o długości wiadomości, adresacie i nadawcy wiadomości oraz o typie wiadomości. Wiadomości o następujących typach są obsługiwane w naszej bazie danych:</w:t>
+      </w:r>
+    </w:p>
+    <w:p>
+      <w:pPr>
+        <w:pStyle w:val="PODSTAWOWY"/>
+        <w:numPr>
+          <w:ilvl w:val="0"/>
+          <w:numId w:val="28"/>
+        </w:numPr>
+      </w:pPr>
+      <w:r>
+        <w:rPr>
+          <w:szCs w:val="22"/>
+        </w:rPr>
+        <w:t xml:space="preserve">Wiadomość o kodzie OP_INSERT jest komendą, odpowiada za operację </w:t>
+      </w:r>
+      <w:proofErr w:type="spellStart"/>
+      <w:r>
+        <w:rPr>
+          <w:szCs w:val="22"/>
+        </w:rPr>
+        <w:t>Create</w:t>
+      </w:r>
+      <w:proofErr w:type="spellEnd"/>
+      <w:r>
+        <w:rPr>
+          <w:szCs w:val="22"/>
+        </w:rPr>
+        <w:t xml:space="preserve"> (tworzenia) nowych plików z danymi. W nim jest zawarta cała tablica z dokumentami przeznaczonymi do przechowania w bazie.</w:t>
+      </w:r>
+    </w:p>
+    <w:p>
+      <w:pPr>
+        <w:pStyle w:val="Tekstpodstawowy"/>
+        <w:numPr>
+          <w:ilvl w:val="0"/>
+          <w:numId w:val="28"/>
+        </w:numPr>
+        <w:rPr>
+          <w:sz w:val="22"/>
+          <w:szCs w:val="22"/>
+        </w:rPr>
+      </w:pPr>
+      <w:r>
+        <w:rPr>
+          <w:sz w:val="22"/>
+          <w:szCs w:val="22"/>
+        </w:rPr>
+        <w:t xml:space="preserve">Wiadomość o kodzie OP_QUERY powoduje utworzenie kursora, który zwraca do klienta pewną ustaloną liczbę dokumentów, zgodnie z wzorcem zawartym w tej wiadomości. </w:t>
+      </w:r>
+    </w:p>
+    <w:p>
+      <w:pPr>
+        <w:pStyle w:val="Tekstpodstawowy"/>
+        <w:numPr>
+          <w:ilvl w:val="0"/>
+          <w:numId w:val="28"/>
+        </w:numPr>
+        <w:rPr>
+          <w:sz w:val="22"/>
+          <w:szCs w:val="22"/>
+        </w:rPr>
+      </w:pPr>
+      <w:r>
+        <w:rPr>
+          <w:sz w:val="22"/>
+          <w:szCs w:val="22"/>
+        </w:rPr>
+        <w:t>Wiadomość OP_GET_MORE odnosi się do konkretnego kursora, otrzymanie tej wiadomości powoduje odczytanie z kursora o pewnej ilości dokumentów i zwraca ją klientowi.</w:t>
+      </w:r>
+    </w:p>
+    <w:p>
+      <w:pPr>
+        <w:pStyle w:val="Tekstpodstawowy"/>
+        <w:numPr>
+          <w:ilvl w:val="0"/>
+          <w:numId w:val="28"/>
+        </w:numPr>
+        <w:rPr>
+          <w:sz w:val="22"/>
+          <w:szCs w:val="22"/>
+        </w:rPr>
+      </w:pPr>
+      <w:r>
+        <w:rPr>
+          <w:sz w:val="22"/>
+          <w:szCs w:val="22"/>
+        </w:rPr>
+        <w:t xml:space="preserve">Zarówno OP_QUERY jak i OP_GET_MORE odpowiadają operacji Read. </w:t>
+      </w:r>
+    </w:p>
+    <w:p>
+      <w:pPr>
+        <w:pStyle w:val="Tekstpodstawowy"/>
+        <w:numPr>
+          <w:ilvl w:val="0"/>
+          <w:numId w:val="28"/>
+        </w:numPr>
+        <w:rPr>
+          <w:sz w:val="22"/>
+          <w:szCs w:val="22"/>
+        </w:rPr>
+      </w:pPr>
+      <w:r>
+        <w:rPr>
+          <w:sz w:val="22"/>
+          <w:szCs w:val="22"/>
+        </w:rPr>
+        <w:t xml:space="preserve">Wiadomość OP_KILL_CURSOR niszczy kursor. </w:t>
+      </w:r>
+    </w:p>
+    <w:p>
+      <w:pPr>
+        <w:pStyle w:val="Tekstpodstawowy"/>
+        <w:numPr>
+          <w:ilvl w:val="0"/>
+          <w:numId w:val="28"/>
+        </w:numPr>
+        <w:rPr>
+          <w:sz w:val="22"/>
+          <w:szCs w:val="22"/>
+        </w:rPr>
+      </w:pPr>
+      <w:r>
+        <w:rPr>
+          <w:sz w:val="22"/>
+          <w:szCs w:val="22"/>
+        </w:rPr>
+        <w:t>Wiadomość o kodzie OP_UPDATE powoduje wykonanie operacji Update.</w:t>
+      </w:r>
+    </w:p>
+    <w:p>
+      <w:pPr>
+        <w:pStyle w:val="Tekstpodstawowy"/>
+        <w:numPr>
+          <w:ilvl w:val="0"/>
+          <w:numId w:val="28"/>
+        </w:numPr>
+        <w:rPr>
+          <w:sz w:val="22"/>
+          <w:szCs w:val="22"/>
+        </w:rPr>
+      </w:pPr>
+      <w:r>
+        <w:rPr>
+          <w:sz w:val="22"/>
+          <w:szCs w:val="22"/>
+        </w:rPr>
+        <w:t xml:space="preserve">Wiadomość o kodzie OP_DELETE powoduje wykonanie operacji </w:t>
+      </w:r>
+      <w:proofErr w:type="spellStart"/>
+      <w:r>
+        <w:rPr>
+          <w:sz w:val="22"/>
+          <w:szCs w:val="22"/>
+        </w:rPr>
+        <w:t>Delete</w:t>
+      </w:r>
+      <w:proofErr w:type="spellEnd"/>
+      <w:r>
+        <w:rPr>
+          <w:sz w:val="22"/>
+          <w:szCs w:val="22"/>
+        </w:rPr>
+        <w:t xml:space="preserve">. </w:t>
+      </w:r>
+    </w:p>
+    <w:p>
+      <w:pPr>
+        <w:pStyle w:val="2PODROZDZIA"/>
+      </w:pPr>
+      <w:bookmarkStart w:id="14" w:name="_Toc358654218"/>
+      <w:r>
+        <w:t>Opis rozwiązania</w:t>
+      </w:r>
+      <w:bookmarkEnd w:id="14"/>
+    </w:p>
+    <w:p>
+      <w:pPr>
+        <w:pStyle w:val="3PODROZDZIA"/>
+        <w:rPr>
+          <w:lang w:val="pl-PL"/>
+        </w:rPr>
+      </w:pPr>
+      <w:bookmarkStart w:id="15" w:name="_Toc358654219"/>
+      <w:r>
+        <w:rPr>
+          <w:lang w:val="pl-PL"/>
+        </w:rPr>
+        <w:t>Struktura</w:t>
+      </w:r>
+      <w:bookmarkEnd w:id="15"/>
+    </w:p>
+    <w:p>
+      <w:pPr>
+        <w:autoSpaceDE w:val="0"/>
+        <w:spacing w:before="240" w:after="240" w:line="240" w:lineRule="auto"/>
+        <w:jc w:val="both"/>
+        <w:rPr>
+          <w:rFonts w:eastAsia="Times New Roman" w:cs="Times New Roman"/>
+        </w:rPr>
+      </w:pPr>
+      <w:r>
+        <w:rPr>
+          <w:rFonts w:eastAsia="Times New Roman" w:cs="Times New Roman"/>
+        </w:rPr>
+        <w:t>Rozwi</w:t>
+      </w:r>
+      <w:r>
+        <w:rPr>
+          <w:rFonts w:eastAsia="Times New Roman" w:cs="Times New Roman"/>
+        </w:rPr>
+        <w:t xml:space="preserve">ązanie modułu </w:t>
+      </w:r>
+      <w:proofErr w:type="spellStart"/>
+      <w:r>
+        <w:rPr>
+          <w:rFonts w:eastAsia="Times New Roman" w:cs="Times New Roman"/>
+        </w:rPr>
+        <w:t>messages</w:t>
+      </w:r>
+      <w:proofErr w:type="spellEnd"/>
+      <w:r>
+        <w:rPr>
+          <w:rFonts w:eastAsia="Times New Roman" w:cs="Times New Roman"/>
+        </w:rPr>
+        <w:t xml:space="preserve"> składa się z następujących klas:</w:t>
+      </w:r>
+    </w:p>
+    <w:p>
+      <w:pPr>
+        <w:widowControl w:val="0"/>
+        <w:numPr>
+          <w:ilvl w:val="0"/>
+          <w:numId w:val="31"/>
+        </w:numPr>
+        <w:tabs>
+          <w:tab w:val="left" w:pos="720"/>
+        </w:tabs>
+        <w:suppressAutoHyphens/>
+        <w:autoSpaceDE w:val="0"/>
+        <w:spacing w:before="240" w:after="240" w:line="240" w:lineRule="auto"/>
+        <w:jc w:val="both"/>
+        <w:rPr>
+          <w:rFonts w:eastAsia="Times New Roman" w:cs="Times New Roman"/>
+        </w:rPr>
+      </w:pPr>
+      <w:proofErr w:type="spellStart"/>
+      <w:r>
+        <w:rPr>
+          <w:rFonts w:eastAsia="Times New Roman" w:cs="Times New Roman"/>
+        </w:rPr>
+        <w:t>MessageParser</w:t>
+      </w:r>
+      <w:proofErr w:type="spellEnd"/>
+      <w:r>
+        <w:rPr>
+          <w:rFonts w:eastAsia="Times New Roman" w:cs="Times New Roman"/>
+        </w:rPr>
+        <w:t xml:space="preserve">: odpowiada za rozpoznanie typu wiadomości korzystając z surowej tablicy bajtowej, dostarcza również funkcje </w:t>
+      </w:r>
+      <w:proofErr w:type="spellStart"/>
+      <w:r>
+        <w:rPr>
+          <w:rFonts w:eastAsia="Times New Roman" w:cs="Times New Roman"/>
+        </w:rPr>
+        <w:t>parsujące</w:t>
+      </w:r>
+      <w:proofErr w:type="spellEnd"/>
+      <w:r>
+        <w:rPr>
+          <w:rFonts w:eastAsia="Times New Roman" w:cs="Times New Roman"/>
+        </w:rPr>
+        <w:t xml:space="preserve"> tablice bajtowe na wiadomości o konkretnym typie. </w:t>
+      </w:r>
+    </w:p>
+    <w:p>
+      <w:pPr>
+        <w:widowControl w:val="0"/>
+        <w:numPr>
+          <w:ilvl w:val="0"/>
+          <w:numId w:val="31"/>
+        </w:numPr>
+        <w:tabs>
+          <w:tab w:val="left" w:pos="720"/>
+        </w:tabs>
+        <w:suppressAutoHyphens/>
+        <w:autoSpaceDE w:val="0"/>
+        <w:spacing w:before="240" w:after="240" w:line="240" w:lineRule="auto"/>
+        <w:jc w:val="both"/>
+        <w:rPr>
+          <w:rFonts w:eastAsia="Times New Roman" w:cs="Times New Roman"/>
+        </w:rPr>
+      </w:pPr>
+      <w:proofErr w:type="spellStart"/>
+      <w:r>
+        <w:rPr>
+          <w:rFonts w:eastAsia="Times New Roman" w:cs="Times New Roman"/>
+        </w:rPr>
+        <w:t>MessageHeader</w:t>
+      </w:r>
+      <w:proofErr w:type="spellEnd"/>
+      <w:r>
+        <w:rPr>
+          <w:rFonts w:eastAsia="Times New Roman" w:cs="Times New Roman"/>
+        </w:rPr>
+        <w:t>: przechowuje informacje o nagłówku wiadomości.</w:t>
+      </w:r>
+    </w:p>
+    <w:p>
+      <w:pPr>
+        <w:widowControl w:val="0"/>
+        <w:numPr>
+          <w:ilvl w:val="0"/>
+          <w:numId w:val="31"/>
+        </w:numPr>
+        <w:tabs>
+          <w:tab w:val="left" w:pos="720"/>
+        </w:tabs>
+        <w:suppressAutoHyphens/>
+        <w:autoSpaceDE w:val="0"/>
+        <w:spacing w:before="240" w:after="240" w:line="240" w:lineRule="auto"/>
+        <w:jc w:val="both"/>
+        <w:rPr>
+          <w:rFonts w:eastAsia="Times New Roman" w:cs="Times New Roman"/>
+          <w:lang w:val="en-US"/>
+        </w:rPr>
+      </w:pPr>
+      <w:proofErr w:type="spellStart"/>
+      <w:r>
+        <w:rPr>
+          <w:rFonts w:eastAsia="Times New Roman" w:cs="Times New Roman"/>
+          <w:lang w:val="en-US"/>
+        </w:rPr>
+        <w:t>KillCursorsMessage</w:t>
+      </w:r>
+      <w:proofErr w:type="spellEnd"/>
+      <w:r>
+        <w:rPr>
+          <w:rFonts w:eastAsia="Times New Roman" w:cs="Times New Roman"/>
+          <w:lang w:val="en-US"/>
+        </w:rPr>
+        <w:t xml:space="preserve">, </w:t>
+      </w:r>
+      <w:proofErr w:type="spellStart"/>
+      <w:r>
+        <w:rPr>
+          <w:rFonts w:eastAsia="Times New Roman" w:cs="Times New Roman"/>
+          <w:lang w:val="en-US"/>
+        </w:rPr>
+        <w:t>DeleteMessage</w:t>
+      </w:r>
+      <w:proofErr w:type="spellEnd"/>
+      <w:r>
+        <w:rPr>
+          <w:rFonts w:eastAsia="Times New Roman" w:cs="Times New Roman"/>
+          <w:lang w:val="en-US"/>
+        </w:rPr>
+        <w:t xml:space="preserve">, </w:t>
+      </w:r>
+      <w:proofErr w:type="spellStart"/>
+      <w:r>
+        <w:rPr>
+          <w:rFonts w:eastAsia="Times New Roman" w:cs="Times New Roman"/>
+          <w:lang w:val="en-US"/>
+        </w:rPr>
+        <w:t>GenericMessage</w:t>
+      </w:r>
+      <w:proofErr w:type="spellEnd"/>
+      <w:r>
+        <w:rPr>
+          <w:rFonts w:eastAsia="Times New Roman" w:cs="Times New Roman"/>
+          <w:lang w:val="en-US"/>
+        </w:rPr>
+        <w:t xml:space="preserve">, </w:t>
+      </w:r>
+      <w:proofErr w:type="spellStart"/>
+      <w:r>
+        <w:rPr>
+          <w:rFonts w:eastAsia="Times New Roman" w:cs="Times New Roman"/>
+          <w:lang w:val="en-US"/>
+        </w:rPr>
+        <w:t>GetMoreMessage</w:t>
+      </w:r>
+      <w:proofErr w:type="spellEnd"/>
+      <w:r>
+        <w:rPr>
+          <w:rFonts w:eastAsia="Times New Roman" w:cs="Times New Roman"/>
+          <w:lang w:val="en-US"/>
+        </w:rPr>
+        <w:t xml:space="preserve">, </w:t>
+      </w:r>
+      <w:proofErr w:type="spellStart"/>
+      <w:r>
+        <w:rPr>
+          <w:rFonts w:eastAsia="Times New Roman" w:cs="Times New Roman"/>
+          <w:lang w:val="en-US"/>
+        </w:rPr>
+        <w:t>InsertMessage</w:t>
+      </w:r>
+      <w:proofErr w:type="spellEnd"/>
+      <w:r>
+        <w:rPr>
+          <w:rFonts w:eastAsia="Times New Roman" w:cs="Times New Roman"/>
+          <w:lang w:val="en-US"/>
+        </w:rPr>
+        <w:t xml:space="preserve">, </w:t>
+      </w:r>
+      <w:proofErr w:type="spellStart"/>
+      <w:r>
+        <w:rPr>
+          <w:rFonts w:eastAsia="Times New Roman" w:cs="Times New Roman"/>
+          <w:lang w:val="en-US"/>
+        </w:rPr>
+        <w:t>QueryMessage</w:t>
+      </w:r>
+      <w:proofErr w:type="spellEnd"/>
+      <w:r>
+        <w:rPr>
+          <w:rFonts w:eastAsia="Times New Roman" w:cs="Times New Roman"/>
+          <w:lang w:val="en-US"/>
+        </w:rPr>
+        <w:t xml:space="preserve">, </w:t>
+      </w:r>
+      <w:proofErr w:type="spellStart"/>
+      <w:r>
+        <w:rPr>
+          <w:rFonts w:eastAsia="Times New Roman" w:cs="Times New Roman"/>
+          <w:lang w:val="en-US"/>
+        </w:rPr>
+        <w:t>ReplyMessage</w:t>
+      </w:r>
+      <w:proofErr w:type="spellEnd"/>
+      <w:r>
+        <w:rPr>
+          <w:rFonts w:eastAsia="Times New Roman" w:cs="Times New Roman"/>
+          <w:lang w:val="en-US"/>
+        </w:rPr>
+        <w:t xml:space="preserve">, </w:t>
+      </w:r>
+      <w:proofErr w:type="spellStart"/>
+      <w:r>
+        <w:rPr>
+          <w:rFonts w:eastAsia="Times New Roman" w:cs="Times New Roman"/>
+          <w:lang w:val="en-US"/>
+        </w:rPr>
+        <w:t>UpdateMessage</w:t>
+      </w:r>
+      <w:proofErr w:type="spellEnd"/>
+      <w:r>
+        <w:rPr>
+          <w:rFonts w:eastAsia="Times New Roman" w:cs="Times New Roman"/>
+          <w:lang w:val="en-US"/>
+        </w:rPr>
+        <w:t xml:space="preserve">: </w:t>
+      </w:r>
+      <w:proofErr w:type="spellStart"/>
+      <w:r>
+        <w:rPr>
+          <w:rFonts w:eastAsia="Times New Roman" w:cs="Times New Roman"/>
+          <w:lang w:val="en-US"/>
+        </w:rPr>
+        <w:t>przechowują</w:t>
+      </w:r>
+      <w:proofErr w:type="spellEnd"/>
+      <w:r>
+        <w:rPr>
+          <w:rFonts w:eastAsia="Times New Roman" w:cs="Times New Roman"/>
+          <w:lang w:val="en-US"/>
+        </w:rPr>
+        <w:t xml:space="preserve"> </w:t>
+      </w:r>
+      <w:proofErr w:type="spellStart"/>
+      <w:r>
+        <w:rPr>
+          <w:rFonts w:eastAsia="Times New Roman" w:cs="Times New Roman"/>
+          <w:lang w:val="en-US"/>
+        </w:rPr>
+        <w:t>informacje</w:t>
+      </w:r>
+      <w:proofErr w:type="spellEnd"/>
+      <w:r>
+        <w:rPr>
+          <w:rFonts w:eastAsia="Times New Roman" w:cs="Times New Roman"/>
+          <w:lang w:val="en-US"/>
+        </w:rPr>
+        <w:t xml:space="preserve"> o </w:t>
+      </w:r>
+      <w:proofErr w:type="spellStart"/>
+      <w:r>
+        <w:rPr>
+          <w:rFonts w:eastAsia="Times New Roman" w:cs="Times New Roman"/>
+          <w:lang w:val="en-US"/>
+        </w:rPr>
+        <w:t>danych</w:t>
+      </w:r>
+      <w:proofErr w:type="spellEnd"/>
+      <w:r>
+        <w:rPr>
+          <w:rFonts w:eastAsia="Times New Roman" w:cs="Times New Roman"/>
+          <w:lang w:val="en-US"/>
+        </w:rPr>
+        <w:t xml:space="preserve"> </w:t>
+      </w:r>
+      <w:proofErr w:type="spellStart"/>
+      <w:r>
+        <w:rPr>
+          <w:rFonts w:eastAsia="Times New Roman" w:cs="Times New Roman"/>
+          <w:lang w:val="en-US"/>
+        </w:rPr>
+        <w:t>zawartych</w:t>
+      </w:r>
+      <w:proofErr w:type="spellEnd"/>
+      <w:r>
+        <w:rPr>
+          <w:rFonts w:eastAsia="Times New Roman" w:cs="Times New Roman"/>
+          <w:lang w:val="en-US"/>
+        </w:rPr>
+        <w:t xml:space="preserve"> w </w:t>
+      </w:r>
+      <w:proofErr w:type="spellStart"/>
+      <w:r>
+        <w:rPr>
+          <w:rFonts w:eastAsia="Times New Roman" w:cs="Times New Roman"/>
+          <w:lang w:val="en-US"/>
+        </w:rPr>
+        <w:t>wiadomościach</w:t>
+      </w:r>
+      <w:proofErr w:type="spellEnd"/>
+      <w:r>
+        <w:rPr>
+          <w:rFonts w:eastAsia="Times New Roman" w:cs="Times New Roman"/>
+          <w:lang w:val="en-US"/>
+        </w:rPr>
+        <w:t xml:space="preserve">. </w:t>
+      </w:r>
+    </w:p>
+    <w:p>
+      <w:pPr>
+        <w:pStyle w:val="3PODROZDZIA"/>
+        <w:rPr>
+          <w:lang w:val="pl-PL"/>
+        </w:rPr>
+      </w:pPr>
+      <w:bookmarkStart w:id="16" w:name="_Toc358654220"/>
+      <w:proofErr w:type="spellStart"/>
+      <w:r>
+        <w:rPr>
+          <w:lang w:val="pl-PL"/>
+        </w:rPr>
+        <w:t>Parsowanie</w:t>
+      </w:r>
+      <w:proofErr w:type="spellEnd"/>
+      <w:r>
+        <w:rPr>
+          <w:lang w:val="pl-PL"/>
+        </w:rPr>
+        <w:t xml:space="preserve"> wiadomości</w:t>
+      </w:r>
+      <w:bookmarkEnd w:id="16"/>
+    </w:p>
+    <w:p>
+      <w:pPr>
+        <w:autoSpaceDE w:val="0"/>
+        <w:spacing w:before="240" w:after="240" w:line="240" w:lineRule="auto"/>
+        <w:jc w:val="both"/>
+        <w:rPr>
+          <w:rFonts w:eastAsia="Times New Roman" w:cs="Times New Roman"/>
+        </w:rPr>
+      </w:pPr>
+      <w:proofErr w:type="spellStart"/>
+      <w:r>
+        <w:rPr>
+          <w:rFonts w:eastAsia="Times New Roman" w:cs="Times New Roman"/>
+        </w:rPr>
+        <w:t>Parsowanie</w:t>
+      </w:r>
+      <w:proofErr w:type="spellEnd"/>
+      <w:r>
+        <w:rPr>
+          <w:rFonts w:eastAsia="Times New Roman" w:cs="Times New Roman"/>
+        </w:rPr>
+        <w:t xml:space="preserve"> </w:t>
+      </w:r>
+      <w:r>
+        <w:rPr>
+          <w:rFonts w:eastAsia="Times New Roman" w:cs="Times New Roman"/>
+        </w:rPr>
+        <w:t>wiadomości polega na odczytywaniu kolejnych zmiennych z tablicy bajtowej. Nie jest to trudne, gdyż w specyfikacji jest ściśle ustawione gdzie znajdują się liczby, gdzie napisy, i gdzie znajduje się BSON. Istnieje kilka wyjątków, gdy nie da się z góry przewidzieć treści wiadomości – występuje on w wiadomości typu OP_INSERT, OP_QUERY i OP_REPLY. Jedyne co wiadomo, to fakt że na końcu wiadomości może wystąpić pewna ilość dokumentów BSON ( w przypadku OP_QUERY, maksymalnie jedna, w pozostałych przypadkach może ich być więcej ). Porównuję wówczas liczbę wczytanych bajtów z długością wiadomości. Jeżeli cała wiadomość nie została jeszcze wczytana, jest to znak że można wczytać jeszcze jeden dokument.</w:t>
+      </w:r>
+    </w:p>
+    <w:p>
+      <w:pPr>
+        <w:autoSpaceDE w:val="0"/>
+        <w:spacing w:before="240" w:after="240" w:line="240" w:lineRule="auto"/>
+        <w:jc w:val="both"/>
+        <w:rPr>
+          <w:rFonts w:eastAsia="Times New Roman" w:cs="Times New Roman"/>
+        </w:rPr>
+      </w:pPr>
+      <w:r>
+        <w:rPr>
+          <w:rFonts w:eastAsia="Times New Roman" w:cs="Times New Roman"/>
+        </w:rPr>
+        <w:lastRenderedPageBreak/>
+        <w:t>Dla prostoty implementacji przyjęliśmy założenie, że wszystkie wiadomości są poprawne, gdyż obsługa błędów syntaktycznych jest niekreatywna i nieciekawa, i nie pokrywa się z właściwym sensem projektu.</w:t>
+      </w:r>
+    </w:p>
+    <w:p>
+      <w:pPr>
+        <w:pStyle w:val="3PODROZDZIA"/>
+        <w:rPr>
+          <w:lang w:val="pl-PL"/>
+        </w:rPr>
+      </w:pPr>
+      <w:bookmarkStart w:id="17" w:name="_Toc358654221"/>
+      <w:r>
+        <w:rPr>
+          <w:lang w:val="pl-PL"/>
+        </w:rPr>
+        <w:t>Wysyłanie komunikatów</w:t>
+      </w:r>
+      <w:bookmarkEnd w:id="17"/>
+    </w:p>
+    <w:p>
+      <w:pPr>
+        <w:autoSpaceDE w:val="0"/>
+        <w:spacing w:before="240" w:after="240" w:line="240" w:lineRule="auto"/>
+        <w:jc w:val="both"/>
+        <w:rPr>
+          <w:rFonts w:eastAsia="Times New Roman" w:cs="Times New Roman"/>
+        </w:rPr>
+      </w:pPr>
+      <w:r>
+        <w:rPr>
+          <w:rFonts w:eastAsia="Times New Roman" w:cs="Times New Roman"/>
+        </w:rPr>
+        <w:t xml:space="preserve">Jedynym komunikatem wysyłanym przez nasz projekt jest komunikat typu OP_REPLY. Komunikat OP_REPLY jest tworzony w trakcie pracy kursora i zawiera pewną liczbę dokumentów pasujących do wzorca zapytania a także informację pomocnicze. Następnie jest on translowany do postaci binarnej za pomocą klasy </w:t>
+      </w:r>
+      <w:proofErr w:type="spellStart"/>
+      <w:r>
+        <w:rPr>
+          <w:rFonts w:eastAsia="Times New Roman" w:cs="Times New Roman"/>
+        </w:rPr>
+        <w:t>ByteBuffer</w:t>
+      </w:r>
+      <w:proofErr w:type="spellEnd"/>
+      <w:r>
+        <w:rPr>
+          <w:rFonts w:eastAsia="Times New Roman" w:cs="Times New Roman"/>
+        </w:rPr>
+        <w:t xml:space="preserve"> i wysyłany do klienta. </w:t>
+      </w:r>
+    </w:p>
+    <w:p>
+      <w:pPr>
+        <w:pStyle w:val="PODSTAWOWY"/>
+        <w:ind w:firstLine="0"/>
+      </w:pPr>
+    </w:p>
+    <w:p>
+      <w:pPr>
+        <w:pStyle w:val="1ROZDZIA"/>
+      </w:pPr>
+      <w:bookmarkStart w:id="18" w:name="_Toc358654222"/>
       <w:r>
         <w:t>BSON</w:t>
       </w:r>
-      <w:bookmarkEnd w:id="11"/>
-    </w:p>
-    <w:p>
-      <w:pPr>
-        <w:pStyle w:val="ListParagraph"/>
+      <w:bookmarkEnd w:id="18"/>
+    </w:p>
+    <w:p>
+      <w:pPr>
+        <w:pStyle w:val="Akapitzlist"/>
         <w:numPr>
           <w:ilvl w:val="0"/>
           <w:numId w:val="25"/>
@@ -1764,21 +2686,25 @@
           <w:szCs w:val="24"/>
         </w:rPr>
       </w:pPr>
-      <w:bookmarkStart w:id="12" w:name="_Toc358638594"/>
     </w:p>
     <w:p>
       <w:pPr>
         <w:pStyle w:val="2PODROZDZIA"/>
-        <w:numPr>
-          <w:ilvl w:val="1"/>
-          <w:numId w:val="25"/>
-        </w:numPr>
-        <w:jc w:val="both"/>
-      </w:pPr>
-      <w:r>
-        <w:t>Czym jest BSON</w:t>
-      </w:r>
-      <w:bookmarkEnd w:id="12"/>
+      </w:pPr>
+      <w:r>
+        <w:t xml:space="preserve"> </w:t>
+      </w:r>
+      <w:bookmarkStart w:id="19" w:name="_Toc358654223"/>
+      <w:r>
+        <w:t xml:space="preserve">Czym </w:t>
+      </w:r>
+      <w:r>
+        <w:t>jest</w:t>
+      </w:r>
+      <w:r>
+        <w:t xml:space="preserve"> BSON</w:t>
+      </w:r>
+      <w:bookmarkEnd w:id="19"/>
     </w:p>
     <w:p>
       <w:pPr>
@@ -1794,11 +2720,7 @@
       </w:r>
       <w:proofErr w:type="spellEnd"/>
       <w:r>
-        <w:t xml:space="preserve"> JSON) jest binarnym formatem stosowanym do przechowywania dokumentów. Każdy dokument składa się z zestawu elementów typu nazwa-wartość. Gdzie wartość </w:t>
-      </w:r>
-      <w:r>
-        <w:lastRenderedPageBreak/>
-        <w:t xml:space="preserve">może należeć do wielu różnych typów (takich jak </w:t>
+        <w:t xml:space="preserve"> JSON) jest binarnym formatem stosowanym do przechowywania dokumentów. Każdy dokument składa się z zestawu elementów typu nazwa-wartość. Gdzie wartość może należeć do wielu różnych typów (takich jak </w:t>
       </w:r>
       <w:proofErr w:type="spellStart"/>
       <w:r>
@@ -1806,31 +2728,32 @@
       </w:r>
       <w:proofErr w:type="spellEnd"/>
       <w:r>
-        <w:t xml:space="preserve">, double, </w:t>
+        <w:t xml:space="preserve">, </w:t>
       </w:r>
       <w:proofErr w:type="spellStart"/>
       <w:r>
-        <w:t>string</w:t>
+        <w:t>double</w:t>
       </w:r>
       <w:proofErr w:type="spellEnd"/>
       <w:r>
-        <w:t>) w tym typów złożonych takich jak dokument w dokumencie czy tablica elementów.</w:t>
+        <w:t>, string) w tym typów złożonych takich jak dokument w dokumencie czy tablica elementów.</w:t>
       </w:r>
     </w:p>
     <w:p>
       <w:pPr>
         <w:pStyle w:val="2PODROZDZIA"/>
-        <w:numPr>
-          <w:ilvl w:val="1"/>
-          <w:numId w:val="25"/>
-        </w:numPr>
-        <w:jc w:val="both"/>
-      </w:pPr>
-      <w:bookmarkStart w:id="13" w:name="_Toc358638595"/>
-      <w:r>
-        <w:t>Zastosowanie BSON</w:t>
-      </w:r>
-      <w:bookmarkEnd w:id="13"/>
+      </w:pPr>
+      <w:r>
+        <w:t xml:space="preserve"> </w:t>
+      </w:r>
+      <w:bookmarkStart w:id="20" w:name="_Toc358654224"/>
+      <w:r>
+        <w:t>Zastosowanie</w:t>
+      </w:r>
+      <w:r>
+        <w:t xml:space="preserve"> BSON</w:t>
+      </w:r>
+      <w:bookmarkEnd w:id="20"/>
     </w:p>
     <w:p>
       <w:pPr>
@@ -1850,16 +2773,18 @@
     <w:p>
       <w:pPr>
         <w:pStyle w:val="2PODROZDZIA"/>
-        <w:numPr>
-          <w:ilvl w:val="1"/>
-          <w:numId w:val="25"/>
-        </w:numPr>
-      </w:pPr>
-      <w:bookmarkStart w:id="14" w:name="_Toc358638597"/>
-      <w:r>
-        <w:t>Ogólny zarys</w:t>
-      </w:r>
-      <w:bookmarkEnd w:id="14"/>
+      </w:pPr>
+      <w:r>
+        <w:t xml:space="preserve"> </w:t>
+      </w:r>
+      <w:bookmarkStart w:id="21" w:name="_Toc358654225"/>
+      <w:r>
+        <w:t>Ogólny</w:t>
+      </w:r>
+      <w:r>
+        <w:t xml:space="preserve"> zarys</w:t>
+      </w:r>
+      <w:bookmarkEnd w:id="21"/>
     </w:p>
     <w:p>
       <w:pPr>
@@ -2023,13 +2948,11 @@
     <w:p>
       <w:pPr>
         <w:pStyle w:val="2PODROZDZIA"/>
-        <w:numPr>
-          <w:ilvl w:val="1"/>
-          <w:numId w:val="25"/>
-        </w:numPr>
-        <w:jc w:val="both"/>
-      </w:pPr>
-      <w:bookmarkStart w:id="15" w:name="_Toc358638598"/>
+      </w:pPr>
+      <w:r>
+        <w:t xml:space="preserve"> </w:t>
+      </w:r>
+      <w:bookmarkStart w:id="22" w:name="_Toc358654226"/>
       <w:proofErr w:type="spellStart"/>
       <w:r>
         <w:t>Parsowanie</w:t>
@@ -2038,7 +2961,7 @@
       <w:r>
         <w:t xml:space="preserve"> BSON</w:t>
       </w:r>
-      <w:bookmarkEnd w:id="15"/>
+      <w:bookmarkEnd w:id="22"/>
     </w:p>
     <w:p>
       <w:pPr>
@@ -2076,6 +2999,7 @@
         <w:ind w:firstLine="0"/>
       </w:pPr>
       <w:r>
+        <w:lastRenderedPageBreak/>
         <w:t xml:space="preserve">Następnie dla każdego elementu (pary nazwa-wartość) zawartego w dokumencie proces wygląda tak samo. W pierwszej kolejności odczytywany jest jego typ i nazwa. </w:t>
       </w:r>
       <w:proofErr w:type="spellStart"/>
@@ -2098,17 +3022,18 @@
     <w:p>
       <w:pPr>
         <w:pStyle w:val="2PODROZDZIA"/>
-        <w:numPr>
-          <w:ilvl w:val="1"/>
-          <w:numId w:val="25"/>
-        </w:numPr>
-        <w:jc w:val="both"/>
-      </w:pPr>
-      <w:bookmarkStart w:id="16" w:name="_Toc358638599"/>
-      <w:r>
-        <w:t>Tworzenie BSON</w:t>
-      </w:r>
-      <w:bookmarkEnd w:id="16"/>
+      </w:pPr>
+      <w:r>
+        <w:t xml:space="preserve"> </w:t>
+      </w:r>
+      <w:bookmarkStart w:id="23" w:name="_Toc358654227"/>
+      <w:r>
+        <w:t>Tworzenie</w:t>
+      </w:r>
+      <w:r>
+        <w:t xml:space="preserve"> BSON</w:t>
+      </w:r>
+      <w:bookmarkEnd w:id="23"/>
     </w:p>
     <w:p>
       <w:pPr>
@@ -2151,11 +3076,15 @@
       <w:r>
         <w:t>) obliczana jest łączna długość wszystkich tablic. W ostatnim kroku wszystkie tablice łączone są w jedną całość, do której dodawana jest na początku łączna długość i na końcu bajt zerowy.</w:t>
       </w:r>
-      <w:bookmarkStart w:id="17" w:name="_GoBack"/>
-      <w:bookmarkEnd w:id="17"/>
+    </w:p>
+    <w:p>
+      <w:pPr>
+        <w:pStyle w:val="PODSTAWOWY"/>
+        <w:ind w:firstLine="0"/>
+      </w:pPr>
     </w:p>
     <w:sectPr>
-      <w:footerReference w:type="default" r:id="rId9"/>
+      <w:footerReference w:type="default" r:id="rId10"/>
       <w:pgSz w:w="11906" w:h="16838"/>
       <w:pgMar w:top="1417" w:right="1417" w:bottom="1417" w:left="1417" w:header="708" w:footer="708" w:gutter="0"/>
       <w:cols w:space="708"/>
@@ -2166,7 +3095,7 @@
 </file>
 
 <file path=word/endnotes.xml><?xml version="1.0" encoding="utf-8"?>
-<w:endnotes xmlns:ve="http://schemas.openxmlformats.org/markup-compatibility/2006" xmlns:o="urn:schemas-microsoft-com:office:office" xmlns:r="http://schemas.openxmlformats.org/officeDocument/2006/relationships" xmlns:m="http://schemas.openxmlformats.org/officeDocument/2006/math" xmlns:v="urn:schemas-microsoft-com:vml" xmlns:wp="http://schemas.openxmlformats.org/drawingml/2006/wordprocessingDrawing" xmlns:w10="urn:schemas-microsoft-com:office:word" xmlns:w="http://schemas.openxmlformats.org/wordprocessingml/2006/main" xmlns:wne="http://schemas.microsoft.com/office/word/2006/wordml">
+<w:endnotes xmlns:wpc="http://schemas.microsoft.com/office/word/2010/wordprocessingCanvas" xmlns:mc="http://schemas.openxmlformats.org/markup-compatibility/2006" xmlns:o="urn:schemas-microsoft-com:office:office" xmlns:r="http://schemas.openxmlformats.org/officeDocument/2006/relationships" xmlns:m="http://schemas.openxmlformats.org/officeDocument/2006/math" xmlns:v="urn:schemas-microsoft-com:vml" xmlns:wp14="http://schemas.microsoft.com/office/word/2010/wordprocessingDrawing" xmlns:wp="http://schemas.openxmlformats.org/drawingml/2006/wordprocessingDrawing" xmlns:w10="urn:schemas-microsoft-com:office:word" xmlns:w="http://schemas.openxmlformats.org/wordprocessingml/2006/main" xmlns:w14="http://schemas.microsoft.com/office/word/2010/wordml" xmlns:wpg="http://schemas.microsoft.com/office/word/2010/wordprocessingGroup" xmlns:wpi="http://schemas.microsoft.com/office/word/2010/wordprocessingInk" xmlns:wne="http://schemas.microsoft.com/office/word/2006/wordml" xmlns:wps="http://schemas.microsoft.com/office/word/2010/wordprocessingShape" mc:Ignorable="w14 wp14">
   <w:endnote w:type="separator" w:id="-1">
     <w:p>
       <w:pPr>
@@ -2191,7 +3120,7 @@
 </file>
 
 <file path=word/footer1.xml><?xml version="1.0" encoding="utf-8"?>
-<w:ftr xmlns:ve="http://schemas.openxmlformats.org/markup-compatibility/2006" xmlns:o="urn:schemas-microsoft-com:office:office" xmlns:r="http://schemas.openxmlformats.org/officeDocument/2006/relationships" xmlns:m="http://schemas.openxmlformats.org/officeDocument/2006/math" xmlns:v="urn:schemas-microsoft-com:vml" xmlns:wp="http://schemas.openxmlformats.org/drawingml/2006/wordprocessingDrawing" xmlns:w10="urn:schemas-microsoft-com:office:word" xmlns:w="http://schemas.openxmlformats.org/wordprocessingml/2006/main" xmlns:wne="http://schemas.microsoft.com/office/word/2006/wordml">
+<w:ftr xmlns:wpc="http://schemas.microsoft.com/office/word/2010/wordprocessingCanvas" xmlns:mc="http://schemas.openxmlformats.org/markup-compatibility/2006" xmlns:o="urn:schemas-microsoft-com:office:office" xmlns:r="http://schemas.openxmlformats.org/officeDocument/2006/relationships" xmlns:m="http://schemas.openxmlformats.org/officeDocument/2006/math" xmlns:v="urn:schemas-microsoft-com:vml" xmlns:wp14="http://schemas.microsoft.com/office/word/2010/wordprocessingDrawing" xmlns:wp="http://schemas.openxmlformats.org/drawingml/2006/wordprocessingDrawing" xmlns:w10="urn:schemas-microsoft-com:office:word" xmlns:w="http://schemas.openxmlformats.org/wordprocessingml/2006/main" xmlns:w14="http://schemas.microsoft.com/office/word/2010/wordml" xmlns:wpg="http://schemas.microsoft.com/office/word/2010/wordprocessingGroup" xmlns:wpi="http://schemas.microsoft.com/office/word/2010/wordprocessingInk" xmlns:wne="http://schemas.microsoft.com/office/word/2006/wordml" xmlns:wps="http://schemas.microsoft.com/office/word/2010/wordprocessingShape" mc:Ignorable="w14 wp14">
   <w:sdt>
     <w:sdtPr>
       <w:id w:val="21089807"/>
@@ -2200,10 +3129,11 @@
         <w:docPartUnique/>
       </w:docPartObj>
     </w:sdtPr>
+    <w:sdtEndPr/>
     <w:sdtContent>
       <w:p>
         <w:pPr>
-          <w:pStyle w:val="Footer"/>
+          <w:pStyle w:val="Stopka"/>
           <w:jc w:val="right"/>
         </w:pPr>
         <w:r>
@@ -2219,7 +3149,7 @@
           <w:rPr>
             <w:noProof/>
           </w:rPr>
-          <w:t>4</w:t>
+          <w:t>1</w:t>
         </w:r>
         <w:r>
           <w:rPr>
@@ -2232,14 +3162,14 @@
   </w:sdt>
   <w:p>
     <w:pPr>
-      <w:pStyle w:val="Footer"/>
+      <w:pStyle w:val="Stopka"/>
     </w:pPr>
   </w:p>
 </w:ftr>
 </file>
 
 <file path=word/footnotes.xml><?xml version="1.0" encoding="utf-8"?>
-<w:footnotes xmlns:ve="http://schemas.openxmlformats.org/markup-compatibility/2006" xmlns:o="urn:schemas-microsoft-com:office:office" xmlns:r="http://schemas.openxmlformats.org/officeDocument/2006/relationships" xmlns:m="http://schemas.openxmlformats.org/officeDocument/2006/math" xmlns:v="urn:schemas-microsoft-com:vml" xmlns:wp="http://schemas.openxmlformats.org/drawingml/2006/wordprocessingDrawing" xmlns:w10="urn:schemas-microsoft-com:office:word" xmlns:w="http://schemas.openxmlformats.org/wordprocessingml/2006/main" xmlns:wne="http://schemas.microsoft.com/office/word/2006/wordml">
+<w:footnotes xmlns:wpc="http://schemas.microsoft.com/office/word/2010/wordprocessingCanvas" xmlns:mc="http://schemas.openxmlformats.org/markup-compatibility/2006" xmlns:o="urn:schemas-microsoft-com:office:office" xmlns:r="http://schemas.openxmlformats.org/officeDocument/2006/relationships" xmlns:m="http://schemas.openxmlformats.org/officeDocument/2006/math" xmlns:v="urn:schemas-microsoft-com:vml" xmlns:wp14="http://schemas.microsoft.com/office/word/2010/wordprocessingDrawing" xmlns:wp="http://schemas.openxmlformats.org/drawingml/2006/wordprocessingDrawing" xmlns:w10="urn:schemas-microsoft-com:office:word" xmlns:w="http://schemas.openxmlformats.org/wordprocessingml/2006/main" xmlns:w14="http://schemas.microsoft.com/office/word/2010/wordml" xmlns:wpg="http://schemas.microsoft.com/office/word/2010/wordprocessingGroup" xmlns:wpi="http://schemas.microsoft.com/office/word/2010/wordprocessingInk" xmlns:wne="http://schemas.microsoft.com/office/word/2006/wordml" xmlns:wps="http://schemas.microsoft.com/office/word/2010/wordprocessingShape" mc:Ignorable="w14 wp14">
   <w:footnote w:type="separator" w:id="-1">
     <w:p>
       <w:pPr>
@@ -2264,8 +3194,170 @@
 </file>
 
 <file path=word/numbering.xml><?xml version="1.0" encoding="utf-8"?>
-<w:numbering xmlns:ve="http://schemas.openxmlformats.org/markup-compatibility/2006" xmlns:o="urn:schemas-microsoft-com:office:office" xmlns:r="http://schemas.openxmlformats.org/officeDocument/2006/relationships" xmlns:m="http://schemas.openxmlformats.org/officeDocument/2006/math" xmlns:v="urn:schemas-microsoft-com:vml" xmlns:wp="http://schemas.openxmlformats.org/drawingml/2006/wordprocessingDrawing" xmlns:w10="urn:schemas-microsoft-com:office:word" xmlns:w="http://schemas.openxmlformats.org/wordprocessingml/2006/main" xmlns:wne="http://schemas.microsoft.com/office/word/2006/wordml">
+<w:numbering xmlns:wpc="http://schemas.microsoft.com/office/word/2010/wordprocessingCanvas" xmlns:mc="http://schemas.openxmlformats.org/markup-compatibility/2006" xmlns:o="urn:schemas-microsoft-com:office:office" xmlns:r="http://schemas.openxmlformats.org/officeDocument/2006/relationships" xmlns:m="http://schemas.openxmlformats.org/officeDocument/2006/math" xmlns:v="urn:schemas-microsoft-com:vml" xmlns:wp14="http://schemas.microsoft.com/office/word/2010/wordprocessingDrawing" xmlns:wp="http://schemas.openxmlformats.org/drawingml/2006/wordprocessingDrawing" xmlns:w10="urn:schemas-microsoft-com:office:word" xmlns:w="http://schemas.openxmlformats.org/wordprocessingml/2006/main" xmlns:w14="http://schemas.microsoft.com/office/word/2010/wordml" xmlns:wpg="http://schemas.microsoft.com/office/word/2010/wordprocessingGroup" xmlns:wpi="http://schemas.microsoft.com/office/word/2010/wordprocessingInk" xmlns:wne="http://schemas.microsoft.com/office/word/2006/wordml" xmlns:wps="http://schemas.microsoft.com/office/word/2010/wordprocessingShape" mc:Ignorable="w14 wp14">
   <w:abstractNum w:abstractNumId="0">
+    <w:nsid w:val="00000001"/>
+    <w:multiLevelType w:val="singleLevel"/>
+    <w:tmpl w:val="00000001"/>
+    <w:name w:val="RTF_Num 2"/>
+    <w:lvl w:ilvl="0">
+      <w:start w:val="1"/>
+      <w:numFmt w:val="none"/>
+      <w:suff w:val="nothing"/>
+      <w:lvlText w:val="·"/>
+      <w:lvlJc w:val="left"/>
+      <w:pPr>
+        <w:tabs>
+          <w:tab w:val="num" w:pos="360"/>
+        </w:tabs>
+        <w:ind w:left="360" w:hanging="360"/>
+      </w:pPr>
+      <w:rPr>
+        <w:rFonts w:ascii="Symbol" w:hAnsi="Symbol"/>
+      </w:rPr>
+    </w:lvl>
+  </w:abstractNum>
+  <w:abstractNum w:abstractNumId="1">
+    <w:nsid w:val="00000002"/>
+    <w:multiLevelType w:val="multilevel"/>
+    <w:tmpl w:val="00000002"/>
+    <w:lvl w:ilvl="0">
+      <w:start w:val="1"/>
+      <w:numFmt w:val="bullet"/>
+      <w:lvlText w:val=""/>
+      <w:lvlJc w:val="left"/>
+      <w:pPr>
+        <w:tabs>
+          <w:tab w:val="num" w:pos="720"/>
+        </w:tabs>
+        <w:ind w:left="720" w:hanging="360"/>
+      </w:pPr>
+      <w:rPr>
+        <w:rFonts w:ascii="Symbol" w:hAnsi="Symbol" w:cs="OpenSymbol"/>
+      </w:rPr>
+    </w:lvl>
+    <w:lvl w:ilvl="1">
+      <w:start w:val="1"/>
+      <w:numFmt w:val="bullet"/>
+      <w:lvlText w:val=""/>
+      <w:lvlJc w:val="left"/>
+      <w:pPr>
+        <w:tabs>
+          <w:tab w:val="num" w:pos="1080"/>
+        </w:tabs>
+        <w:ind w:left="1080" w:hanging="360"/>
+      </w:pPr>
+      <w:rPr>
+        <w:rFonts w:ascii="Symbol" w:hAnsi="Symbol" w:cs="OpenSymbol"/>
+      </w:rPr>
+    </w:lvl>
+    <w:lvl w:ilvl="2">
+      <w:start w:val="1"/>
+      <w:numFmt w:val="bullet"/>
+      <w:lvlText w:val=""/>
+      <w:lvlJc w:val="left"/>
+      <w:pPr>
+        <w:tabs>
+          <w:tab w:val="num" w:pos="1440"/>
+        </w:tabs>
+        <w:ind w:left="1440" w:hanging="360"/>
+      </w:pPr>
+      <w:rPr>
+        <w:rFonts w:ascii="Symbol" w:hAnsi="Symbol" w:cs="OpenSymbol"/>
+      </w:rPr>
+    </w:lvl>
+    <w:lvl w:ilvl="3">
+      <w:start w:val="1"/>
+      <w:numFmt w:val="bullet"/>
+      <w:lvlText w:val=""/>
+      <w:lvlJc w:val="left"/>
+      <w:pPr>
+        <w:tabs>
+          <w:tab w:val="num" w:pos="1800"/>
+        </w:tabs>
+        <w:ind w:left="1800" w:hanging="360"/>
+      </w:pPr>
+      <w:rPr>
+        <w:rFonts w:ascii="Symbol" w:hAnsi="Symbol" w:cs="OpenSymbol"/>
+      </w:rPr>
+    </w:lvl>
+    <w:lvl w:ilvl="4">
+      <w:start w:val="1"/>
+      <w:numFmt w:val="bullet"/>
+      <w:lvlText w:val=""/>
+      <w:lvlJc w:val="left"/>
+      <w:pPr>
+        <w:tabs>
+          <w:tab w:val="num" w:pos="2160"/>
+        </w:tabs>
+        <w:ind w:left="2160" w:hanging="360"/>
+      </w:pPr>
+      <w:rPr>
+        <w:rFonts w:ascii="Symbol" w:hAnsi="Symbol" w:cs="OpenSymbol"/>
+      </w:rPr>
+    </w:lvl>
+    <w:lvl w:ilvl="5">
+      <w:start w:val="1"/>
+      <w:numFmt w:val="bullet"/>
+      <w:lvlText w:val=""/>
+      <w:lvlJc w:val="left"/>
+      <w:pPr>
+        <w:tabs>
+          <w:tab w:val="num" w:pos="2520"/>
+        </w:tabs>
+        <w:ind w:left="2520" w:hanging="360"/>
+      </w:pPr>
+      <w:rPr>
+        <w:rFonts w:ascii="Symbol" w:hAnsi="Symbol" w:cs="OpenSymbol"/>
+      </w:rPr>
+    </w:lvl>
+    <w:lvl w:ilvl="6">
+      <w:start w:val="1"/>
+      <w:numFmt w:val="bullet"/>
+      <w:lvlText w:val=""/>
+      <w:lvlJc w:val="left"/>
+      <w:pPr>
+        <w:tabs>
+          <w:tab w:val="num" w:pos="2880"/>
+        </w:tabs>
+        <w:ind w:left="2880" w:hanging="360"/>
+      </w:pPr>
+      <w:rPr>
+        <w:rFonts w:ascii="Symbol" w:hAnsi="Symbol" w:cs="OpenSymbol"/>
+      </w:rPr>
+    </w:lvl>
+    <w:lvl w:ilvl="7">
+      <w:start w:val="1"/>
+      <w:numFmt w:val="bullet"/>
+      <w:lvlText w:val=""/>
+      <w:lvlJc w:val="left"/>
+      <w:pPr>
+        <w:tabs>
+          <w:tab w:val="num" w:pos="3240"/>
+        </w:tabs>
+        <w:ind w:left="3240" w:hanging="360"/>
+      </w:pPr>
+      <w:rPr>
+        <w:rFonts w:ascii="Symbol" w:hAnsi="Symbol" w:cs="OpenSymbol"/>
+      </w:rPr>
+    </w:lvl>
+    <w:lvl w:ilvl="8">
+      <w:start w:val="1"/>
+      <w:numFmt w:val="bullet"/>
+      <w:lvlText w:val=""/>
+      <w:lvlJc w:val="left"/>
+      <w:pPr>
+        <w:tabs>
+          <w:tab w:val="num" w:pos="3600"/>
+        </w:tabs>
+        <w:ind w:left="3600" w:hanging="360"/>
+      </w:pPr>
+      <w:rPr>
+        <w:rFonts w:ascii="Symbol" w:hAnsi="Symbol" w:cs="OpenSymbol"/>
+      </w:rPr>
+    </w:lvl>
+  </w:abstractNum>
+  <w:abstractNum w:abstractNumId="2">
     <w:nsid w:val="00A01ACE"/>
     <w:multiLevelType w:val="multilevel"/>
     <w:tmpl w:val="0415001D"/>
@@ -2351,7 +3443,7 @@
       </w:pPr>
     </w:lvl>
   </w:abstractNum>
-  <w:abstractNum w:abstractNumId="1">
+  <w:abstractNum w:abstractNumId="3">
     <w:nsid w:val="01C03FDE"/>
     <w:multiLevelType w:val="hybridMultilevel"/>
     <w:tmpl w:val="ED02F0A2"/>
@@ -2464,7 +3556,7 @@
       </w:rPr>
     </w:lvl>
   </w:abstractNum>
-  <w:abstractNum w:abstractNumId="2">
+  <w:abstractNum w:abstractNumId="4">
     <w:nsid w:val="08A67EC7"/>
     <w:multiLevelType w:val="multilevel"/>
     <w:tmpl w:val="C98ED27C"/>
@@ -2577,7 +3669,7 @@
       </w:rPr>
     </w:lvl>
   </w:abstractNum>
-  <w:abstractNum w:abstractNumId="3">
+  <w:abstractNum w:abstractNumId="5">
     <w:nsid w:val="12D40728"/>
     <w:multiLevelType w:val="hybridMultilevel"/>
     <w:tmpl w:val="791A4420"/>
@@ -2690,7 +3782,7 @@
       </w:rPr>
     </w:lvl>
   </w:abstractNum>
-  <w:abstractNum w:abstractNumId="4">
+  <w:abstractNum w:abstractNumId="6">
     <w:nsid w:val="14716C16"/>
     <w:multiLevelType w:val="hybridMultilevel"/>
     <w:tmpl w:val="896A1F72"/>
@@ -2803,7 +3895,7 @@
       </w:rPr>
     </w:lvl>
   </w:abstractNum>
-  <w:abstractNum w:abstractNumId="5">
+  <w:abstractNum w:abstractNumId="7">
     <w:nsid w:val="15896527"/>
     <w:multiLevelType w:val="multilevel"/>
     <w:tmpl w:val="0415001F"/>
@@ -2916,7 +4008,7 @@
       </w:rPr>
     </w:lvl>
   </w:abstractNum>
-  <w:abstractNum w:abstractNumId="6">
+  <w:abstractNum w:abstractNumId="8">
     <w:nsid w:val="1594770C"/>
     <w:multiLevelType w:val="multilevel"/>
     <w:tmpl w:val="8B0E3244"/>
@@ -3030,10 +4122,123 @@
       </w:rPr>
     </w:lvl>
   </w:abstractNum>
-  <w:abstractNum w:abstractNumId="7">
+  <w:abstractNum w:abstractNumId="9">
+    <w:nsid w:val="1814672A"/>
+    <w:multiLevelType w:val="hybridMultilevel"/>
+    <w:tmpl w:val="FD8C9146"/>
+    <w:lvl w:ilvl="0" w:tplc="04150001">
+      <w:start w:val="1"/>
+      <w:numFmt w:val="bullet"/>
+      <w:lvlText w:val=""/>
+      <w:lvlJc w:val="left"/>
+      <w:pPr>
+        <w:ind w:left="770" w:hanging="360"/>
+      </w:pPr>
+      <w:rPr>
+        <w:rFonts w:ascii="Symbol" w:hAnsi="Symbol" w:hint="default"/>
+      </w:rPr>
+    </w:lvl>
+    <w:lvl w:ilvl="1" w:tplc="04150003" w:tentative="1">
+      <w:start w:val="1"/>
+      <w:numFmt w:val="bullet"/>
+      <w:lvlText w:val="o"/>
+      <w:lvlJc w:val="left"/>
+      <w:pPr>
+        <w:ind w:left="1490" w:hanging="360"/>
+      </w:pPr>
+      <w:rPr>
+        <w:rFonts w:ascii="Courier New" w:hAnsi="Courier New" w:cs="Courier New" w:hint="default"/>
+      </w:rPr>
+    </w:lvl>
+    <w:lvl w:ilvl="2" w:tplc="04150005" w:tentative="1">
+      <w:start w:val="1"/>
+      <w:numFmt w:val="bullet"/>
+      <w:lvlText w:val=""/>
+      <w:lvlJc w:val="left"/>
+      <w:pPr>
+        <w:ind w:left="2210" w:hanging="360"/>
+      </w:pPr>
+      <w:rPr>
+        <w:rFonts w:ascii="Wingdings" w:hAnsi="Wingdings" w:hint="default"/>
+      </w:rPr>
+    </w:lvl>
+    <w:lvl w:ilvl="3" w:tplc="04150001" w:tentative="1">
+      <w:start w:val="1"/>
+      <w:numFmt w:val="bullet"/>
+      <w:lvlText w:val=""/>
+      <w:lvlJc w:val="left"/>
+      <w:pPr>
+        <w:ind w:left="2930" w:hanging="360"/>
+      </w:pPr>
+      <w:rPr>
+        <w:rFonts w:ascii="Symbol" w:hAnsi="Symbol" w:hint="default"/>
+      </w:rPr>
+    </w:lvl>
+    <w:lvl w:ilvl="4" w:tplc="04150003" w:tentative="1">
+      <w:start w:val="1"/>
+      <w:numFmt w:val="bullet"/>
+      <w:lvlText w:val="o"/>
+      <w:lvlJc w:val="left"/>
+      <w:pPr>
+        <w:ind w:left="3650" w:hanging="360"/>
+      </w:pPr>
+      <w:rPr>
+        <w:rFonts w:ascii="Courier New" w:hAnsi="Courier New" w:cs="Courier New" w:hint="default"/>
+      </w:rPr>
+    </w:lvl>
+    <w:lvl w:ilvl="5" w:tplc="04150005" w:tentative="1">
+      <w:start w:val="1"/>
+      <w:numFmt w:val="bullet"/>
+      <w:lvlText w:val=""/>
+      <w:lvlJc w:val="left"/>
+      <w:pPr>
+        <w:ind w:left="4370" w:hanging="360"/>
+      </w:pPr>
+      <w:rPr>
+        <w:rFonts w:ascii="Wingdings" w:hAnsi="Wingdings" w:hint="default"/>
+      </w:rPr>
+    </w:lvl>
+    <w:lvl w:ilvl="6" w:tplc="04150001" w:tentative="1">
+      <w:start w:val="1"/>
+      <w:numFmt w:val="bullet"/>
+      <w:lvlText w:val=""/>
+      <w:lvlJc w:val="left"/>
+      <w:pPr>
+        <w:ind w:left="5090" w:hanging="360"/>
+      </w:pPr>
+      <w:rPr>
+        <w:rFonts w:ascii="Symbol" w:hAnsi="Symbol" w:hint="default"/>
+      </w:rPr>
+    </w:lvl>
+    <w:lvl w:ilvl="7" w:tplc="04150003" w:tentative="1">
+      <w:start w:val="1"/>
+      <w:numFmt w:val="bullet"/>
+      <w:lvlText w:val="o"/>
+      <w:lvlJc w:val="left"/>
+      <w:pPr>
+        <w:ind w:left="5810" w:hanging="360"/>
+      </w:pPr>
+      <w:rPr>
+        <w:rFonts w:ascii="Courier New" w:hAnsi="Courier New" w:cs="Courier New" w:hint="default"/>
+      </w:rPr>
+    </w:lvl>
+    <w:lvl w:ilvl="8" w:tplc="04150005" w:tentative="1">
+      <w:start w:val="1"/>
+      <w:numFmt w:val="bullet"/>
+      <w:lvlText w:val=""/>
+      <w:lvlJc w:val="left"/>
+      <w:pPr>
+        <w:ind w:left="6530" w:hanging="360"/>
+      </w:pPr>
+      <w:rPr>
+        <w:rFonts w:ascii="Wingdings" w:hAnsi="Wingdings" w:hint="default"/>
+      </w:rPr>
+    </w:lvl>
+  </w:abstractNum>
+  <w:abstractNum w:abstractNumId="10">
     <w:nsid w:val="26C34B11"/>
     <w:multiLevelType w:val="hybridMultilevel"/>
-    <w:tmpl w:val="2A8ED51C"/>
+    <w:tmpl w:val="43DA5A42"/>
     <w:lvl w:ilvl="0" w:tplc="04150001">
       <w:start w:val="1"/>
       <w:numFmt w:val="bullet"/>
@@ -3046,104 +4251,216 @@
         <w:rFonts w:ascii="Symbol" w:hAnsi="Symbol" w:hint="default"/>
       </w:rPr>
     </w:lvl>
-    <w:lvl w:ilvl="1" w:tplc="04150003" w:tentative="1">
+    <w:lvl w:ilvl="1" w:tplc="22323676">
+      <w:numFmt w:val="bullet"/>
+      <w:lvlText w:val="•"/>
+      <w:lvlJc w:val="left"/>
+      <w:pPr>
+        <w:ind w:left="3259" w:hanging="1470"/>
+      </w:pPr>
+      <w:rPr>
+        <w:rFonts w:ascii="Times New Roman" w:eastAsia="Times New Roman" w:hAnsi="Times New Roman" w:cs="Times New Roman" w:hint="default"/>
+      </w:rPr>
+    </w:lvl>
+    <w:lvl w:ilvl="2" w:tplc="04150005" w:tentative="1">
+      <w:start w:val="1"/>
+      <w:numFmt w:val="bullet"/>
+      <w:lvlText w:val=""/>
+      <w:lvlJc w:val="left"/>
+      <w:pPr>
+        <w:ind w:left="2869" w:hanging="360"/>
+      </w:pPr>
+      <w:rPr>
+        <w:rFonts w:ascii="Wingdings" w:hAnsi="Wingdings" w:hint="default"/>
+      </w:rPr>
+    </w:lvl>
+    <w:lvl w:ilvl="3" w:tplc="04150001" w:tentative="1">
+      <w:start w:val="1"/>
+      <w:numFmt w:val="bullet"/>
+      <w:lvlText w:val=""/>
+      <w:lvlJc w:val="left"/>
+      <w:pPr>
+        <w:ind w:left="3589" w:hanging="360"/>
+      </w:pPr>
+      <w:rPr>
+        <w:rFonts w:ascii="Symbol" w:hAnsi="Symbol" w:hint="default"/>
+      </w:rPr>
+    </w:lvl>
+    <w:lvl w:ilvl="4" w:tplc="04150003" w:tentative="1">
       <w:start w:val="1"/>
       <w:numFmt w:val="bullet"/>
       <w:lvlText w:val="o"/>
       <w:lvlJc w:val="left"/>
       <w:pPr>
-        <w:ind w:left="2149" w:hanging="360"/>
+        <w:ind w:left="4309" w:hanging="360"/>
       </w:pPr>
       <w:rPr>
         <w:rFonts w:ascii="Courier New" w:hAnsi="Courier New" w:cs="Courier New" w:hint="default"/>
       </w:rPr>
     </w:lvl>
-    <w:lvl w:ilvl="2" w:tplc="04150005" w:tentative="1">
+    <w:lvl w:ilvl="5" w:tplc="04150005" w:tentative="1">
       <w:start w:val="1"/>
       <w:numFmt w:val="bullet"/>
       <w:lvlText w:val=""/>
       <w:lvlJc w:val="left"/>
       <w:pPr>
-        <w:ind w:left="2869" w:hanging="360"/>
+        <w:ind w:left="5029" w:hanging="360"/>
       </w:pPr>
       <w:rPr>
         <w:rFonts w:ascii="Wingdings" w:hAnsi="Wingdings" w:hint="default"/>
       </w:rPr>
     </w:lvl>
-    <w:lvl w:ilvl="3" w:tplc="04150001" w:tentative="1">
+    <w:lvl w:ilvl="6" w:tplc="04150001" w:tentative="1">
       <w:start w:val="1"/>
       <w:numFmt w:val="bullet"/>
       <w:lvlText w:val=""/>
       <w:lvlJc w:val="left"/>
       <w:pPr>
-        <w:ind w:left="3589" w:hanging="360"/>
+        <w:ind w:left="5749" w:hanging="360"/>
       </w:pPr>
       <w:rPr>
         <w:rFonts w:ascii="Symbol" w:hAnsi="Symbol" w:hint="default"/>
       </w:rPr>
     </w:lvl>
-    <w:lvl w:ilvl="4" w:tplc="04150003" w:tentative="1">
+    <w:lvl w:ilvl="7" w:tplc="04150003" w:tentative="1">
       <w:start w:val="1"/>
       <w:numFmt w:val="bullet"/>
       <w:lvlText w:val="o"/>
       <w:lvlJc w:val="left"/>
       <w:pPr>
-        <w:ind w:left="4309" w:hanging="360"/>
+        <w:ind w:left="6469" w:hanging="360"/>
       </w:pPr>
       <w:rPr>
         <w:rFonts w:ascii="Courier New" w:hAnsi="Courier New" w:cs="Courier New" w:hint="default"/>
       </w:rPr>
     </w:lvl>
-    <w:lvl w:ilvl="5" w:tplc="04150005" w:tentative="1">
+    <w:lvl w:ilvl="8" w:tplc="04150005" w:tentative="1">
       <w:start w:val="1"/>
       <w:numFmt w:val="bullet"/>
       <w:lvlText w:val=""/>
       <w:lvlJc w:val="left"/>
       <w:pPr>
-        <w:ind w:left="5029" w:hanging="360"/>
+        <w:ind w:left="7189" w:hanging="360"/>
       </w:pPr>
       <w:rPr>
         <w:rFonts w:ascii="Wingdings" w:hAnsi="Wingdings" w:hint="default"/>
       </w:rPr>
     </w:lvl>
-    <w:lvl w:ilvl="6" w:tplc="04150001" w:tentative="1">
-      <w:start w:val="1"/>
-      <w:numFmt w:val="bullet"/>
-      <w:lvlText w:val=""/>
-      <w:lvlJc w:val="left"/>
-      <w:pPr>
-        <w:ind w:left="5749" w:hanging="360"/>
-      </w:pPr>
-      <w:rPr>
-        <w:rFonts w:ascii="Symbol" w:hAnsi="Symbol" w:hint="default"/>
-      </w:rPr>
-    </w:lvl>
-    <w:lvl w:ilvl="7" w:tplc="04150003" w:tentative="1">
-      <w:start w:val="1"/>
-      <w:numFmt w:val="bullet"/>
-      <w:lvlText w:val="o"/>
-      <w:lvlJc w:val="left"/>
-      <w:pPr>
-        <w:ind w:left="6469" w:hanging="360"/>
-      </w:pPr>
-      <w:rPr>
-        <w:rFonts w:ascii="Courier New" w:hAnsi="Courier New" w:cs="Courier New" w:hint="default"/>
-      </w:rPr>
-    </w:lvl>
-    <w:lvl w:ilvl="8" w:tplc="04150005" w:tentative="1">
-      <w:start w:val="1"/>
-      <w:numFmt w:val="bullet"/>
-      <w:lvlText w:val=""/>
-      <w:lvlJc w:val="left"/>
-      <w:pPr>
-        <w:ind w:left="7189" w:hanging="360"/>
-      </w:pPr>
-      <w:rPr>
-        <w:rFonts w:ascii="Wingdings" w:hAnsi="Wingdings" w:hint="default"/>
-      </w:rPr>
-    </w:lvl>
   </w:abstractNum>
-  <w:abstractNum w:abstractNumId="8">
+  <w:abstractNum w:abstractNumId="11">
+    <w:nsid w:val="2C475D91"/>
+    <w:multiLevelType w:val="multilevel"/>
+    <w:tmpl w:val="800851EE"/>
+    <w:lvl w:ilvl="0">
+      <w:start w:val="1"/>
+      <w:numFmt w:val="decimal"/>
+      <w:lvlText w:val="%1."/>
+      <w:lvlJc w:val="left"/>
+      <w:pPr>
+        <w:ind w:left="450" w:hanging="450"/>
+      </w:pPr>
+      <w:rPr>
+        <w:rFonts w:hint="default"/>
+      </w:rPr>
+    </w:lvl>
+    <w:lvl w:ilvl="1">
+      <w:start w:val="1"/>
+      <w:numFmt w:val="decimal"/>
+      <w:lvlText w:val="%1.%2."/>
+      <w:lvlJc w:val="left"/>
+      <w:pPr>
+        <w:ind w:left="720" w:hanging="720"/>
+      </w:pPr>
+      <w:rPr>
+        <w:rFonts w:hint="default"/>
+      </w:rPr>
+    </w:lvl>
+    <w:lvl w:ilvl="2">
+      <w:start w:val="1"/>
+      <w:numFmt w:val="decimal"/>
+      <w:lvlText w:val="%1.%2.%3."/>
+      <w:lvlJc w:val="left"/>
+      <w:pPr>
+        <w:ind w:left="720" w:hanging="720"/>
+      </w:pPr>
+      <w:rPr>
+        <w:rFonts w:hint="default"/>
+      </w:rPr>
+    </w:lvl>
+    <w:lvl w:ilvl="3">
+      <w:start w:val="1"/>
+      <w:numFmt w:val="decimal"/>
+      <w:lvlText w:val="%1.%2.%3.%4."/>
+      <w:lvlJc w:val="left"/>
+      <w:pPr>
+        <w:ind w:left="1080" w:hanging="1080"/>
+      </w:pPr>
+      <w:rPr>
+        <w:rFonts w:hint="default"/>
+      </w:rPr>
+    </w:lvl>
+    <w:lvl w:ilvl="4">
+      <w:start w:val="1"/>
+      <w:numFmt w:val="decimal"/>
+      <w:lvlText w:val="%1.%2.%3.%4.%5."/>
+      <w:lvlJc w:val="left"/>
+      <w:pPr>
+        <w:ind w:left="1080" w:hanging="1080"/>
+      </w:pPr>
+      <w:rPr>
+        <w:rFonts w:hint="default"/>
+      </w:rPr>
+    </w:lvl>
+    <w:lvl w:ilvl="5">
+      <w:start w:val="1"/>
+      <w:numFmt w:val="decimal"/>
+      <w:lvlText w:val="%1.%2.%3.%4.%5.%6."/>
+      <w:lvlJc w:val="left"/>
+      <w:pPr>
+        <w:ind w:left="1440" w:hanging="1440"/>
+      </w:pPr>
+      <w:rPr>
+        <w:rFonts w:hint="default"/>
+      </w:rPr>
+    </w:lvl>
+    <w:lvl w:ilvl="6">
+      <w:start w:val="1"/>
+      <w:numFmt w:val="decimal"/>
+      <w:lvlText w:val="%1.%2.%3.%4.%5.%6.%7."/>
+      <w:lvlJc w:val="left"/>
+      <w:pPr>
+        <w:ind w:left="1800" w:hanging="1800"/>
+      </w:pPr>
+      <w:rPr>
+        <w:rFonts w:hint="default"/>
+      </w:rPr>
+    </w:lvl>
+    <w:lvl w:ilvl="7">
+      <w:start w:val="1"/>
+      <w:numFmt w:val="decimal"/>
+      <w:lvlText w:val="%1.%2.%3.%4.%5.%6.%7.%8."/>
+      <w:lvlJc w:val="left"/>
+      <w:pPr>
+        <w:ind w:left="1800" w:hanging="1800"/>
+      </w:pPr>
+      <w:rPr>
+        <w:rFonts w:hint="default"/>
+      </w:rPr>
+    </w:lvl>
+    <w:lvl w:ilvl="8">
+      <w:start w:val="1"/>
+      <w:numFmt w:val="decimal"/>
+      <w:lvlText w:val="%1.%2.%3.%4.%5.%6.%7.%8.%9."/>
+      <w:lvlJc w:val="left"/>
+      <w:pPr>
+        <w:ind w:left="2160" w:hanging="2160"/>
+      </w:pPr>
+      <w:rPr>
+        <w:rFonts w:hint="default"/>
+      </w:rPr>
+    </w:lvl>
+  </w:abstractNum>
+  <w:abstractNum w:abstractNumId="12">
     <w:nsid w:val="2D4E3EE9"/>
     <w:multiLevelType w:val="multilevel"/>
     <w:tmpl w:val="46F4841E"/>
@@ -3257,7 +4574,7 @@
       </w:rPr>
     </w:lvl>
   </w:abstractNum>
-  <w:abstractNum w:abstractNumId="9">
+  <w:abstractNum w:abstractNumId="13">
     <w:nsid w:val="2DDD312E"/>
     <w:multiLevelType w:val="hybridMultilevel"/>
     <w:tmpl w:val="DD24317C"/>
@@ -3370,7 +4687,7 @@
       </w:rPr>
     </w:lvl>
   </w:abstractNum>
-  <w:abstractNum w:abstractNumId="10">
+  <w:abstractNum w:abstractNumId="14">
     <w:nsid w:val="3914736E"/>
     <w:multiLevelType w:val="multilevel"/>
     <w:tmpl w:val="E7F06F9C"/>
@@ -3519,7 +4836,120 @@
       </w:rPr>
     </w:lvl>
   </w:abstractNum>
-  <w:abstractNum w:abstractNumId="11">
+  <w:abstractNum w:abstractNumId="15">
+    <w:nsid w:val="39361CCB"/>
+    <w:multiLevelType w:val="hybridMultilevel"/>
+    <w:tmpl w:val="A094DD92"/>
+    <w:lvl w:ilvl="0" w:tplc="04150001">
+      <w:start w:val="1"/>
+      <w:numFmt w:val="bullet"/>
+      <w:lvlText w:val=""/>
+      <w:lvlJc w:val="left"/>
+      <w:pPr>
+        <w:ind w:left="720" w:hanging="360"/>
+      </w:pPr>
+      <w:rPr>
+        <w:rFonts w:ascii="Symbol" w:hAnsi="Symbol" w:hint="default"/>
+      </w:rPr>
+    </w:lvl>
+    <w:lvl w:ilvl="1" w:tplc="04150003" w:tentative="1">
+      <w:start w:val="1"/>
+      <w:numFmt w:val="bullet"/>
+      <w:lvlText w:val="o"/>
+      <w:lvlJc w:val="left"/>
+      <w:pPr>
+        <w:ind w:left="1440" w:hanging="360"/>
+      </w:pPr>
+      <w:rPr>
+        <w:rFonts w:ascii="Courier New" w:hAnsi="Courier New" w:cs="Courier New" w:hint="default"/>
+      </w:rPr>
+    </w:lvl>
+    <w:lvl w:ilvl="2" w:tplc="04150005" w:tentative="1">
+      <w:start w:val="1"/>
+      <w:numFmt w:val="bullet"/>
+      <w:lvlText w:val=""/>
+      <w:lvlJc w:val="left"/>
+      <w:pPr>
+        <w:ind w:left="2160" w:hanging="360"/>
+      </w:pPr>
+      <w:rPr>
+        <w:rFonts w:ascii="Wingdings" w:hAnsi="Wingdings" w:hint="default"/>
+      </w:rPr>
+    </w:lvl>
+    <w:lvl w:ilvl="3" w:tplc="04150001" w:tentative="1">
+      <w:start w:val="1"/>
+      <w:numFmt w:val="bullet"/>
+      <w:lvlText w:val=""/>
+      <w:lvlJc w:val="left"/>
+      <w:pPr>
+        <w:ind w:left="2880" w:hanging="360"/>
+      </w:pPr>
+      <w:rPr>
+        <w:rFonts w:ascii="Symbol" w:hAnsi="Symbol" w:hint="default"/>
+      </w:rPr>
+    </w:lvl>
+    <w:lvl w:ilvl="4" w:tplc="04150003" w:tentative="1">
+      <w:start w:val="1"/>
+      <w:numFmt w:val="bullet"/>
+      <w:lvlText w:val="o"/>
+      <w:lvlJc w:val="left"/>
+      <w:pPr>
+        <w:ind w:left="3600" w:hanging="360"/>
+      </w:pPr>
+      <w:rPr>
+        <w:rFonts w:ascii="Courier New" w:hAnsi="Courier New" w:cs="Courier New" w:hint="default"/>
+      </w:rPr>
+    </w:lvl>
+    <w:lvl w:ilvl="5" w:tplc="04150005" w:tentative="1">
+      <w:start w:val="1"/>
+      <w:numFmt w:val="bullet"/>
+      <w:lvlText w:val=""/>
+      <w:lvlJc w:val="left"/>
+      <w:pPr>
+        <w:ind w:left="4320" w:hanging="360"/>
+      </w:pPr>
+      <w:rPr>
+        <w:rFonts w:ascii="Wingdings" w:hAnsi="Wingdings" w:hint="default"/>
+      </w:rPr>
+    </w:lvl>
+    <w:lvl w:ilvl="6" w:tplc="04150001" w:tentative="1">
+      <w:start w:val="1"/>
+      <w:numFmt w:val="bullet"/>
+      <w:lvlText w:val=""/>
+      <w:lvlJc w:val="left"/>
+      <w:pPr>
+        <w:ind w:left="5040" w:hanging="360"/>
+      </w:pPr>
+      <w:rPr>
+        <w:rFonts w:ascii="Symbol" w:hAnsi="Symbol" w:hint="default"/>
+      </w:rPr>
+    </w:lvl>
+    <w:lvl w:ilvl="7" w:tplc="04150003" w:tentative="1">
+      <w:start w:val="1"/>
+      <w:numFmt w:val="bullet"/>
+      <w:lvlText w:val="o"/>
+      <w:lvlJc w:val="left"/>
+      <w:pPr>
+        <w:ind w:left="5760" w:hanging="360"/>
+      </w:pPr>
+      <w:rPr>
+        <w:rFonts w:ascii="Courier New" w:hAnsi="Courier New" w:cs="Courier New" w:hint="default"/>
+      </w:rPr>
+    </w:lvl>
+    <w:lvl w:ilvl="8" w:tplc="04150005" w:tentative="1">
+      <w:start w:val="1"/>
+      <w:numFmt w:val="bullet"/>
+      <w:lvlText w:val=""/>
+      <w:lvlJc w:val="left"/>
+      <w:pPr>
+        <w:ind w:left="6480" w:hanging="360"/>
+      </w:pPr>
+      <w:rPr>
+        <w:rFonts w:ascii="Wingdings" w:hAnsi="Wingdings" w:hint="default"/>
+      </w:rPr>
+    </w:lvl>
+  </w:abstractNum>
+  <w:abstractNum w:abstractNumId="16">
     <w:nsid w:val="3EFF7E04"/>
     <w:multiLevelType w:val="multilevel"/>
     <w:tmpl w:val="0415001D"/>
@@ -3605,7 +5035,7 @@
       </w:pPr>
     </w:lvl>
   </w:abstractNum>
-  <w:abstractNum w:abstractNumId="12">
+  <w:abstractNum w:abstractNumId="17">
     <w:nsid w:val="402B745F"/>
     <w:multiLevelType w:val="multilevel"/>
     <w:tmpl w:val="4E209084"/>
@@ -3754,7 +5184,7 @@
       </w:rPr>
     </w:lvl>
   </w:abstractNum>
-  <w:abstractNum w:abstractNumId="13">
+  <w:abstractNum w:abstractNumId="18">
     <w:nsid w:val="405A758B"/>
     <w:multiLevelType w:val="hybridMultilevel"/>
     <w:tmpl w:val="31CE0A98"/>
@@ -3867,7 +5297,7 @@
       </w:rPr>
     </w:lvl>
   </w:abstractNum>
-  <w:abstractNum w:abstractNumId="14">
+  <w:abstractNum w:abstractNumId="19">
     <w:nsid w:val="4BD55EDE"/>
     <w:multiLevelType w:val="hybridMultilevel"/>
     <w:tmpl w:val="52B8DBF8"/>
@@ -3980,7 +5410,7 @@
       </w:rPr>
     </w:lvl>
   </w:abstractNum>
-  <w:abstractNum w:abstractNumId="15">
+  <w:abstractNum w:abstractNumId="20">
     <w:nsid w:val="4CB614D8"/>
     <w:multiLevelType w:val="hybridMultilevel"/>
     <w:tmpl w:val="9F8C301A"/>
@@ -4093,7 +5523,7 @@
       </w:rPr>
     </w:lvl>
   </w:abstractNum>
-  <w:abstractNum w:abstractNumId="16">
+  <w:abstractNum w:abstractNumId="21">
     <w:nsid w:val="538B50BA"/>
     <w:multiLevelType w:val="hybridMultilevel"/>
     <w:tmpl w:val="7B5A8F2E"/>
@@ -4206,7 +5636,7 @@
       </w:rPr>
     </w:lvl>
   </w:abstractNum>
-  <w:abstractNum w:abstractNumId="17">
+  <w:abstractNum w:abstractNumId="22">
     <w:nsid w:val="53D84E85"/>
     <w:multiLevelType w:val="hybridMultilevel"/>
     <w:tmpl w:val="F83CBEDA"/>
@@ -4319,7 +5749,7 @@
       </w:rPr>
     </w:lvl>
   </w:abstractNum>
-  <w:abstractNum w:abstractNumId="18">
+  <w:abstractNum w:abstractNumId="23">
     <w:nsid w:val="5A203407"/>
     <w:multiLevelType w:val="hybridMultilevel"/>
     <w:tmpl w:val="36A6C680"/>
@@ -4432,7 +5862,7 @@
       </w:rPr>
     </w:lvl>
   </w:abstractNum>
-  <w:abstractNum w:abstractNumId="19">
+  <w:abstractNum w:abstractNumId="24">
     <w:nsid w:val="636268ED"/>
     <w:multiLevelType w:val="multilevel"/>
     <w:tmpl w:val="8B0E3244"/>
@@ -4548,7 +5978,7 @@
       </w:rPr>
     </w:lvl>
   </w:abstractNum>
-  <w:abstractNum w:abstractNumId="20">
+  <w:abstractNum w:abstractNumId="25">
     <w:nsid w:val="63755817"/>
     <w:multiLevelType w:val="hybridMultilevel"/>
     <w:tmpl w:val="61906BB0"/>
@@ -4661,7 +6091,120 @@
       </w:rPr>
     </w:lvl>
   </w:abstractNum>
-  <w:abstractNum w:abstractNumId="21">
+  <w:abstractNum w:abstractNumId="26">
+    <w:nsid w:val="6C511E4F"/>
+    <w:multiLevelType w:val="hybridMultilevel"/>
+    <w:tmpl w:val="E69200BC"/>
+    <w:lvl w:ilvl="0" w:tplc="04150001">
+      <w:start w:val="1"/>
+      <w:numFmt w:val="bullet"/>
+      <w:lvlText w:val=""/>
+      <w:lvlJc w:val="left"/>
+      <w:pPr>
+        <w:ind w:left="720" w:hanging="360"/>
+      </w:pPr>
+      <w:rPr>
+        <w:rFonts w:ascii="Symbol" w:hAnsi="Symbol" w:hint="default"/>
+      </w:rPr>
+    </w:lvl>
+    <w:lvl w:ilvl="1" w:tplc="04150003" w:tentative="1">
+      <w:start w:val="1"/>
+      <w:numFmt w:val="bullet"/>
+      <w:lvlText w:val="o"/>
+      <w:lvlJc w:val="left"/>
+      <w:pPr>
+        <w:ind w:left="1440" w:hanging="360"/>
+      </w:pPr>
+      <w:rPr>
+        <w:rFonts w:ascii="Courier New" w:hAnsi="Courier New" w:cs="Courier New" w:hint="default"/>
+      </w:rPr>
+    </w:lvl>
+    <w:lvl w:ilvl="2" w:tplc="04150005" w:tentative="1">
+      <w:start w:val="1"/>
+      <w:numFmt w:val="bullet"/>
+      <w:lvlText w:val=""/>
+      <w:lvlJc w:val="left"/>
+      <w:pPr>
+        <w:ind w:left="2160" w:hanging="360"/>
+      </w:pPr>
+      <w:rPr>
+        <w:rFonts w:ascii="Wingdings" w:hAnsi="Wingdings" w:hint="default"/>
+      </w:rPr>
+    </w:lvl>
+    <w:lvl w:ilvl="3" w:tplc="04150001" w:tentative="1">
+      <w:start w:val="1"/>
+      <w:numFmt w:val="bullet"/>
+      <w:lvlText w:val=""/>
+      <w:lvlJc w:val="left"/>
+      <w:pPr>
+        <w:ind w:left="2880" w:hanging="360"/>
+      </w:pPr>
+      <w:rPr>
+        <w:rFonts w:ascii="Symbol" w:hAnsi="Symbol" w:hint="default"/>
+      </w:rPr>
+    </w:lvl>
+    <w:lvl w:ilvl="4" w:tplc="04150003" w:tentative="1">
+      <w:start w:val="1"/>
+      <w:numFmt w:val="bullet"/>
+      <w:lvlText w:val="o"/>
+      <w:lvlJc w:val="left"/>
+      <w:pPr>
+        <w:ind w:left="3600" w:hanging="360"/>
+      </w:pPr>
+      <w:rPr>
+        <w:rFonts w:ascii="Courier New" w:hAnsi="Courier New" w:cs="Courier New" w:hint="default"/>
+      </w:rPr>
+    </w:lvl>
+    <w:lvl w:ilvl="5" w:tplc="04150005" w:tentative="1">
+      <w:start w:val="1"/>
+      <w:numFmt w:val="bullet"/>
+      <w:lvlText w:val=""/>
+      <w:lvlJc w:val="left"/>
+      <w:pPr>
+        <w:ind w:left="4320" w:hanging="360"/>
+      </w:pPr>
+      <w:rPr>
+        <w:rFonts w:ascii="Wingdings" w:hAnsi="Wingdings" w:hint="default"/>
+      </w:rPr>
+    </w:lvl>
+    <w:lvl w:ilvl="6" w:tplc="04150001" w:tentative="1">
+      <w:start w:val="1"/>
+      <w:numFmt w:val="bullet"/>
+      <w:lvlText w:val=""/>
+      <w:lvlJc w:val="left"/>
+      <w:pPr>
+        <w:ind w:left="5040" w:hanging="360"/>
+      </w:pPr>
+      <w:rPr>
+        <w:rFonts w:ascii="Symbol" w:hAnsi="Symbol" w:hint="default"/>
+      </w:rPr>
+    </w:lvl>
+    <w:lvl w:ilvl="7" w:tplc="04150003" w:tentative="1">
+      <w:start w:val="1"/>
+      <w:numFmt w:val="bullet"/>
+      <w:lvlText w:val="o"/>
+      <w:lvlJc w:val="left"/>
+      <w:pPr>
+        <w:ind w:left="5760" w:hanging="360"/>
+      </w:pPr>
+      <w:rPr>
+        <w:rFonts w:ascii="Courier New" w:hAnsi="Courier New" w:cs="Courier New" w:hint="default"/>
+      </w:rPr>
+    </w:lvl>
+    <w:lvl w:ilvl="8" w:tplc="04150005" w:tentative="1">
+      <w:start w:val="1"/>
+      <w:numFmt w:val="bullet"/>
+      <w:lvlText w:val=""/>
+      <w:lvlJc w:val="left"/>
+      <w:pPr>
+        <w:ind w:left="6480" w:hanging="360"/>
+      </w:pPr>
+      <w:rPr>
+        <w:rFonts w:ascii="Wingdings" w:hAnsi="Wingdings" w:hint="default"/>
+      </w:rPr>
+    </w:lvl>
+  </w:abstractNum>
+  <w:abstractNum w:abstractNumId="27">
     <w:nsid w:val="74D73517"/>
     <w:multiLevelType w:val="multilevel"/>
     <w:tmpl w:val="0415001F"/>
@@ -4747,7 +6290,7 @@
       </w:pPr>
     </w:lvl>
   </w:abstractNum>
-  <w:abstractNum w:abstractNumId="22">
+  <w:abstractNum w:abstractNumId="28">
     <w:nsid w:val="7B0A0169"/>
     <w:multiLevelType w:val="hybridMultilevel"/>
     <w:tmpl w:val="F21236B0"/>
@@ -4861,67 +6404,67 @@
     </w:lvl>
   </w:abstractNum>
   <w:num w:numId="1">
-    <w:abstractNumId w:val="10"/>
+    <w:abstractNumId w:val="14"/>
   </w:num>
   <w:num w:numId="2">
-    <w:abstractNumId w:val="11"/>
+    <w:abstractNumId w:val="16"/>
   </w:num>
   <w:num w:numId="3">
-    <w:abstractNumId w:val="0"/>
+    <w:abstractNumId w:val="2"/>
   </w:num>
   <w:num w:numId="4">
-    <w:abstractNumId w:val="2"/>
+    <w:abstractNumId w:val="4"/>
   </w:num>
   <w:num w:numId="5">
+    <w:abstractNumId w:val="7"/>
+  </w:num>
+  <w:num w:numId="6">
+    <w:abstractNumId w:val="24"/>
+  </w:num>
+  <w:num w:numId="7">
+    <w:abstractNumId w:val="3"/>
+  </w:num>
+  <w:num w:numId="8">
+    <w:abstractNumId w:val="8"/>
+  </w:num>
+  <w:num w:numId="9">
+    <w:abstractNumId w:val="12"/>
+  </w:num>
+  <w:num w:numId="10">
+    <w:abstractNumId w:val="28"/>
+  </w:num>
+  <w:num w:numId="11">
+    <w:abstractNumId w:val="25"/>
+  </w:num>
+  <w:num w:numId="12">
     <w:abstractNumId w:val="5"/>
   </w:num>
-  <w:num w:numId="6">
+  <w:num w:numId="13">
+    <w:abstractNumId w:val="17"/>
+  </w:num>
+  <w:num w:numId="14">
+    <w:abstractNumId w:val="18"/>
+  </w:num>
+  <w:num w:numId="15">
+    <w:abstractNumId w:val="21"/>
+  </w:num>
+  <w:num w:numId="16">
+    <w:abstractNumId w:val="6"/>
+  </w:num>
+  <w:num w:numId="17">
+    <w:abstractNumId w:val="13"/>
+  </w:num>
+  <w:num w:numId="18">
+    <w:abstractNumId w:val="20"/>
+  </w:num>
+  <w:num w:numId="19">
     <w:abstractNumId w:val="19"/>
   </w:num>
-  <w:num w:numId="7">
-    <w:abstractNumId w:val="1"/>
-  </w:num>
-  <w:num w:numId="8">
-    <w:abstractNumId w:val="6"/>
-  </w:num>
-  <w:num w:numId="9">
-    <w:abstractNumId w:val="8"/>
-  </w:num>
-  <w:num w:numId="10">
-    <w:abstractNumId w:val="22"/>
-  </w:num>
-  <w:num w:numId="11">
-    <w:abstractNumId w:val="20"/>
-  </w:num>
-  <w:num w:numId="12">
-    <w:abstractNumId w:val="3"/>
-  </w:num>
-  <w:num w:numId="13">
-    <w:abstractNumId w:val="12"/>
-  </w:num>
-  <w:num w:numId="14">
-    <w:abstractNumId w:val="13"/>
-  </w:num>
-  <w:num w:numId="15">
-    <w:abstractNumId w:val="16"/>
-  </w:num>
-  <w:num w:numId="16">
-    <w:abstractNumId w:val="4"/>
-  </w:num>
-  <w:num w:numId="17">
-    <w:abstractNumId w:val="9"/>
-  </w:num>
-  <w:num w:numId="18">
-    <w:abstractNumId w:val="15"/>
-  </w:num>
-  <w:num w:numId="19">
-    <w:abstractNumId w:val="14"/>
-  </w:num>
   <w:num w:numId="20">
-    <w:abstractNumId w:val="18"/>
+    <w:abstractNumId w:val="23"/>
   </w:num>
   <w:num w:numId="21">
-    <w:abstractNumId w:val="5"/>
+    <w:abstractNumId w:val="7"/>
     <w:lvlOverride w:ilvl="0">
       <w:startOverride w:val="1"/>
     </w:lvlOverride>
@@ -4951,22 +6494,40 @@
     </w:lvlOverride>
   </w:num>
   <w:num w:numId="22">
+    <w:abstractNumId w:val="10"/>
+  </w:num>
+  <w:num w:numId="23">
+    <w:abstractNumId w:val="22"/>
+  </w:num>
+  <w:num w:numId="24">
     <w:abstractNumId w:val="7"/>
   </w:num>
-  <w:num w:numId="23">
-    <w:abstractNumId w:val="17"/>
+  <w:num w:numId="25">
+    <w:abstractNumId w:val="27"/>
   </w:num>
-  <w:num w:numId="24">
-    <w:abstractNumId w:val="5"/>
+  <w:num w:numId="26">
+    <w:abstractNumId w:val="11"/>
   </w:num>
-  <w:num w:numId="25">
-    <w:abstractNumId w:val="21"/>
+  <w:num w:numId="27">
+    <w:abstractNumId w:val="15"/>
+  </w:num>
+  <w:num w:numId="28">
+    <w:abstractNumId w:val="26"/>
+  </w:num>
+  <w:num w:numId="29">
+    <w:abstractNumId w:val="1"/>
+  </w:num>
+  <w:num w:numId="30">
+    <w:abstractNumId w:val="0"/>
+  </w:num>
+  <w:num w:numId="31">
+    <w:abstractNumId w:val="9"/>
   </w:num>
 </w:numbering>
 </file>
 
 <file path=word/styles.xml><?xml version="1.0" encoding="utf-8"?>
-<w:styles xmlns:r="http://schemas.openxmlformats.org/officeDocument/2006/relationships" xmlns:w="http://schemas.openxmlformats.org/wordprocessingml/2006/main">
+<w:styles xmlns:mc="http://schemas.openxmlformats.org/markup-compatibility/2006" xmlns:r="http://schemas.openxmlformats.org/officeDocument/2006/relationships" xmlns:w="http://schemas.openxmlformats.org/wordprocessingml/2006/main" xmlns:w14="http://schemas.microsoft.com/office/word/2010/wordml" mc:Ignorable="w14">
   <w:docDefaults>
     <w:rPrDefault>
       <w:rPr>
@@ -5005,6 +6566,7 @@
     <w:lsdException w:name="caption" w:uiPriority="35" w:qFormat="1"/>
     <w:lsdException w:name="Title" w:semiHidden="0" w:uiPriority="10" w:unhideWhenUsed="0"/>
     <w:lsdException w:name="Default Paragraph Font" w:uiPriority="1"/>
+    <w:lsdException w:name="Body Text" w:uiPriority="0"/>
     <w:lsdException w:name="Subtitle" w:semiHidden="0" w:uiPriority="11" w:unhideWhenUsed="0"/>
     <w:lsdException w:name="Strong" w:semiHidden="0" w:uiPriority="22" w:unhideWhenUsed="0"/>
     <w:lsdException w:name="Emphasis" w:semiHidden="0" w:uiPriority="20" w:unhideWhenUsed="0"/>
@@ -5121,15 +6683,15 @@
     <w:lsdException w:name="Bibliography" w:uiPriority="37"/>
     <w:lsdException w:name="TOC Heading" w:uiPriority="39" w:qFormat="1"/>
   </w:latentStyles>
-  <w:style w:type="paragraph" w:default="1" w:styleId="Normal">
+  <w:style w:type="paragraph" w:default="1" w:styleId="Normalny">
     <w:name w:val="Normal"/>
     <w:rsid w:val="00547164"/>
   </w:style>
-  <w:style w:type="paragraph" w:styleId="Heading1">
+  <w:style w:type="paragraph" w:styleId="Nagwek1">
     <w:name w:val="heading 1"/>
-    <w:basedOn w:val="Normal"/>
-    <w:next w:val="Normal"/>
-    <w:link w:val="Heading1Char"/>
+    <w:basedOn w:val="Normalny"/>
+    <w:next w:val="Normalny"/>
+    <w:link w:val="Nagwek1Znak"/>
     <w:uiPriority w:val="9"/>
     <w:rsid w:val="00ED410F"/>
     <w:pPr>
@@ -5147,11 +6709,11 @@
       <w:szCs w:val="28"/>
     </w:rPr>
   </w:style>
-  <w:style w:type="paragraph" w:styleId="Heading2">
+  <w:style w:type="paragraph" w:styleId="Nagwek2">
     <w:name w:val="heading 2"/>
-    <w:basedOn w:val="Normal"/>
-    <w:next w:val="Normal"/>
-    <w:link w:val="Heading2Char"/>
+    <w:basedOn w:val="Normalny"/>
+    <w:next w:val="Normalny"/>
+    <w:link w:val="Nagwek2Znak"/>
     <w:uiPriority w:val="9"/>
     <w:semiHidden/>
     <w:unhideWhenUsed/>
@@ -5171,11 +6733,11 @@
       <w:szCs w:val="26"/>
     </w:rPr>
   </w:style>
-  <w:style w:type="paragraph" w:styleId="Heading3">
+  <w:style w:type="paragraph" w:styleId="Nagwek3">
     <w:name w:val="heading 3"/>
-    <w:basedOn w:val="Normal"/>
-    <w:next w:val="Normal"/>
-    <w:link w:val="Heading3Char"/>
+    <w:basedOn w:val="Normalny"/>
+    <w:next w:val="Normalny"/>
+    <w:link w:val="Nagwek3Znak"/>
     <w:uiPriority w:val="9"/>
     <w:semiHidden/>
     <w:unhideWhenUsed/>
@@ -5194,10 +6756,10 @@
       <w:color w:val="4F81BD" w:themeColor="accent1"/>
     </w:rPr>
   </w:style>
-  <w:style w:type="paragraph" w:styleId="Heading4">
+  <w:style w:type="paragraph" w:styleId="Nagwek4">
     <w:name w:val="heading 4"/>
-    <w:basedOn w:val="Normal"/>
-    <w:link w:val="Heading4Char"/>
+    <w:basedOn w:val="Normalny"/>
+    <w:link w:val="Nagwek4Znak"/>
     <w:uiPriority w:val="9"/>
     <w:rsid w:val="00C00B75"/>
     <w:pPr>
@@ -5212,18 +6774,17 @@
       <w:szCs w:val="24"/>
     </w:rPr>
   </w:style>
-  <w:style w:type="character" w:default="1" w:styleId="DefaultParagraphFont">
+  <w:style w:type="character" w:default="1" w:styleId="Domylnaczcionkaakapitu">
     <w:name w:val="Default Paragraph Font"/>
     <w:uiPriority w:val="1"/>
     <w:semiHidden/>
     <w:unhideWhenUsed/>
   </w:style>
-  <w:style w:type="table" w:default="1" w:styleId="TableNormal">
+  <w:style w:type="table" w:default="1" w:styleId="Standardowy">
     <w:name w:val="Normal Table"/>
     <w:uiPriority w:val="99"/>
     <w:semiHidden/>
     <w:unhideWhenUsed/>
-    <w:qFormat/>
     <w:tblPr>
       <w:tblInd w:w="0" w:type="dxa"/>
       <w:tblCellMar>
@@ -5234,15 +6795,15 @@
       </w:tblCellMar>
     </w:tblPr>
   </w:style>
-  <w:style w:type="numbering" w:default="1" w:styleId="NoList">
+  <w:style w:type="numbering" w:default="1" w:styleId="Bezlisty">
     <w:name w:val="No List"/>
     <w:uiPriority w:val="99"/>
     <w:semiHidden/>
     <w:unhideWhenUsed/>
   </w:style>
-  <w:style w:type="character" w:styleId="Hyperlink">
+  <w:style w:type="character" w:styleId="Hipercze">
     <w:name w:val="Hyperlink"/>
-    <w:basedOn w:val="DefaultParagraphFont"/>
+    <w:basedOn w:val="Domylnaczcionkaakapitu"/>
     <w:uiPriority w:val="99"/>
     <w:unhideWhenUsed/>
     <w:rsid w:val="00A54343"/>
@@ -5251,9 +6812,9 @@
       <w:u w:val="single"/>
     </w:rPr>
   </w:style>
-  <w:style w:type="paragraph" w:styleId="NormalWeb">
+  <w:style w:type="paragraph" w:styleId="NormalnyWeb">
     <w:name w:val="Normal (Web)"/>
-    <w:basedOn w:val="Normal"/>
+    <w:basedOn w:val="Normalny"/>
     <w:uiPriority w:val="99"/>
     <w:semiHidden/>
     <w:unhideWhenUsed/>
@@ -5267,9 +6828,9 @@
       <w:szCs w:val="24"/>
     </w:rPr>
   </w:style>
-  <w:style w:type="character" w:styleId="Emphasis">
+  <w:style w:type="character" w:styleId="Uwydatnienie">
     <w:name w:val="Emphasis"/>
-    <w:basedOn w:val="DefaultParagraphFont"/>
+    <w:basedOn w:val="Domylnaczcionkaakapitu"/>
     <w:uiPriority w:val="20"/>
     <w:rsid w:val="00C00B75"/>
     <w:rPr>
@@ -5277,10 +6838,10 @@
       <w:iCs/>
     </w:rPr>
   </w:style>
-  <w:style w:type="character" w:customStyle="1" w:styleId="Heading4Char">
-    <w:name w:val="Heading 4 Char"/>
-    <w:basedOn w:val="DefaultParagraphFont"/>
-    <w:link w:val="Heading4"/>
+  <w:style w:type="character" w:customStyle="1" w:styleId="Nagwek4Znak">
+    <w:name w:val="Nagłówek 4 Znak"/>
+    <w:basedOn w:val="Domylnaczcionkaakapitu"/>
+    <w:link w:val="Nagwek4"/>
     <w:uiPriority w:val="9"/>
     <w:rsid w:val="00C00B75"/>
     <w:rPr>
@@ -5291,9 +6852,9 @@
       <w:szCs w:val="24"/>
     </w:rPr>
   </w:style>
-  <w:style w:type="character" w:styleId="HTMLCode">
+  <w:style w:type="character" w:styleId="HTML-kod">
     <w:name w:val="HTML Code"/>
-    <w:basedOn w:val="DefaultParagraphFont"/>
+    <w:basedOn w:val="Domylnaczcionkaakapitu"/>
     <w:uiPriority w:val="99"/>
     <w:semiHidden/>
     <w:unhideWhenUsed/>
@@ -5304,9 +6865,9 @@
       <w:szCs w:val="20"/>
     </w:rPr>
   </w:style>
-  <w:style w:type="character" w:styleId="Strong">
+  <w:style w:type="character" w:styleId="Pogrubienie">
     <w:name w:val="Strong"/>
-    <w:basedOn w:val="DefaultParagraphFont"/>
+    <w:basedOn w:val="Domylnaczcionkaakapitu"/>
     <w:uiPriority w:val="22"/>
     <w:rsid w:val="00C00B75"/>
     <w:rPr>
@@ -5316,7 +6877,7 @@
   </w:style>
   <w:style w:type="paragraph" w:customStyle="1" w:styleId="PODSTAWOWY">
     <w:name w:val="PODSTAWOWY"/>
-    <w:basedOn w:val="Normal"/>
+    <w:basedOn w:val="Normalny"/>
     <w:link w:val="PODSTAWOWYZnak"/>
     <w:qFormat/>
     <w:rsid w:val="00364F21"/>
@@ -5331,7 +6892,7 @@
   </w:style>
   <w:style w:type="paragraph" w:customStyle="1" w:styleId="KOD">
     <w:name w:val="KOD"/>
-    <w:basedOn w:val="Normal"/>
+    <w:basedOn w:val="Normalny"/>
     <w:link w:val="KODZnak"/>
     <w:qFormat/>
     <w:rsid w:val="00C00B75"/>
@@ -5345,7 +6906,7 @@
   </w:style>
   <w:style w:type="character" w:customStyle="1" w:styleId="PODSTAWOWYZnak">
     <w:name w:val="PODSTAWOWY Znak"/>
-    <w:basedOn w:val="DefaultParagraphFont"/>
+    <w:basedOn w:val="Domylnaczcionkaakapitu"/>
     <w:link w:val="PODSTAWOWY"/>
     <w:rsid w:val="00364F21"/>
     <w:rPr>
@@ -5355,7 +6916,7 @@
   </w:style>
   <w:style w:type="character" w:customStyle="1" w:styleId="KODZnak">
     <w:name w:val="KOD Znak"/>
-    <w:basedOn w:val="DefaultParagraphFont"/>
+    <w:basedOn w:val="Domylnaczcionkaakapitu"/>
     <w:link w:val="KOD"/>
     <w:rsid w:val="00C00B75"/>
     <w:rPr>
@@ -5363,10 +6924,10 @@
       <w:sz w:val="20"/>
     </w:rPr>
   </w:style>
-  <w:style w:type="paragraph" w:styleId="HTMLPreformatted">
+  <w:style w:type="paragraph" w:styleId="HTML-wstpniesformatowany">
     <w:name w:val="HTML Preformatted"/>
-    <w:basedOn w:val="Normal"/>
-    <w:link w:val="HTMLPreformattedChar"/>
+    <w:basedOn w:val="Normalny"/>
+    <w:link w:val="HTML-wstpniesformatowanyZnak"/>
     <w:uiPriority w:val="99"/>
     <w:semiHidden/>
     <w:unhideWhenUsed/>
@@ -5398,10 +6959,10 @@
       <w:szCs w:val="20"/>
     </w:rPr>
   </w:style>
-  <w:style w:type="character" w:customStyle="1" w:styleId="HTMLPreformattedChar">
-    <w:name w:val="HTML Preformatted Char"/>
-    <w:basedOn w:val="DefaultParagraphFont"/>
-    <w:link w:val="HTMLPreformatted"/>
+  <w:style w:type="character" w:customStyle="1" w:styleId="HTML-wstpniesformatowanyZnak">
+    <w:name w:val="HTML - wstępnie sformatowany Znak"/>
+    <w:basedOn w:val="Domylnaczcionkaakapitu"/>
+    <w:link w:val="HTML-wstpniesformatowany"/>
     <w:uiPriority w:val="99"/>
     <w:semiHidden/>
     <w:rsid w:val="00EE5104"/>
@@ -5413,33 +6974,33 @@
   </w:style>
   <w:style w:type="character" w:customStyle="1" w:styleId="nx">
     <w:name w:val="nx"/>
-    <w:basedOn w:val="DefaultParagraphFont"/>
+    <w:basedOn w:val="Domylnaczcionkaakapitu"/>
     <w:rsid w:val="00EE5104"/>
   </w:style>
   <w:style w:type="character" w:customStyle="1" w:styleId="p">
     <w:name w:val="p"/>
-    <w:basedOn w:val="DefaultParagraphFont"/>
+    <w:basedOn w:val="Domylnaczcionkaakapitu"/>
     <w:rsid w:val="00EE5104"/>
   </w:style>
   <w:style w:type="character" w:customStyle="1" w:styleId="o">
     <w:name w:val="o"/>
-    <w:basedOn w:val="DefaultParagraphFont"/>
+    <w:basedOn w:val="Domylnaczcionkaakapitu"/>
     <w:rsid w:val="00EE5104"/>
   </w:style>
   <w:style w:type="character" w:customStyle="1" w:styleId="mi">
     <w:name w:val="mi"/>
-    <w:basedOn w:val="DefaultParagraphFont"/>
+    <w:basedOn w:val="Domylnaczcionkaakapitu"/>
     <w:rsid w:val="00EE5104"/>
   </w:style>
   <w:style w:type="character" w:customStyle="1" w:styleId="s2">
     <w:name w:val="s2"/>
-    <w:basedOn w:val="DefaultParagraphFont"/>
+    <w:basedOn w:val="Domylnaczcionkaakapitu"/>
     <w:rsid w:val="00EA5E39"/>
   </w:style>
-  <w:style w:type="paragraph" w:styleId="EndnoteText">
+  <w:style w:type="paragraph" w:styleId="Tekstprzypisukocowego">
     <w:name w:val="endnote text"/>
-    <w:basedOn w:val="Normal"/>
-    <w:link w:val="EndnoteTextChar"/>
+    <w:basedOn w:val="Normalny"/>
+    <w:link w:val="TekstprzypisukocowegoZnak"/>
     <w:uiPriority w:val="99"/>
     <w:semiHidden/>
     <w:unhideWhenUsed/>
@@ -5452,10 +7013,10 @@
       <w:szCs w:val="20"/>
     </w:rPr>
   </w:style>
-  <w:style w:type="character" w:customStyle="1" w:styleId="EndnoteTextChar">
-    <w:name w:val="Endnote Text Char"/>
-    <w:basedOn w:val="DefaultParagraphFont"/>
-    <w:link w:val="EndnoteText"/>
+  <w:style w:type="character" w:customStyle="1" w:styleId="TekstprzypisukocowegoZnak">
+    <w:name w:val="Tekst przypisu końcowego Znak"/>
+    <w:basedOn w:val="Domylnaczcionkaakapitu"/>
+    <w:link w:val="Tekstprzypisukocowego"/>
     <w:uiPriority w:val="99"/>
     <w:semiHidden/>
     <w:rsid w:val="00EA5E39"/>
@@ -5464,9 +7025,9 @@
       <w:szCs w:val="20"/>
     </w:rPr>
   </w:style>
-  <w:style w:type="character" w:styleId="EndnoteReference">
+  <w:style w:type="character" w:styleId="Odwoanieprzypisukocowego">
     <w:name w:val="endnote reference"/>
-    <w:basedOn w:val="DefaultParagraphFont"/>
+    <w:basedOn w:val="Domylnaczcionkaakapitu"/>
     <w:uiPriority w:val="99"/>
     <w:semiHidden/>
     <w:unhideWhenUsed/>
@@ -5475,9 +7036,9 @@
       <w:vertAlign w:val="superscript"/>
     </w:rPr>
   </w:style>
-  <w:style w:type="character" w:styleId="HTMLTypewriter">
+  <w:style w:type="character" w:styleId="HTML-staaszeroko">
     <w:name w:val="HTML Typewriter"/>
-    <w:basedOn w:val="DefaultParagraphFont"/>
+    <w:basedOn w:val="Domylnaczcionkaakapitu"/>
     <w:uiPriority w:val="99"/>
     <w:semiHidden/>
     <w:unhideWhenUsed/>
@@ -5490,12 +7051,12 @@
   </w:style>
   <w:style w:type="character" w:customStyle="1" w:styleId="optional">
     <w:name w:val="optional"/>
-    <w:basedOn w:val="DefaultParagraphFont"/>
+    <w:basedOn w:val="Domylnaczcionkaakapitu"/>
     <w:rsid w:val="00C92882"/>
   </w:style>
   <w:style w:type="paragraph" w:customStyle="1" w:styleId="1ROZDZIA">
     <w:name w:val="1_ROZDZIAŁ"/>
-    <w:basedOn w:val="Normal"/>
+    <w:basedOn w:val="Normalny"/>
     <w:link w:val="1ROZDZIAZnak"/>
     <w:qFormat/>
     <w:rsid w:val="009072BA"/>
@@ -5526,7 +7087,7 @@
   </w:style>
   <w:style w:type="character" w:customStyle="1" w:styleId="1ROZDZIAZnak">
     <w:name w:val="1_ROZDZIAŁ Znak"/>
-    <w:basedOn w:val="DefaultParagraphFont"/>
+    <w:basedOn w:val="Domylnaczcionkaakapitu"/>
     <w:link w:val="1ROZDZIA"/>
     <w:rsid w:val="009072BA"/>
     <w:rPr>
@@ -5536,10 +7097,10 @@
       <w:szCs w:val="32"/>
     </w:rPr>
   </w:style>
-  <w:style w:type="character" w:customStyle="1" w:styleId="Heading3Char">
-    <w:name w:val="Heading 3 Char"/>
-    <w:basedOn w:val="DefaultParagraphFont"/>
-    <w:link w:val="Heading3"/>
+  <w:style w:type="character" w:customStyle="1" w:styleId="Nagwek3Znak">
+    <w:name w:val="Nagłówek 3 Znak"/>
+    <w:basedOn w:val="Domylnaczcionkaakapitu"/>
+    <w:link w:val="Nagwek3"/>
     <w:uiPriority w:val="9"/>
     <w:semiHidden/>
     <w:rsid w:val="00ED410F"/>
@@ -5556,14 +7117,16 @@
     <w:link w:val="2PODROZDZIA"/>
     <w:rsid w:val="009072BA"/>
     <w:rPr>
+      <w:rFonts w:ascii="Times New Roman" w:eastAsia="Times New Roman" w:hAnsi="Times New Roman" w:cs="Times New Roman"/>
       <w:b/>
       <w:sz w:val="28"/>
+      <w:szCs w:val="24"/>
     </w:rPr>
   </w:style>
-  <w:style w:type="paragraph" w:styleId="TOC1">
+  <w:style w:type="paragraph" w:styleId="Spistreci1">
     <w:name w:val="toc 1"/>
-    <w:basedOn w:val="Normal"/>
-    <w:next w:val="Normal"/>
+    <w:basedOn w:val="Normalny"/>
+    <w:next w:val="Normalny"/>
     <w:autoRedefine/>
     <w:uiPriority w:val="39"/>
     <w:unhideWhenUsed/>
@@ -5576,10 +7139,10 @@
       <w:spacing w:after="100"/>
     </w:pPr>
   </w:style>
-  <w:style w:type="character" w:customStyle="1" w:styleId="Heading2Char">
-    <w:name w:val="Heading 2 Char"/>
-    <w:basedOn w:val="DefaultParagraphFont"/>
-    <w:link w:val="Heading2"/>
+  <w:style w:type="character" w:customStyle="1" w:styleId="Nagwek2Znak">
+    <w:name w:val="Nagłówek 2 Znak"/>
+    <w:basedOn w:val="Domylnaczcionkaakapitu"/>
+    <w:link w:val="Nagwek2"/>
     <w:uiPriority w:val="9"/>
     <w:semiHidden/>
     <w:rsid w:val="00ED410F"/>
@@ -5592,10 +7155,10 @@
       <w:szCs w:val="26"/>
     </w:rPr>
   </w:style>
-  <w:style w:type="character" w:customStyle="1" w:styleId="Heading1Char">
-    <w:name w:val="Heading 1 Char"/>
-    <w:basedOn w:val="DefaultParagraphFont"/>
-    <w:link w:val="Heading1"/>
+  <w:style w:type="character" w:customStyle="1" w:styleId="Nagwek1Znak">
+    <w:name w:val="Nagłówek 1 Znak"/>
+    <w:basedOn w:val="Domylnaczcionkaakapitu"/>
+    <w:link w:val="Nagwek1"/>
     <w:uiPriority w:val="9"/>
     <w:rsid w:val="00ED410F"/>
     <w:rPr>
@@ -5607,10 +7170,10 @@
       <w:szCs w:val="28"/>
     </w:rPr>
   </w:style>
-  <w:style w:type="paragraph" w:styleId="TOC2">
+  <w:style w:type="paragraph" w:styleId="Spistreci2">
     <w:name w:val="toc 2"/>
-    <w:basedOn w:val="Normal"/>
-    <w:next w:val="Normal"/>
+    <w:basedOn w:val="Normalny"/>
+    <w:next w:val="Normalny"/>
     <w:autoRedefine/>
     <w:uiPriority w:val="39"/>
     <w:unhideWhenUsed/>
@@ -5620,10 +7183,10 @@
       <w:ind w:left="220"/>
     </w:pPr>
   </w:style>
-  <w:style w:type="paragraph" w:styleId="Header">
+  <w:style w:type="paragraph" w:styleId="Nagwek">
     <w:name w:val="header"/>
-    <w:basedOn w:val="Normal"/>
-    <w:link w:val="HeaderChar"/>
+    <w:basedOn w:val="Normalny"/>
+    <w:link w:val="NagwekZnak"/>
     <w:uiPriority w:val="99"/>
     <w:semiHidden/>
     <w:unhideWhenUsed/>
@@ -5636,18 +7199,18 @@
       <w:spacing w:after="0" w:line="240" w:lineRule="auto"/>
     </w:pPr>
   </w:style>
-  <w:style w:type="character" w:customStyle="1" w:styleId="HeaderChar">
-    <w:name w:val="Header Char"/>
-    <w:basedOn w:val="DefaultParagraphFont"/>
-    <w:link w:val="Header"/>
+  <w:style w:type="character" w:customStyle="1" w:styleId="NagwekZnak">
+    <w:name w:val="Nagłówek Znak"/>
+    <w:basedOn w:val="Domylnaczcionkaakapitu"/>
+    <w:link w:val="Nagwek"/>
     <w:uiPriority w:val="99"/>
     <w:semiHidden/>
     <w:rsid w:val="00ED410F"/>
   </w:style>
-  <w:style w:type="paragraph" w:styleId="Footer">
+  <w:style w:type="paragraph" w:styleId="Stopka">
     <w:name w:val="footer"/>
-    <w:basedOn w:val="Normal"/>
-    <w:link w:val="FooterChar"/>
+    <w:basedOn w:val="Normalny"/>
+    <w:link w:val="StopkaZnak"/>
     <w:uiPriority w:val="99"/>
     <w:unhideWhenUsed/>
     <w:rsid w:val="00ED410F"/>
@@ -5659,17 +7222,17 @@
       <w:spacing w:after="0" w:line="240" w:lineRule="auto"/>
     </w:pPr>
   </w:style>
-  <w:style w:type="character" w:customStyle="1" w:styleId="FooterChar">
-    <w:name w:val="Footer Char"/>
-    <w:basedOn w:val="DefaultParagraphFont"/>
-    <w:link w:val="Footer"/>
+  <w:style w:type="character" w:customStyle="1" w:styleId="StopkaZnak">
+    <w:name w:val="Stopka Znak"/>
+    <w:basedOn w:val="Domylnaczcionkaakapitu"/>
+    <w:link w:val="Stopka"/>
     <w:uiPriority w:val="99"/>
     <w:rsid w:val="00ED410F"/>
   </w:style>
-  <w:style w:type="paragraph" w:styleId="BalloonText">
+  <w:style w:type="paragraph" w:styleId="Tekstdymka">
     <w:name w:val="Balloon Text"/>
-    <w:basedOn w:val="Normal"/>
-    <w:link w:val="BalloonTextChar"/>
+    <w:basedOn w:val="Normalny"/>
+    <w:link w:val="TekstdymkaZnak"/>
     <w:uiPriority w:val="99"/>
     <w:semiHidden/>
     <w:unhideWhenUsed/>
@@ -5683,10 +7246,10 @@
       <w:szCs w:val="16"/>
     </w:rPr>
   </w:style>
-  <w:style w:type="character" w:customStyle="1" w:styleId="BalloonTextChar">
-    <w:name w:val="Balloon Text Char"/>
-    <w:basedOn w:val="DefaultParagraphFont"/>
-    <w:link w:val="BalloonText"/>
+  <w:style w:type="character" w:customStyle="1" w:styleId="TekstdymkaZnak">
+    <w:name w:val="Tekst dymka Znak"/>
+    <w:basedOn w:val="Domylnaczcionkaakapitu"/>
+    <w:link w:val="Tekstdymka"/>
     <w:uiPriority w:val="99"/>
     <w:semiHidden/>
     <w:rsid w:val="00500379"/>
@@ -5713,7 +7276,7 @@
   </w:style>
   <w:style w:type="paragraph" w:customStyle="1" w:styleId="ROZDZIA">
     <w:name w:val="ROZDZIAŁ"/>
-    <w:basedOn w:val="Normal"/>
+    <w:basedOn w:val="Normalny"/>
     <w:rsid w:val="00364F21"/>
     <w:pPr>
       <w:numPr>
@@ -5735,7 +7298,7 @@
   </w:style>
   <w:style w:type="paragraph" w:customStyle="1" w:styleId="PODROZDZIA">
     <w:name w:val="PODROZDZIAŁ"/>
-    <w:basedOn w:val="Normal"/>
+    <w:basedOn w:val="Normalny"/>
     <w:rsid w:val="00364F21"/>
     <w:pPr>
       <w:numPr>
@@ -5744,10 +7307,10 @@
       </w:numPr>
     </w:pPr>
   </w:style>
-  <w:style w:type="paragraph" w:styleId="TOC3">
+  <w:style w:type="paragraph" w:styleId="Spistreci3">
     <w:name w:val="toc 3"/>
-    <w:basedOn w:val="Normal"/>
-    <w:next w:val="Normal"/>
+    <w:basedOn w:val="Normalny"/>
+    <w:next w:val="Normalny"/>
     <w:autoRedefine/>
     <w:uiPriority w:val="39"/>
     <w:unhideWhenUsed/>
@@ -5757,10 +7320,10 @@
       <w:ind w:left="440"/>
     </w:pPr>
   </w:style>
-  <w:style w:type="paragraph" w:styleId="FootnoteText">
+  <w:style w:type="paragraph" w:styleId="Tekstprzypisudolnego">
     <w:name w:val="footnote text"/>
-    <w:basedOn w:val="Normal"/>
-    <w:link w:val="FootnoteTextChar"/>
+    <w:basedOn w:val="Normalny"/>
+    <w:link w:val="TekstprzypisudolnegoZnak"/>
     <w:uiPriority w:val="99"/>
     <w:semiHidden/>
     <w:unhideWhenUsed/>
@@ -5773,10 +7336,10 @@
       <w:szCs w:val="20"/>
     </w:rPr>
   </w:style>
-  <w:style w:type="character" w:customStyle="1" w:styleId="FootnoteTextChar">
-    <w:name w:val="Footnote Text Char"/>
-    <w:basedOn w:val="DefaultParagraphFont"/>
-    <w:link w:val="FootnoteText"/>
+  <w:style w:type="character" w:customStyle="1" w:styleId="TekstprzypisudolnegoZnak">
+    <w:name w:val="Tekst przypisu dolnego Znak"/>
+    <w:basedOn w:val="Domylnaczcionkaakapitu"/>
+    <w:link w:val="Tekstprzypisudolnego"/>
     <w:uiPriority w:val="99"/>
     <w:semiHidden/>
     <w:rsid w:val="00854B62"/>
@@ -5785,9 +7348,9 @@
       <w:szCs w:val="20"/>
     </w:rPr>
   </w:style>
-  <w:style w:type="character" w:styleId="FootnoteReference">
+  <w:style w:type="character" w:styleId="Odwoanieprzypisudolnego">
     <w:name w:val="footnote reference"/>
-    <w:basedOn w:val="DefaultParagraphFont"/>
+    <w:basedOn w:val="Domylnaczcionkaakapitu"/>
     <w:uiPriority w:val="99"/>
     <w:semiHidden/>
     <w:unhideWhenUsed/>
@@ -5796,15 +7359,46 @@
       <w:vertAlign w:val="superscript"/>
     </w:rPr>
   </w:style>
-  <w:style w:type="paragraph" w:styleId="ListParagraph">
+  <w:style w:type="paragraph" w:styleId="Akapitzlist">
     <w:name w:val="List Paragraph"/>
-    <w:basedOn w:val="Normal"/>
+    <w:basedOn w:val="Normalny"/>
     <w:uiPriority w:val="34"/>
     <w:rsid w:val="00AC5263"/>
     <w:pPr>
       <w:ind w:left="720"/>
       <w:contextualSpacing/>
     </w:pPr>
+  </w:style>
+  <w:style w:type="paragraph" w:styleId="Tekstpodstawowy">
+    <w:name w:val="Body Text"/>
+    <w:basedOn w:val="Normalny"/>
+    <w:link w:val="TekstpodstawowyZnak"/>
+    <w:rsid w:val="00966AF6"/>
+    <w:pPr>
+      <w:widowControl w:val="0"/>
+      <w:suppressAutoHyphens/>
+      <w:spacing w:after="120" w:line="240" w:lineRule="auto"/>
+    </w:pPr>
+    <w:rPr>
+      <w:rFonts w:eastAsia="SimSun" w:cs="Mangal"/>
+      <w:kern w:val="1"/>
+      <w:sz w:val="24"/>
+      <w:szCs w:val="24"/>
+      <w:lang w:eastAsia="hi-IN" w:bidi="hi-IN"/>
+    </w:rPr>
+  </w:style>
+  <w:style w:type="character" w:customStyle="1" w:styleId="TekstpodstawowyZnak">
+    <w:name w:val="Tekst podstawowy Znak"/>
+    <w:basedOn w:val="Domylnaczcionkaakapitu"/>
+    <w:link w:val="Tekstpodstawowy"/>
+    <w:rsid w:val="00966AF6"/>
+    <w:rPr>
+      <w:rFonts w:eastAsia="SimSun" w:cs="Mangal"/>
+      <w:kern w:val="1"/>
+      <w:sz w:val="24"/>
+      <w:szCs w:val="24"/>
+      <w:lang w:eastAsia="hi-IN" w:bidi="hi-IN"/>
+    </w:rPr>
   </w:style>
 </w:styles>
 </file>
@@ -6936,7 +8530,7 @@
 </file>
 
 <file path=customXml/itemProps1.xml><?xml version="1.0" encoding="utf-8"?>
-<ds:datastoreItem xmlns:ds="http://schemas.openxmlformats.org/officeDocument/2006/customXml" ds:itemID="{B5809B56-A77A-40E0-86C1-9495F176A3B3}">
+<ds:datastoreItem xmlns:ds="http://schemas.openxmlformats.org/officeDocument/2006/customXml" ds:itemID="{1838753E-C1A1-4CCE-8F46-57548DADCE75}">
   <ds:schemaRefs>
     <ds:schemaRef ds:uri="http://schemas.openxmlformats.org/officeDocument/2006/bibliography"/>
   </ds:schemaRefs>

</xml_diff>